<commit_message>
Interview aangepast en opgeslagen als pdf
</commit_message>
<xml_diff>
--- a/Docs/Interview uitwerkingen/Uitwerking_Vragen_Development.docx
+++ b/Docs/Interview uitwerkingen/Uitwerking_Vragen_Development.docx
@@ -4,71 +4,173 @@
   <w:body>
     <w:p>
       <w:pPr>
-        <w:rPr>
-          <w:b/>
-          <w:lang w:val="en-US"/>
-        </w:rPr>
-      </w:pPr>
-      <w:r>
-        <w:rPr>
-          <w:b/>
-          <w:lang w:val="en-US"/>
-        </w:rPr>
-        <w:t>Why the text in the table are bold and not bold?</w:t>
+        <w:pStyle w:val="Geenafstand"/>
+        <w:jc w:val="center"/>
+        <w:rPr>
+          <w:b/>
+          <w:sz w:val="44"/>
+          <w:lang w:val="en-US"/>
+        </w:rPr>
+      </w:pPr>
+      <w:r>
+        <w:rPr>
+          <w:b/>
+          <w:sz w:val="44"/>
+          <w:lang w:val="en-US"/>
+        </w:rPr>
+        <w:t>I</w:t>
+      </w:r>
+      <w:r>
+        <w:rPr>
+          <w:b/>
+          <w:sz w:val="44"/>
+          <w:lang w:val="en-US"/>
+        </w:rPr>
+        <w:t>nterview</w:t>
+      </w:r>
+      <w:r>
+        <w:rPr>
+          <w:b/>
+          <w:sz w:val="44"/>
+          <w:lang w:val="en-US"/>
+        </w:rPr>
+        <w:t xml:space="preserve"> Reflection</w:t>
       </w:r>
     </w:p>
     <w:p>
       <w:pPr>
-        <w:rPr>
-          <w:b/>
-          <w:lang w:val="en-US"/>
-        </w:rPr>
-      </w:pPr>
-      <w:r>
-        <w:rPr>
-          <w:lang w:val="en-US"/>
-        </w:rPr>
-        <w:t>-</w:t>
-      </w:r>
-      <w:r>
-        <w:rPr>
-          <w:b/>
-          <w:lang w:val="en-US"/>
-        </w:rPr>
-        <w:tab/>
-      </w:r>
-      <w:r>
-        <w:rPr>
-          <w:lang w:val="en-US"/>
-        </w:rPr>
-        <w:t xml:space="preserve">The text in bold can be seen and adjusted by all departments and the text which that isn't </w:t>
-      </w:r>
-      <w:r>
-        <w:rPr>
-          <w:lang w:val="en-US"/>
-        </w:rPr>
-        <w:tab/>
-        <w:t>bold that can only be seen and adjusted by the development department.</w:t>
-      </w:r>
+        <w:pStyle w:val="Geenafstand"/>
+        <w:jc w:val="center"/>
+        <w:rPr>
+          <w:b/>
+          <w:sz w:val="32"/>
+          <w:lang w:val="en-US"/>
+        </w:rPr>
+      </w:pPr>
+      <w:r>
+        <w:rPr>
+          <w:b/>
+          <w:sz w:val="32"/>
+          <w:lang w:val="en-US"/>
+        </w:rPr>
+        <w:t xml:space="preserve">H. </w:t>
+      </w:r>
+      <w:proofErr w:type="spellStart"/>
+      <w:r>
+        <w:rPr>
+          <w:b/>
+          <w:sz w:val="32"/>
+          <w:lang w:val="en-US"/>
+        </w:rPr>
+        <w:t>v.d</w:t>
+      </w:r>
+      <w:proofErr w:type="spellEnd"/>
+      <w:r>
+        <w:rPr>
+          <w:b/>
+          <w:sz w:val="32"/>
+          <w:lang w:val="en-US"/>
+        </w:rPr>
+        <w:t xml:space="preserve">. </w:t>
+      </w:r>
+      <w:proofErr w:type="spellStart"/>
+      <w:r>
+        <w:rPr>
+          <w:b/>
+          <w:sz w:val="32"/>
+          <w:lang w:val="en-US"/>
+        </w:rPr>
+        <w:t>Hoek</w:t>
+      </w:r>
+      <w:proofErr w:type="spellEnd"/>
     </w:p>
     <w:p>
       <w:pPr>
-        <w:rPr>
-          <w:b/>
-          <w:lang w:val="en-US"/>
-        </w:rPr>
-      </w:pPr>
-      <w:r>
-        <w:rPr>
-          <w:b/>
-          <w:lang w:val="en-US"/>
-        </w:rPr>
-        <w:t>What is the problem of maintenance contract and the payment?</w:t>
-      </w:r>
+        <w:pStyle w:val="Geenafstand"/>
+        <w:jc w:val="center"/>
+        <w:rPr>
+          <w:b/>
+          <w:sz w:val="28"/>
+          <w:lang w:val="en-US"/>
+        </w:rPr>
+      </w:pPr>
     </w:p>
     <w:p>
       <w:pPr>
         <w:rPr>
+          <w:b/>
+          <w:lang w:val="en-US"/>
+        </w:rPr>
+      </w:pPr>
+      <w:r>
+        <w:rPr>
+          <w:b/>
+          <w:lang w:val="en-US"/>
+        </w:rPr>
+        <w:t>Why the text in the table are bold</w:t>
+      </w:r>
+      <w:bookmarkStart w:id="0" w:name="_GoBack"/>
+      <w:bookmarkEnd w:id="0"/>
+      <w:r>
+        <w:rPr>
+          <w:b/>
+          <w:lang w:val="en-US"/>
+        </w:rPr>
+        <w:t xml:space="preserve"> and not bold?</w:t>
+      </w:r>
+    </w:p>
+    <w:p>
+      <w:pPr>
+        <w:rPr>
+          <w:b/>
+          <w:lang w:val="en-US"/>
+        </w:rPr>
+      </w:pPr>
+      <w:r>
+        <w:rPr>
+          <w:lang w:val="en-US"/>
+        </w:rPr>
+        <w:t>-</w:t>
+      </w:r>
+      <w:r>
+        <w:rPr>
+          <w:b/>
+          <w:lang w:val="en-US"/>
+        </w:rPr>
+        <w:tab/>
+      </w:r>
+      <w:r>
+        <w:rPr>
+          <w:lang w:val="en-US"/>
+        </w:rPr>
+        <w:t xml:space="preserve">The text in bold can be seen and adjusted by all departments and the text which that isn't </w:t>
+      </w:r>
+      <w:r>
+        <w:rPr>
+          <w:lang w:val="en-US"/>
+        </w:rPr>
+        <w:tab/>
+        <w:t>bold that can only be seen and adjusted by the development department.</w:t>
+      </w:r>
+    </w:p>
+    <w:p>
+      <w:pPr>
+        <w:rPr>
+          <w:b/>
+          <w:lang w:val="en-US"/>
+        </w:rPr>
+      </w:pPr>
+      <w:r>
+        <w:rPr>
+          <w:b/>
+          <w:lang w:val="en-US"/>
+        </w:rPr>
+        <w:t>What is the problem of maintenance contract and the payment?</w:t>
+      </w:r>
+    </w:p>
+    <w:p>
+      <w:pPr>
+        <w:rPr>
           <w:lang w:val="en-US"/>
         </w:rPr>
       </w:pPr>
@@ -259,8 +361,6 @@
         </w:rPr>
         <w:t xml:space="preserve"> .</w:t>
       </w:r>
-      <w:bookmarkStart w:id="0" w:name="_GoBack"/>
-      <w:bookmarkEnd w:id="0"/>
     </w:p>
     <w:p>
       <w:pPr>
@@ -879,6 +979,15 @@
     <w:semiHidden/>
     <w:unhideWhenUsed/>
   </w:style>
+  <w:style w:type="paragraph" w:styleId="Geenafstand">
+    <w:name w:val="No Spacing"/>
+    <w:uiPriority w:val="1"/>
+    <w:qFormat/>
+    <w:rsid w:val="006B699A"/>
+    <w:pPr>
+      <w:spacing w:after="0" w:line="240" w:lineRule="auto"/>
+    </w:pPr>
+  </w:style>
 </w:styles>
 </file>
 

</xml_diff>

<commit_message>
Deleted PDFs, Added voettext to Uitwerkingen Interviews
</commit_message>
<xml_diff>
--- a/Docs/Interview uitwerkingen/Uitwerking_Vragen_Development.docx
+++ b/Docs/Interview uitwerkingen/Uitwerking_Vragen_Development.docx
@@ -1,6 +1,6 @@
 
 <file path=word/document.xml><?xml version="1.0" encoding="utf-8"?>
-<w:document xmlns:wpc="http://schemas.microsoft.com/office/word/2010/wordprocessingCanvas" xmlns:mc="http://schemas.openxmlformats.org/markup-compatibility/2006" xmlns:o="urn:schemas-microsoft-com:office:office" xmlns:r="http://schemas.openxmlformats.org/officeDocument/2006/relationships" xmlns:m="http://schemas.openxmlformats.org/officeDocument/2006/math" xmlns:v="urn:schemas-microsoft-com:vml" xmlns:wp14="http://schemas.microsoft.com/office/word/2010/wordprocessingDrawing" xmlns:wp="http://schemas.openxmlformats.org/drawingml/2006/wordprocessingDrawing" xmlns:w10="urn:schemas-microsoft-com:office:word" xmlns:w="http://schemas.openxmlformats.org/wordprocessingml/2006/main" xmlns:w14="http://schemas.microsoft.com/office/word/2010/wordml" xmlns:w15="http://schemas.microsoft.com/office/word/2012/wordml" xmlns:wpg="http://schemas.microsoft.com/office/word/2010/wordprocessingGroup" xmlns:wpi="http://schemas.microsoft.com/office/word/2010/wordprocessingInk" xmlns:wne="http://schemas.microsoft.com/office/word/2006/wordml" xmlns:wps="http://schemas.microsoft.com/office/word/2010/wordprocessingShape" mc:Ignorable="w14 w15 wp14">
+<w:document xmlns:ve="http://schemas.openxmlformats.org/markup-compatibility/2006" xmlns:o="urn:schemas-microsoft-com:office:office" xmlns:r="http://schemas.openxmlformats.org/officeDocument/2006/relationships" xmlns:m="http://schemas.openxmlformats.org/officeDocument/2006/math" xmlns:v="urn:schemas-microsoft-com:vml" xmlns:wp="http://schemas.openxmlformats.org/drawingml/2006/wordprocessingDrawing" xmlns:w10="urn:schemas-microsoft-com:office:word" xmlns:w="http://schemas.openxmlformats.org/wordprocessingml/2006/main" xmlns:wne="http://schemas.microsoft.com/office/word/2006/wordml">
   <w:body>
     <w:p>
       <w:pPr>
@@ -53,36 +53,8 @@
           <w:sz w:val="32"/>
           <w:lang w:val="en-US"/>
         </w:rPr>
-        <w:t xml:space="preserve">H. </w:t>
-      </w:r>
-      <w:proofErr w:type="spellStart"/>
-      <w:r>
-        <w:rPr>
-          <w:b/>
-          <w:sz w:val="32"/>
-          <w:lang w:val="en-US"/>
-        </w:rPr>
-        <w:t>v.d</w:t>
-      </w:r>
-      <w:proofErr w:type="spellEnd"/>
-      <w:r>
-        <w:rPr>
-          <w:b/>
-          <w:sz w:val="32"/>
-          <w:lang w:val="en-US"/>
-        </w:rPr>
-        <w:t xml:space="preserve">. </w:t>
-      </w:r>
-      <w:proofErr w:type="spellStart"/>
-      <w:r>
-        <w:rPr>
-          <w:b/>
-          <w:sz w:val="32"/>
-          <w:lang w:val="en-US"/>
-        </w:rPr>
-        <w:t>Hoek</w:t>
-      </w:r>
-      <w:proofErr w:type="spellEnd"/>
+        <w:t>H. v.d. Hoek</w:t>
+      </w:r>
     </w:p>
     <w:p>
       <w:pPr>
@@ -548,8 +520,9 @@
       </w:pPr>
     </w:p>
     <w:sectPr>
+      <w:footerReference w:type="default" r:id="rId6"/>
       <w:pgSz w:w="11906" w:h="16838"/>
-      <w:pgMar w:top="1417" w:right="1417" w:bottom="1417" w:left="1417" w:header="708" w:footer="708" w:gutter="0"/>
+      <w:pgMar w:top="1417" w:right="1417" w:bottom="1417" w:left="1417" w:header="708" w:footer="0" w:gutter="0"/>
       <w:cols w:space="708"/>
       <w:docGrid w:linePitch="360"/>
     </w:sectPr>
@@ -557,8 +530,384 @@
 </w:document>
 </file>
 
+<file path=word/endnotes.xml><?xml version="1.0" encoding="utf-8"?>
+<w:endnotes xmlns:ve="http://schemas.openxmlformats.org/markup-compatibility/2006" xmlns:o="urn:schemas-microsoft-com:office:office" xmlns:r="http://schemas.openxmlformats.org/officeDocument/2006/relationships" xmlns:m="http://schemas.openxmlformats.org/officeDocument/2006/math" xmlns:v="urn:schemas-microsoft-com:vml" xmlns:wp="http://schemas.openxmlformats.org/drawingml/2006/wordprocessingDrawing" xmlns:w10="urn:schemas-microsoft-com:office:word" xmlns:w="http://schemas.openxmlformats.org/wordprocessingml/2006/main" xmlns:wne="http://schemas.microsoft.com/office/word/2006/wordml">
+  <w:endnote w:type="separator" w:id="-1">
+    <w:p>
+      <w:pPr>
+        <w:spacing w:after="0" w:line="240" w:lineRule="auto"/>
+      </w:pPr>
+      <w:r>
+        <w:separator/>
+      </w:r>
+    </w:p>
+  </w:endnote>
+  <w:endnote w:type="continuationSeparator" w:id="0">
+    <w:p>
+      <w:pPr>
+        <w:spacing w:after="0" w:line="240" w:lineRule="auto"/>
+      </w:pPr>
+      <w:r>
+        <w:continuationSeparator/>
+      </w:r>
+    </w:p>
+  </w:endnote>
+</w:endnotes>
+</file>
+
+<file path=word/footer1.xml><?xml version="1.0" encoding="utf-8"?>
+<w:ftr xmlns:ve="http://schemas.openxmlformats.org/markup-compatibility/2006" xmlns:o="urn:schemas-microsoft-com:office:office" xmlns:r="http://schemas.openxmlformats.org/officeDocument/2006/relationships" xmlns:m="http://schemas.openxmlformats.org/officeDocument/2006/math" xmlns:v="urn:schemas-microsoft-com:vml" xmlns:wp="http://schemas.openxmlformats.org/drawingml/2006/wordprocessingDrawing" xmlns:w10="urn:schemas-microsoft-com:office:word" xmlns:w="http://schemas.openxmlformats.org/wordprocessingml/2006/main" xmlns:wne="http://schemas.microsoft.com/office/word/2006/wordml">
+  <w:tbl>
+    <w:tblPr>
+      <w:tblStyle w:val="Tabelraster"/>
+      <w:tblW w:w="0" w:type="auto"/>
+      <w:tblLook w:val="04A0"/>
+    </w:tblPr>
+    <w:tblGrid>
+      <w:gridCol w:w="2808"/>
+      <w:gridCol w:w="3674"/>
+      <w:gridCol w:w="2806"/>
+    </w:tblGrid>
+    <w:tr>
+      <w:tc>
+        <w:tcPr>
+          <w:tcW w:w="3070" w:type="dxa"/>
+        </w:tcPr>
+        <w:p>
+          <w:pPr>
+            <w:pStyle w:val="Voettekst"/>
+            <w:rPr>
+              <w:rFonts w:ascii="Arial" w:hAnsi="Arial" w:cs="Arial"/>
+              <w:sz w:val="20"/>
+              <w:szCs w:val="20"/>
+            </w:rPr>
+          </w:pPr>
+          <w:r>
+            <w:rPr>
+              <w:rFonts w:ascii="Arial" w:hAnsi="Arial" w:cs="Arial"/>
+              <w:sz w:val="20"/>
+              <w:szCs w:val="20"/>
+            </w:rPr>
+            <w:t>Auteur: K.ly, M. Havermans en P. Hoek</w:t>
+          </w:r>
+        </w:p>
+      </w:tc>
+      <w:tc>
+        <w:tcPr>
+          <w:tcW w:w="3071" w:type="dxa"/>
+        </w:tcPr>
+        <w:p>
+          <w:pPr>
+            <w:pStyle w:val="Voettekst"/>
+            <w:rPr>
+              <w:rFonts w:ascii="Arial" w:hAnsi="Arial" w:cs="Arial"/>
+              <w:sz w:val="20"/>
+              <w:szCs w:val="20"/>
+            </w:rPr>
+          </w:pPr>
+          <w:r>
+            <w:rPr>
+              <w:rFonts w:ascii="Arial" w:hAnsi="Arial" w:cs="Arial"/>
+              <w:sz w:val="20"/>
+              <w:szCs w:val="20"/>
+            </w:rPr>
+            <w:t xml:space="preserve">Bestandsnaam: </w:t>
+          </w:r>
+          <w:r>
+            <w:rPr>
+              <w:rFonts w:ascii="Arial" w:hAnsi="Arial" w:cs="Arial"/>
+              <w:sz w:val="20"/>
+              <w:szCs w:val="20"/>
+            </w:rPr>
+            <w:t>Uitwerking_Vragen_Development</w:t>
+          </w:r>
+          <w:r>
+            <w:rPr>
+              <w:rFonts w:ascii="Arial" w:hAnsi="Arial" w:cs="Arial"/>
+              <w:sz w:val="20"/>
+              <w:szCs w:val="20"/>
+            </w:rPr>
+            <w:t>.docx</w:t>
+          </w:r>
+        </w:p>
+      </w:tc>
+      <w:tc>
+        <w:tcPr>
+          <w:tcW w:w="3071" w:type="dxa"/>
+        </w:tcPr>
+        <w:p>
+          <w:pPr>
+            <w:pStyle w:val="Voettekst"/>
+            <w:rPr>
+              <w:rFonts w:ascii="Arial" w:hAnsi="Arial" w:cs="Arial"/>
+              <w:sz w:val="20"/>
+              <w:szCs w:val="20"/>
+            </w:rPr>
+          </w:pPr>
+          <w:r>
+            <w:rPr>
+              <w:rFonts w:ascii="Arial" w:hAnsi="Arial" w:cs="Arial"/>
+              <w:sz w:val="20"/>
+              <w:szCs w:val="20"/>
+            </w:rPr>
+            <w:t xml:space="preserve">Printdatum: </w:t>
+          </w:r>
+          <w:r>
+            <w:rPr>
+              <w:rFonts w:ascii="Arial" w:hAnsi="Arial" w:cs="Arial"/>
+              <w:sz w:val="20"/>
+              <w:szCs w:val="20"/>
+            </w:rPr>
+            <w:fldChar w:fldCharType="begin"/>
+          </w:r>
+          <w:r>
+            <w:rPr>
+              <w:rFonts w:ascii="Arial" w:hAnsi="Arial" w:cs="Arial"/>
+              <w:sz w:val="20"/>
+              <w:szCs w:val="20"/>
+            </w:rPr>
+            <w:instrText xml:space="preserve"> TIME \@ "d-M-yyyy" </w:instrText>
+          </w:r>
+          <w:r>
+            <w:rPr>
+              <w:rFonts w:ascii="Arial" w:hAnsi="Arial" w:cs="Arial"/>
+              <w:sz w:val="20"/>
+              <w:szCs w:val="20"/>
+            </w:rPr>
+            <w:fldChar w:fldCharType="separate"/>
+          </w:r>
+          <w:r>
+            <w:rPr>
+              <w:rFonts w:ascii="Arial" w:hAnsi="Arial" w:cs="Arial"/>
+              <w:noProof/>
+              <w:sz w:val="20"/>
+              <w:szCs w:val="20"/>
+            </w:rPr>
+            <w:t>12-9-2014</w:t>
+          </w:r>
+          <w:r>
+            <w:rPr>
+              <w:rFonts w:ascii="Arial" w:hAnsi="Arial" w:cs="Arial"/>
+              <w:sz w:val="20"/>
+              <w:szCs w:val="20"/>
+            </w:rPr>
+            <w:fldChar w:fldCharType="end"/>
+          </w:r>
+        </w:p>
+      </w:tc>
+    </w:tr>
+    <w:tr>
+      <w:tc>
+        <w:tcPr>
+          <w:tcW w:w="3070" w:type="dxa"/>
+        </w:tcPr>
+        <w:p>
+          <w:pPr>
+            <w:pStyle w:val="Voettekst"/>
+            <w:rPr>
+              <w:rFonts w:ascii="Arial" w:hAnsi="Arial" w:cs="Arial"/>
+              <w:sz w:val="20"/>
+              <w:szCs w:val="20"/>
+            </w:rPr>
+          </w:pPr>
+          <w:r>
+            <w:rPr>
+              <w:rFonts w:ascii="Arial" w:hAnsi="Arial" w:cs="Arial"/>
+              <w:sz w:val="20"/>
+              <w:szCs w:val="20"/>
+            </w:rPr>
+            <w:t>Onderwerp: project Baroc-IT</w:t>
+          </w:r>
+        </w:p>
+      </w:tc>
+      <w:tc>
+        <w:tcPr>
+          <w:tcW w:w="3071" w:type="dxa"/>
+        </w:tcPr>
+        <w:p>
+          <w:pPr>
+            <w:pStyle w:val="Voettekst"/>
+            <w:rPr>
+              <w:rFonts w:ascii="Arial" w:hAnsi="Arial" w:cs="Arial"/>
+              <w:sz w:val="20"/>
+              <w:szCs w:val="20"/>
+            </w:rPr>
+          </w:pPr>
+          <w:r>
+            <w:rPr>
+              <w:rFonts w:ascii="Arial" w:hAnsi="Arial" w:cs="Arial"/>
+              <w:sz w:val="20"/>
+              <w:szCs w:val="20"/>
+            </w:rPr>
+            <w:t>Versie: 0.1</w:t>
+          </w:r>
+        </w:p>
+      </w:tc>
+      <w:tc>
+        <w:tcPr>
+          <w:tcW w:w="3071" w:type="dxa"/>
+        </w:tcPr>
+        <w:sdt>
+          <w:sdtPr>
+            <w:rPr>
+              <w:rFonts w:ascii="Arial" w:hAnsi="Arial" w:cs="Arial"/>
+              <w:sz w:val="20"/>
+              <w:szCs w:val="20"/>
+            </w:rPr>
+            <w:id w:val="250395305"/>
+            <w:docPartObj>
+              <w:docPartGallery w:val="Page Numbers (Top of Page)"/>
+              <w:docPartUnique/>
+            </w:docPartObj>
+          </w:sdtPr>
+          <w:sdtContent>
+            <w:p>
+              <w:pPr>
+                <w:rPr>
+                  <w:rFonts w:ascii="Arial" w:hAnsi="Arial" w:cs="Arial"/>
+                  <w:sz w:val="20"/>
+                  <w:szCs w:val="20"/>
+                </w:rPr>
+              </w:pPr>
+              <w:r>
+                <w:rPr>
+                  <w:rFonts w:ascii="Arial" w:hAnsi="Arial" w:cs="Arial"/>
+                  <w:sz w:val="20"/>
+                  <w:szCs w:val="20"/>
+                </w:rPr>
+                <w:t xml:space="preserve">Pagina </w:t>
+              </w:r>
+              <w:r>
+                <w:rPr>
+                  <w:rFonts w:ascii="Arial" w:hAnsi="Arial" w:cs="Arial"/>
+                  <w:sz w:val="20"/>
+                  <w:szCs w:val="20"/>
+                </w:rPr>
+                <w:fldChar w:fldCharType="begin"/>
+              </w:r>
+              <w:r>
+                <w:rPr>
+                  <w:rFonts w:ascii="Arial" w:hAnsi="Arial" w:cs="Arial"/>
+                  <w:sz w:val="20"/>
+                  <w:szCs w:val="20"/>
+                </w:rPr>
+                <w:instrText xml:space="preserve"> PAGE </w:instrText>
+              </w:r>
+              <w:r>
+                <w:rPr>
+                  <w:rFonts w:ascii="Arial" w:hAnsi="Arial" w:cs="Arial"/>
+                  <w:sz w:val="20"/>
+                  <w:szCs w:val="20"/>
+                </w:rPr>
+                <w:fldChar w:fldCharType="separate"/>
+              </w:r>
+              <w:r>
+                <w:rPr>
+                  <w:rFonts w:ascii="Arial" w:hAnsi="Arial" w:cs="Arial"/>
+                  <w:noProof/>
+                  <w:sz w:val="20"/>
+                  <w:szCs w:val="20"/>
+                </w:rPr>
+                <w:t>1</w:t>
+              </w:r>
+              <w:r>
+                <w:rPr>
+                  <w:rFonts w:ascii="Arial" w:hAnsi="Arial" w:cs="Arial"/>
+                  <w:sz w:val="20"/>
+                  <w:szCs w:val="20"/>
+                </w:rPr>
+                <w:fldChar w:fldCharType="end"/>
+              </w:r>
+              <w:r>
+                <w:rPr>
+                  <w:rFonts w:ascii="Arial" w:hAnsi="Arial" w:cs="Arial"/>
+                  <w:sz w:val="20"/>
+                  <w:szCs w:val="20"/>
+                </w:rPr>
+                <w:t xml:space="preserve"> van </w:t>
+              </w:r>
+              <w:r>
+                <w:rPr>
+                  <w:rFonts w:ascii="Arial" w:hAnsi="Arial" w:cs="Arial"/>
+                  <w:sz w:val="20"/>
+                  <w:szCs w:val="20"/>
+                </w:rPr>
+                <w:fldChar w:fldCharType="begin"/>
+              </w:r>
+              <w:r>
+                <w:rPr>
+                  <w:rFonts w:ascii="Arial" w:hAnsi="Arial" w:cs="Arial"/>
+                  <w:sz w:val="20"/>
+                  <w:szCs w:val="20"/>
+                </w:rPr>
+                <w:instrText xml:space="preserve"> NUMPAGES  </w:instrText>
+              </w:r>
+              <w:r>
+                <w:rPr>
+                  <w:rFonts w:ascii="Arial" w:hAnsi="Arial" w:cs="Arial"/>
+                  <w:sz w:val="20"/>
+                  <w:szCs w:val="20"/>
+                </w:rPr>
+                <w:fldChar w:fldCharType="separate"/>
+              </w:r>
+              <w:r>
+                <w:rPr>
+                  <w:rFonts w:ascii="Arial" w:hAnsi="Arial" w:cs="Arial"/>
+                  <w:noProof/>
+                  <w:sz w:val="20"/>
+                  <w:szCs w:val="20"/>
+                </w:rPr>
+                <w:t>1</w:t>
+              </w:r>
+              <w:r>
+                <w:rPr>
+                  <w:rFonts w:ascii="Arial" w:hAnsi="Arial" w:cs="Arial"/>
+                  <w:sz w:val="20"/>
+                  <w:szCs w:val="20"/>
+                </w:rPr>
+                <w:fldChar w:fldCharType="end"/>
+              </w:r>
+            </w:p>
+          </w:sdtContent>
+        </w:sdt>
+      </w:tc>
+    </w:tr>
+  </w:tbl>
+  <w:p>
+    <w:pPr>
+      <w:pStyle w:val="Voettekst"/>
+    </w:pPr>
+  </w:p>
+</w:ftr>
+</file>
+
+<file path=word/footnotes.xml><?xml version="1.0" encoding="utf-8"?>
+<w:footnotes xmlns:ve="http://schemas.openxmlformats.org/markup-compatibility/2006" xmlns:o="urn:schemas-microsoft-com:office:office" xmlns:r="http://schemas.openxmlformats.org/officeDocument/2006/relationships" xmlns:m="http://schemas.openxmlformats.org/officeDocument/2006/math" xmlns:v="urn:schemas-microsoft-com:vml" xmlns:wp="http://schemas.openxmlformats.org/drawingml/2006/wordprocessingDrawing" xmlns:w10="urn:schemas-microsoft-com:office:word" xmlns:w="http://schemas.openxmlformats.org/wordprocessingml/2006/main" xmlns:wne="http://schemas.microsoft.com/office/word/2006/wordml">
+  <w:footnote w:type="separator" w:id="-1">
+    <w:p>
+      <w:pPr>
+        <w:spacing w:after="0" w:line="240" w:lineRule="auto"/>
+      </w:pPr>
+      <w:r>
+        <w:separator/>
+      </w:r>
+    </w:p>
+  </w:footnote>
+  <w:footnote w:type="continuationSeparator" w:id="0">
+    <w:p>
+      <w:pPr>
+        <w:spacing w:after="0" w:line="240" w:lineRule="auto"/>
+      </w:pPr>
+      <w:r>
+        <w:continuationSeparator/>
+      </w:r>
+    </w:p>
+  </w:footnote>
+</w:footnotes>
+</file>
+
 <file path=word/styles.xml><?xml version="1.0" encoding="utf-8"?>
-<w:styles xmlns:mc="http://schemas.openxmlformats.org/markup-compatibility/2006" xmlns:r="http://schemas.openxmlformats.org/officeDocument/2006/relationships" xmlns:w="http://schemas.openxmlformats.org/wordprocessingml/2006/main" xmlns:w14="http://schemas.microsoft.com/office/word/2010/wordml" xmlns:w15="http://schemas.microsoft.com/office/word/2012/wordml" mc:Ignorable="w14 w15">
+<w:styles xmlns:r="http://schemas.openxmlformats.org/officeDocument/2006/relationships" xmlns:w="http://schemas.openxmlformats.org/wordprocessingml/2006/main">
   <w:docDefaults>
     <w:rPrDefault>
       <w:rPr>
@@ -574,378 +923,144 @@
       </w:pPr>
     </w:pPrDefault>
   </w:docDefaults>
-  <w:latentStyles w:defLockedState="0" w:defUIPriority="99" w:defSemiHidden="0" w:defUnhideWhenUsed="0" w:defQFormat="0" w:count="371">
-    <w:lsdException w:name="Normal" w:uiPriority="0" w:qFormat="1"/>
-    <w:lsdException w:name="heading 1" w:uiPriority="9" w:qFormat="1"/>
-    <w:lsdException w:name="heading 2" w:semiHidden="1" w:uiPriority="9" w:unhideWhenUsed="1" w:qFormat="1"/>
-    <w:lsdException w:name="heading 3" w:semiHidden="1" w:uiPriority="9" w:unhideWhenUsed="1" w:qFormat="1"/>
-    <w:lsdException w:name="heading 4" w:semiHidden="1" w:uiPriority="9" w:unhideWhenUsed="1" w:qFormat="1"/>
-    <w:lsdException w:name="heading 5" w:semiHidden="1" w:uiPriority="9" w:unhideWhenUsed="1" w:qFormat="1"/>
-    <w:lsdException w:name="heading 6" w:semiHidden="1" w:uiPriority="9" w:unhideWhenUsed="1" w:qFormat="1"/>
-    <w:lsdException w:name="heading 7" w:semiHidden="1" w:uiPriority="9" w:unhideWhenUsed="1" w:qFormat="1"/>
-    <w:lsdException w:name="heading 8" w:semiHidden="1" w:uiPriority="9" w:unhideWhenUsed="1" w:qFormat="1"/>
-    <w:lsdException w:name="heading 9" w:semiHidden="1" w:uiPriority="9" w:unhideWhenUsed="1" w:qFormat="1"/>
-    <w:lsdException w:name="index 1" w:semiHidden="1" w:unhideWhenUsed="1"/>
-    <w:lsdException w:name="index 2" w:semiHidden="1" w:unhideWhenUsed="1"/>
-    <w:lsdException w:name="index 3" w:semiHidden="1" w:unhideWhenUsed="1"/>
-    <w:lsdException w:name="index 4" w:semiHidden="1" w:unhideWhenUsed="1"/>
-    <w:lsdException w:name="index 5" w:semiHidden="1" w:unhideWhenUsed="1"/>
-    <w:lsdException w:name="index 6" w:semiHidden="1" w:unhideWhenUsed="1"/>
-    <w:lsdException w:name="index 7" w:semiHidden="1" w:unhideWhenUsed="1"/>
-    <w:lsdException w:name="index 8" w:semiHidden="1" w:unhideWhenUsed="1"/>
-    <w:lsdException w:name="index 9" w:semiHidden="1" w:unhideWhenUsed="1"/>
-    <w:lsdException w:name="toc 1" w:semiHidden="1" w:uiPriority="39" w:unhideWhenUsed="1"/>
-    <w:lsdException w:name="toc 2" w:semiHidden="1" w:uiPriority="39" w:unhideWhenUsed="1"/>
-    <w:lsdException w:name="toc 3" w:semiHidden="1" w:uiPriority="39" w:unhideWhenUsed="1"/>
-    <w:lsdException w:name="toc 4" w:semiHidden="1" w:uiPriority="39" w:unhideWhenUsed="1"/>
-    <w:lsdException w:name="toc 5" w:semiHidden="1" w:uiPriority="39" w:unhideWhenUsed="1"/>
-    <w:lsdException w:name="toc 6" w:semiHidden="1" w:uiPriority="39" w:unhideWhenUsed="1"/>
-    <w:lsdException w:name="toc 7" w:semiHidden="1" w:uiPriority="39" w:unhideWhenUsed="1"/>
-    <w:lsdException w:name="toc 8" w:semiHidden="1" w:uiPriority="39" w:unhideWhenUsed="1"/>
-    <w:lsdException w:name="toc 9" w:semiHidden="1" w:uiPriority="39" w:unhideWhenUsed="1"/>
-    <w:lsdException w:name="Normal Indent" w:semiHidden="1" w:unhideWhenUsed="1"/>
-    <w:lsdException w:name="footnote text" w:semiHidden="1" w:unhideWhenUsed="1"/>
-    <w:lsdException w:name="annotation text" w:semiHidden="1" w:unhideWhenUsed="1"/>
-    <w:lsdException w:name="header" w:semiHidden="1" w:unhideWhenUsed="1"/>
-    <w:lsdException w:name="footer" w:semiHidden="1" w:unhideWhenUsed="1"/>
-    <w:lsdException w:name="index heading" w:semiHidden="1" w:unhideWhenUsed="1"/>
-    <w:lsdException w:name="caption" w:semiHidden="1" w:uiPriority="35" w:unhideWhenUsed="1" w:qFormat="1"/>
-    <w:lsdException w:name="table of figures" w:semiHidden="1" w:unhideWhenUsed="1"/>
-    <w:lsdException w:name="envelope address" w:semiHidden="1" w:unhideWhenUsed="1"/>
-    <w:lsdException w:name="envelope return" w:semiHidden="1" w:unhideWhenUsed="1"/>
-    <w:lsdException w:name="footnote reference" w:semiHidden="1" w:unhideWhenUsed="1"/>
-    <w:lsdException w:name="annotation reference" w:semiHidden="1" w:unhideWhenUsed="1"/>
-    <w:lsdException w:name="line number" w:semiHidden="1" w:unhideWhenUsed="1"/>
-    <w:lsdException w:name="page number" w:semiHidden="1" w:unhideWhenUsed="1"/>
-    <w:lsdException w:name="endnote reference" w:semiHidden="1" w:unhideWhenUsed="1"/>
-    <w:lsdException w:name="endnote text" w:semiHidden="1" w:unhideWhenUsed="1"/>
-    <w:lsdException w:name="table of authorities" w:semiHidden="1" w:unhideWhenUsed="1"/>
-    <w:lsdException w:name="macro" w:semiHidden="1" w:unhideWhenUsed="1"/>
-    <w:lsdException w:name="toa heading" w:semiHidden="1" w:unhideWhenUsed="1"/>
-    <w:lsdException w:name="List" w:semiHidden="1" w:unhideWhenUsed="1"/>
-    <w:lsdException w:name="List Bullet" w:semiHidden="1" w:unhideWhenUsed="1"/>
-    <w:lsdException w:name="List Number" w:semiHidden="1" w:unhideWhenUsed="1"/>
-    <w:lsdException w:name="List 2" w:semiHidden="1" w:unhideWhenUsed="1"/>
-    <w:lsdException w:name="List 3" w:semiHidden="1" w:unhideWhenUsed="1"/>
-    <w:lsdException w:name="List 4" w:semiHidden="1" w:unhideWhenUsed="1"/>
-    <w:lsdException w:name="List 5" w:semiHidden="1" w:unhideWhenUsed="1"/>
-    <w:lsdException w:name="List Bullet 2" w:semiHidden="1" w:unhideWhenUsed="1"/>
-    <w:lsdException w:name="List Bullet 3" w:semiHidden="1" w:unhideWhenUsed="1"/>
-    <w:lsdException w:name="List Bullet 4" w:semiHidden="1" w:unhideWhenUsed="1"/>
-    <w:lsdException w:name="List Bullet 5" w:semiHidden="1" w:unhideWhenUsed="1"/>
-    <w:lsdException w:name="List Number 2" w:semiHidden="1" w:unhideWhenUsed="1"/>
-    <w:lsdException w:name="List Number 3" w:semiHidden="1" w:unhideWhenUsed="1"/>
-    <w:lsdException w:name="List Number 4" w:semiHidden="1" w:unhideWhenUsed="1"/>
-    <w:lsdException w:name="List Number 5" w:semiHidden="1" w:unhideWhenUsed="1"/>
-    <w:lsdException w:name="Title" w:uiPriority="10" w:qFormat="1"/>
-    <w:lsdException w:name="Closing" w:semiHidden="1" w:unhideWhenUsed="1"/>
-    <w:lsdException w:name="Signature" w:semiHidden="1" w:unhideWhenUsed="1"/>
-    <w:lsdException w:name="Default Paragraph Font" w:semiHidden="1" w:uiPriority="1" w:unhideWhenUsed="1"/>
-    <w:lsdException w:name="Body Text" w:semiHidden="1" w:unhideWhenUsed="1"/>
-    <w:lsdException w:name="Body Text Indent" w:semiHidden="1" w:unhideWhenUsed="1"/>
-    <w:lsdException w:name="List Continue" w:semiHidden="1" w:unhideWhenUsed="1"/>
-    <w:lsdException w:name="List Continue 2" w:semiHidden="1" w:unhideWhenUsed="1"/>
-    <w:lsdException w:name="List Continue 3" w:semiHidden="1" w:unhideWhenUsed="1"/>
-    <w:lsdException w:name="List Continue 4" w:semiHidden="1" w:unhideWhenUsed="1"/>
-    <w:lsdException w:name="List Continue 5" w:semiHidden="1" w:unhideWhenUsed="1"/>
-    <w:lsdException w:name="Message Header" w:semiHidden="1" w:unhideWhenUsed="1"/>
-    <w:lsdException w:name="Subtitle" w:uiPriority="11" w:qFormat="1"/>
-    <w:lsdException w:name="Salutation" w:semiHidden="1" w:unhideWhenUsed="1"/>
-    <w:lsdException w:name="Date" w:semiHidden="1" w:unhideWhenUsed="1"/>
-    <w:lsdException w:name="Body Text First Indent" w:semiHidden="1" w:unhideWhenUsed="1"/>
-    <w:lsdException w:name="Body Text First Indent 2" w:semiHidden="1" w:unhideWhenUsed="1"/>
-    <w:lsdException w:name="Note Heading" w:semiHidden="1" w:unhideWhenUsed="1"/>
-    <w:lsdException w:name="Body Text 2" w:semiHidden="1" w:unhideWhenUsed="1"/>
-    <w:lsdException w:name="Body Text 3" w:semiHidden="1" w:unhideWhenUsed="1"/>
-    <w:lsdException w:name="Body Text Indent 2" w:semiHidden="1" w:unhideWhenUsed="1"/>
-    <w:lsdException w:name="Body Text Indent 3" w:semiHidden="1" w:unhideWhenUsed="1"/>
-    <w:lsdException w:name="Block Text" w:semiHidden="1" w:unhideWhenUsed="1"/>
-    <w:lsdException w:name="Hyperlink" w:semiHidden="1" w:unhideWhenUsed="1"/>
-    <w:lsdException w:name="FollowedHyperlink" w:semiHidden="1" w:unhideWhenUsed="1"/>
-    <w:lsdException w:name="Strong" w:uiPriority="22" w:qFormat="1"/>
-    <w:lsdException w:name="Emphasis" w:uiPriority="20" w:qFormat="1"/>
-    <w:lsdException w:name="Document Map" w:semiHidden="1" w:unhideWhenUsed="1"/>
-    <w:lsdException w:name="Plain Text" w:semiHidden="1" w:unhideWhenUsed="1"/>
-    <w:lsdException w:name="E-mail Signature" w:semiHidden="1" w:unhideWhenUsed="1"/>
-    <w:lsdException w:name="HTML Top of Form" w:semiHidden="1" w:unhideWhenUsed="1"/>
-    <w:lsdException w:name="HTML Bottom of Form" w:semiHidden="1" w:unhideWhenUsed="1"/>
-    <w:lsdException w:name="Normal (Web)" w:semiHidden="1" w:unhideWhenUsed="1"/>
-    <w:lsdException w:name="HTML Acronym" w:semiHidden="1" w:unhideWhenUsed="1"/>
-    <w:lsdException w:name="HTML Address" w:semiHidden="1" w:unhideWhenUsed="1"/>
-    <w:lsdException w:name="HTML Cite" w:semiHidden="1" w:unhideWhenUsed="1"/>
-    <w:lsdException w:name="HTML Code" w:semiHidden="1" w:unhideWhenUsed="1"/>
-    <w:lsdException w:name="HTML Definition" w:semiHidden="1" w:unhideWhenUsed="1"/>
-    <w:lsdException w:name="HTML Keyboard" w:semiHidden="1" w:unhideWhenUsed="1"/>
-    <w:lsdException w:name="HTML Preformatted" w:semiHidden="1" w:unhideWhenUsed="1"/>
-    <w:lsdException w:name="HTML Sample" w:semiHidden="1" w:unhideWhenUsed="1"/>
-    <w:lsdException w:name="HTML Typewriter" w:semiHidden="1" w:unhideWhenUsed="1"/>
-    <w:lsdException w:name="HTML Variable" w:semiHidden="1" w:unhideWhenUsed="1"/>
-    <w:lsdException w:name="Normal Table" w:semiHidden="1" w:unhideWhenUsed="1"/>
-    <w:lsdException w:name="annotation subject" w:semiHidden="1" w:unhideWhenUsed="1"/>
-    <w:lsdException w:name="No List" w:semiHidden="1" w:unhideWhenUsed="1"/>
-    <w:lsdException w:name="Outline List 1" w:semiHidden="1" w:unhideWhenUsed="1"/>
-    <w:lsdException w:name="Outline List 2" w:semiHidden="1" w:unhideWhenUsed="1"/>
-    <w:lsdException w:name="Outline List 3" w:semiHidden="1" w:unhideWhenUsed="1"/>
-    <w:lsdException w:name="Table Simple 1" w:semiHidden="1" w:unhideWhenUsed="1"/>
-    <w:lsdException w:name="Table Simple 2" w:semiHidden="1" w:unhideWhenUsed="1"/>
-    <w:lsdException w:name="Table Simple 3" w:semiHidden="1" w:unhideWhenUsed="1"/>
-    <w:lsdException w:name="Table Classic 1" w:semiHidden="1" w:unhideWhenUsed="1"/>
-    <w:lsdException w:name="Table Classic 2" w:semiHidden="1" w:unhideWhenUsed="1"/>
-    <w:lsdException w:name="Table Classic 3" w:semiHidden="1" w:unhideWhenUsed="1"/>
-    <w:lsdException w:name="Table Classic 4" w:semiHidden="1" w:unhideWhenUsed="1"/>
-    <w:lsdException w:name="Table Colorful 1" w:semiHidden="1" w:unhideWhenUsed="1"/>
-    <w:lsdException w:name="Table Colorful 2" w:semiHidden="1" w:unhideWhenUsed="1"/>
-    <w:lsdException w:name="Table Colorful 3" w:semiHidden="1" w:unhideWhenUsed="1"/>
-    <w:lsdException w:name="Table Columns 1" w:semiHidden="1" w:unhideWhenUsed="1"/>
-    <w:lsdException w:name="Table Columns 2" w:semiHidden="1" w:unhideWhenUsed="1"/>
-    <w:lsdException w:name="Table Columns 3" w:semiHidden="1" w:unhideWhenUsed="1"/>
-    <w:lsdException w:name="Table Columns 4" w:semiHidden="1" w:unhideWhenUsed="1"/>
-    <w:lsdException w:name="Table Columns 5" w:semiHidden="1" w:unhideWhenUsed="1"/>
-    <w:lsdException w:name="Table Grid 1" w:semiHidden="1" w:unhideWhenUsed="1"/>
-    <w:lsdException w:name="Table Grid 2" w:semiHidden="1" w:unhideWhenUsed="1"/>
-    <w:lsdException w:name="Table Grid 3" w:semiHidden="1" w:unhideWhenUsed="1"/>
-    <w:lsdException w:name="Table Grid 4" w:semiHidden="1" w:unhideWhenUsed="1"/>
-    <w:lsdException w:name="Table Grid 5" w:semiHidden="1" w:unhideWhenUsed="1"/>
-    <w:lsdException w:name="Table Grid 6" w:semiHidden="1" w:unhideWhenUsed="1"/>
-    <w:lsdException w:name="Table Grid 7" w:semiHidden="1" w:unhideWhenUsed="1"/>
-    <w:lsdException w:name="Table Grid 8" w:semiHidden="1" w:unhideWhenUsed="1"/>
-    <w:lsdException w:name="Table List 1" w:semiHidden="1" w:unhideWhenUsed="1"/>
-    <w:lsdException w:name="Table List 2" w:semiHidden="1" w:unhideWhenUsed="1"/>
-    <w:lsdException w:name="Table List 3" w:semiHidden="1" w:unhideWhenUsed="1"/>
-    <w:lsdException w:name="Table List 4" w:semiHidden="1" w:unhideWhenUsed="1"/>
-    <w:lsdException w:name="Table List 5" w:semiHidden="1" w:unhideWhenUsed="1"/>
-    <w:lsdException w:name="Table List 6" w:semiHidden="1" w:unhideWhenUsed="1"/>
-    <w:lsdException w:name="Table List 7" w:semiHidden="1" w:unhideWhenUsed="1"/>
-    <w:lsdException w:name="Table List 8" w:semiHidden="1" w:unhideWhenUsed="1"/>
-    <w:lsdException w:name="Table 3D effects 1" w:semiHidden="1" w:unhideWhenUsed="1"/>
-    <w:lsdException w:name="Table 3D effects 2" w:semiHidden="1" w:unhideWhenUsed="1"/>
-    <w:lsdException w:name="Table 3D effects 3" w:semiHidden="1" w:unhideWhenUsed="1"/>
-    <w:lsdException w:name="Table Contemporary" w:semiHidden="1" w:unhideWhenUsed="1"/>
-    <w:lsdException w:name="Table Elegant" w:semiHidden="1" w:unhideWhenUsed="1"/>
-    <w:lsdException w:name="Table Professional" w:semiHidden="1" w:unhideWhenUsed="1"/>
-    <w:lsdException w:name="Table Subtle 1" w:semiHidden="1" w:unhideWhenUsed="1"/>
-    <w:lsdException w:name="Table Subtle 2" w:semiHidden="1" w:unhideWhenUsed="1"/>
-    <w:lsdException w:name="Table Web 1" w:semiHidden="1" w:unhideWhenUsed="1"/>
-    <w:lsdException w:name="Table Web 2" w:semiHidden="1" w:unhideWhenUsed="1"/>
-    <w:lsdException w:name="Table Web 3" w:semiHidden="1" w:unhideWhenUsed="1"/>
-    <w:lsdException w:name="Balloon Text" w:semiHidden="1" w:unhideWhenUsed="1"/>
-    <w:lsdException w:name="Table Grid" w:uiPriority="39"/>
-    <w:lsdException w:name="Table Theme" w:semiHidden="1" w:unhideWhenUsed="1"/>
-    <w:lsdException w:name="Placeholder Text" w:semiHidden="1"/>
-    <w:lsdException w:name="No Spacing" w:uiPriority="1" w:qFormat="1"/>
-    <w:lsdException w:name="Light Shading" w:uiPriority="60"/>
-    <w:lsdException w:name="Light List" w:uiPriority="61"/>
-    <w:lsdException w:name="Light Grid" w:uiPriority="62"/>
-    <w:lsdException w:name="Medium Shading 1" w:uiPriority="63"/>
-    <w:lsdException w:name="Medium Shading 2" w:uiPriority="64"/>
-    <w:lsdException w:name="Medium List 1" w:uiPriority="65"/>
-    <w:lsdException w:name="Medium List 2" w:uiPriority="66"/>
-    <w:lsdException w:name="Medium Grid 1" w:uiPriority="67"/>
-    <w:lsdException w:name="Medium Grid 2" w:uiPriority="68"/>
-    <w:lsdException w:name="Medium Grid 3" w:uiPriority="69"/>
-    <w:lsdException w:name="Dark List" w:uiPriority="70"/>
-    <w:lsdException w:name="Colorful Shading" w:uiPriority="71"/>
-    <w:lsdException w:name="Colorful List" w:uiPriority="72"/>
-    <w:lsdException w:name="Colorful Grid" w:uiPriority="73"/>
-    <w:lsdException w:name="Light Shading Accent 1" w:uiPriority="60"/>
-    <w:lsdException w:name="Light List Accent 1" w:uiPriority="61"/>
-    <w:lsdException w:name="Light Grid Accent 1" w:uiPriority="62"/>
-    <w:lsdException w:name="Medium Shading 1 Accent 1" w:uiPriority="63"/>
-    <w:lsdException w:name="Medium Shading 2 Accent 1" w:uiPriority="64"/>
-    <w:lsdException w:name="Medium List 1 Accent 1" w:uiPriority="65"/>
-    <w:lsdException w:name="Revision" w:semiHidden="1"/>
-    <w:lsdException w:name="List Paragraph" w:uiPriority="34" w:qFormat="1"/>
-    <w:lsdException w:name="Quote" w:uiPriority="29" w:qFormat="1"/>
-    <w:lsdException w:name="Intense Quote" w:uiPriority="30" w:qFormat="1"/>
-    <w:lsdException w:name="Medium List 2 Accent 1" w:uiPriority="66"/>
-    <w:lsdException w:name="Medium Grid 1 Accent 1" w:uiPriority="67"/>
-    <w:lsdException w:name="Medium Grid 2 Accent 1" w:uiPriority="68"/>
-    <w:lsdException w:name="Medium Grid 3 Accent 1" w:uiPriority="69"/>
-    <w:lsdException w:name="Dark List Accent 1" w:uiPriority="70"/>
-    <w:lsdException w:name="Colorful Shading Accent 1" w:uiPriority="71"/>
-    <w:lsdException w:name="Colorful List Accent 1" w:uiPriority="72"/>
-    <w:lsdException w:name="Colorful Grid Accent 1" w:uiPriority="73"/>
-    <w:lsdException w:name="Light Shading Accent 2" w:uiPriority="60"/>
-    <w:lsdException w:name="Light List Accent 2" w:uiPriority="61"/>
-    <w:lsdException w:name="Light Grid Accent 2" w:uiPriority="62"/>
-    <w:lsdException w:name="Medium Shading 1 Accent 2" w:uiPriority="63"/>
-    <w:lsdException w:name="Medium Shading 2 Accent 2" w:uiPriority="64"/>
-    <w:lsdException w:name="Medium List 1 Accent 2" w:uiPriority="65"/>
-    <w:lsdException w:name="Medium List 2 Accent 2" w:uiPriority="66"/>
-    <w:lsdException w:name="Medium Grid 1 Accent 2" w:uiPriority="67"/>
-    <w:lsdException w:name="Medium Grid 2 Accent 2" w:uiPriority="68"/>
-    <w:lsdException w:name="Medium Grid 3 Accent 2" w:uiPriority="69"/>
-    <w:lsdException w:name="Dark List Accent 2" w:uiPriority="70"/>
-    <w:lsdException w:name="Colorful Shading Accent 2" w:uiPriority="71"/>
-    <w:lsdException w:name="Colorful List Accent 2" w:uiPriority="72"/>
-    <w:lsdException w:name="Colorful Grid Accent 2" w:uiPriority="73"/>
-    <w:lsdException w:name="Light Shading Accent 3" w:uiPriority="60"/>
-    <w:lsdException w:name="Light List Accent 3" w:uiPriority="61"/>
-    <w:lsdException w:name="Light Grid Accent 3" w:uiPriority="62"/>
-    <w:lsdException w:name="Medium Shading 1 Accent 3" w:uiPriority="63"/>
-    <w:lsdException w:name="Medium Shading 2 Accent 3" w:uiPriority="64"/>
-    <w:lsdException w:name="Medium List 1 Accent 3" w:uiPriority="65"/>
-    <w:lsdException w:name="Medium List 2 Accent 3" w:uiPriority="66"/>
-    <w:lsdException w:name="Medium Grid 1 Accent 3" w:uiPriority="67"/>
-    <w:lsdException w:name="Medium Grid 2 Accent 3" w:uiPriority="68"/>
-    <w:lsdException w:name="Medium Grid 3 Accent 3" w:uiPriority="69"/>
-    <w:lsdException w:name="Dark List Accent 3" w:uiPriority="70"/>
-    <w:lsdException w:name="Colorful Shading Accent 3" w:uiPriority="71"/>
-    <w:lsdException w:name="Colorful List Accent 3" w:uiPriority="72"/>
-    <w:lsdException w:name="Colorful Grid Accent 3" w:uiPriority="73"/>
-    <w:lsdException w:name="Light Shading Accent 4" w:uiPriority="60"/>
-    <w:lsdException w:name="Light List Accent 4" w:uiPriority="61"/>
-    <w:lsdException w:name="Light Grid Accent 4" w:uiPriority="62"/>
-    <w:lsdException w:name="Medium Shading 1 Accent 4" w:uiPriority="63"/>
-    <w:lsdException w:name="Medium Shading 2 Accent 4" w:uiPriority="64"/>
-    <w:lsdException w:name="Medium List 1 Accent 4" w:uiPriority="65"/>
-    <w:lsdException w:name="Medium List 2 Accent 4" w:uiPriority="66"/>
-    <w:lsdException w:name="Medium Grid 1 Accent 4" w:uiPriority="67"/>
-    <w:lsdException w:name="Medium Grid 2 Accent 4" w:uiPriority="68"/>
-    <w:lsdException w:name="Medium Grid 3 Accent 4" w:uiPriority="69"/>
-    <w:lsdException w:name="Dark List Accent 4" w:uiPriority="70"/>
-    <w:lsdException w:name="Colorful Shading Accent 4" w:uiPriority="71"/>
-    <w:lsdException w:name="Colorful List Accent 4" w:uiPriority="72"/>
-    <w:lsdException w:name="Colorful Grid Accent 4" w:uiPriority="73"/>
-    <w:lsdException w:name="Light Shading Accent 5" w:uiPriority="60"/>
-    <w:lsdException w:name="Light List Accent 5" w:uiPriority="61"/>
-    <w:lsdException w:name="Light Grid Accent 5" w:uiPriority="62"/>
-    <w:lsdException w:name="Medium Shading 1 Accent 5" w:uiPriority="63"/>
-    <w:lsdException w:name="Medium Shading 2 Accent 5" w:uiPriority="64"/>
-    <w:lsdException w:name="Medium List 1 Accent 5" w:uiPriority="65"/>
-    <w:lsdException w:name="Medium List 2 Accent 5" w:uiPriority="66"/>
-    <w:lsdException w:name="Medium Grid 1 Accent 5" w:uiPriority="67"/>
-    <w:lsdException w:name="Medium Grid 2 Accent 5" w:uiPriority="68"/>
-    <w:lsdException w:name="Medium Grid 3 Accent 5" w:uiPriority="69"/>
-    <w:lsdException w:name="Dark List Accent 5" w:uiPriority="70"/>
-    <w:lsdException w:name="Colorful Shading Accent 5" w:uiPriority="71"/>
-    <w:lsdException w:name="Colorful List Accent 5" w:uiPriority="72"/>
-    <w:lsdException w:name="Colorful Grid Accent 5" w:uiPriority="73"/>
-    <w:lsdException w:name="Light Shading Accent 6" w:uiPriority="60"/>
-    <w:lsdException w:name="Light List Accent 6" w:uiPriority="61"/>
-    <w:lsdException w:name="Light Grid Accent 6" w:uiPriority="62"/>
-    <w:lsdException w:name="Medium Shading 1 Accent 6" w:uiPriority="63"/>
-    <w:lsdException w:name="Medium Shading 2 Accent 6" w:uiPriority="64"/>
-    <w:lsdException w:name="Medium List 1 Accent 6" w:uiPriority="65"/>
-    <w:lsdException w:name="Medium List 2 Accent 6" w:uiPriority="66"/>
-    <w:lsdException w:name="Medium Grid 1 Accent 6" w:uiPriority="67"/>
-    <w:lsdException w:name="Medium Grid 2 Accent 6" w:uiPriority="68"/>
-    <w:lsdException w:name="Medium Grid 3 Accent 6" w:uiPriority="69"/>
-    <w:lsdException w:name="Dark List Accent 6" w:uiPriority="70"/>
-    <w:lsdException w:name="Colorful Shading Accent 6" w:uiPriority="71"/>
-    <w:lsdException w:name="Colorful List Accent 6" w:uiPriority="72"/>
-    <w:lsdException w:name="Colorful Grid Accent 6" w:uiPriority="73"/>
-    <w:lsdException w:name="Subtle Emphasis" w:uiPriority="19" w:qFormat="1"/>
-    <w:lsdException w:name="Intense Emphasis" w:uiPriority="21" w:qFormat="1"/>
-    <w:lsdException w:name="Subtle Reference" w:uiPriority="31" w:qFormat="1"/>
-    <w:lsdException w:name="Intense Reference" w:uiPriority="32" w:qFormat="1"/>
-    <w:lsdException w:name="Book Title" w:uiPriority="33" w:qFormat="1"/>
-    <w:lsdException w:name="Bibliography" w:semiHidden="1" w:uiPriority="37" w:unhideWhenUsed="1"/>
-    <w:lsdException w:name="TOC Heading" w:semiHidden="1" w:uiPriority="39" w:unhideWhenUsed="1" w:qFormat="1"/>
-    <w:lsdException w:name="Plain Table 1" w:uiPriority="41"/>
-    <w:lsdException w:name="Plain Table 2" w:uiPriority="42"/>
-    <w:lsdException w:name="Plain Table 3" w:uiPriority="43"/>
-    <w:lsdException w:name="Plain Table 4" w:uiPriority="44"/>
-    <w:lsdException w:name="Plain Table 5" w:uiPriority="45"/>
-    <w:lsdException w:name="Grid Table Light" w:uiPriority="40"/>
-    <w:lsdException w:name="Grid Table 1 Light" w:uiPriority="46"/>
-    <w:lsdException w:name="Grid Table 2" w:uiPriority="47"/>
-    <w:lsdException w:name="Grid Table 3" w:uiPriority="48"/>
-    <w:lsdException w:name="Grid Table 4" w:uiPriority="49"/>
-    <w:lsdException w:name="Grid Table 5 Dark" w:uiPriority="50"/>
-    <w:lsdException w:name="Grid Table 6 Colorful" w:uiPriority="51"/>
-    <w:lsdException w:name="Grid Table 7 Colorful" w:uiPriority="52"/>
-    <w:lsdException w:name="Grid Table 1 Light Accent 1" w:uiPriority="46"/>
-    <w:lsdException w:name="Grid Table 2 Accent 1" w:uiPriority="47"/>
-    <w:lsdException w:name="Grid Table 3 Accent 1" w:uiPriority="48"/>
-    <w:lsdException w:name="Grid Table 4 Accent 1" w:uiPriority="49"/>
-    <w:lsdException w:name="Grid Table 5 Dark Accent 1" w:uiPriority="50"/>
-    <w:lsdException w:name="Grid Table 6 Colorful Accent 1" w:uiPriority="51"/>
-    <w:lsdException w:name="Grid Table 7 Colorful Accent 1" w:uiPriority="52"/>
-    <w:lsdException w:name="Grid Table 1 Light Accent 2" w:uiPriority="46"/>
-    <w:lsdException w:name="Grid Table 2 Accent 2" w:uiPriority="47"/>
-    <w:lsdException w:name="Grid Table 3 Accent 2" w:uiPriority="48"/>
-    <w:lsdException w:name="Grid Table 4 Accent 2" w:uiPriority="49"/>
-    <w:lsdException w:name="Grid Table 5 Dark Accent 2" w:uiPriority="50"/>
-    <w:lsdException w:name="Grid Table 6 Colorful Accent 2" w:uiPriority="51"/>
-    <w:lsdException w:name="Grid Table 7 Colorful Accent 2" w:uiPriority="52"/>
-    <w:lsdException w:name="Grid Table 1 Light Accent 3" w:uiPriority="46"/>
-    <w:lsdException w:name="Grid Table 2 Accent 3" w:uiPriority="47"/>
-    <w:lsdException w:name="Grid Table 3 Accent 3" w:uiPriority="48"/>
-    <w:lsdException w:name="Grid Table 4 Accent 3" w:uiPriority="49"/>
-    <w:lsdException w:name="Grid Table 5 Dark Accent 3" w:uiPriority="50"/>
-    <w:lsdException w:name="Grid Table 6 Colorful Accent 3" w:uiPriority="51"/>
-    <w:lsdException w:name="Grid Table 7 Colorful Accent 3" w:uiPriority="52"/>
-    <w:lsdException w:name="Grid Table 1 Light Accent 4" w:uiPriority="46"/>
-    <w:lsdException w:name="Grid Table 2 Accent 4" w:uiPriority="47"/>
-    <w:lsdException w:name="Grid Table 3 Accent 4" w:uiPriority="48"/>
-    <w:lsdException w:name="Grid Table 4 Accent 4" w:uiPriority="49"/>
-    <w:lsdException w:name="Grid Table 5 Dark Accent 4" w:uiPriority="50"/>
-    <w:lsdException w:name="Grid Table 6 Colorful Accent 4" w:uiPriority="51"/>
-    <w:lsdException w:name="Grid Table 7 Colorful Accent 4" w:uiPriority="52"/>
-    <w:lsdException w:name="Grid Table 1 Light Accent 5" w:uiPriority="46"/>
-    <w:lsdException w:name="Grid Table 2 Accent 5" w:uiPriority="47"/>
-    <w:lsdException w:name="Grid Table 3 Accent 5" w:uiPriority="48"/>
-    <w:lsdException w:name="Grid Table 4 Accent 5" w:uiPriority="49"/>
-    <w:lsdException w:name="Grid Table 5 Dark Accent 5" w:uiPriority="50"/>
-    <w:lsdException w:name="Grid Table 6 Colorful Accent 5" w:uiPriority="51"/>
-    <w:lsdException w:name="Grid Table 7 Colorful Accent 5" w:uiPriority="52"/>
-    <w:lsdException w:name="Grid Table 1 Light Accent 6" w:uiPriority="46"/>
-    <w:lsdException w:name="Grid Table 2 Accent 6" w:uiPriority="47"/>
-    <w:lsdException w:name="Grid Table 3 Accent 6" w:uiPriority="48"/>
-    <w:lsdException w:name="Grid Table 4 Accent 6" w:uiPriority="49"/>
-    <w:lsdException w:name="Grid Table 5 Dark Accent 6" w:uiPriority="50"/>
-    <w:lsdException w:name="Grid Table 6 Colorful Accent 6" w:uiPriority="51"/>
-    <w:lsdException w:name="Grid Table 7 Colorful Accent 6" w:uiPriority="52"/>
-    <w:lsdException w:name="List Table 1 Light" w:uiPriority="46"/>
-    <w:lsdException w:name="List Table 2" w:uiPriority="47"/>
-    <w:lsdException w:name="List Table 3" w:uiPriority="48"/>
-    <w:lsdException w:name="List Table 4" w:uiPriority="49"/>
-    <w:lsdException w:name="List Table 5 Dark" w:uiPriority="50"/>
-    <w:lsdException w:name="List Table 6 Colorful" w:uiPriority="51"/>
-    <w:lsdException w:name="List Table 7 Colorful" w:uiPriority="52"/>
-    <w:lsdException w:name="List Table 1 Light Accent 1" w:uiPriority="46"/>
-    <w:lsdException w:name="List Table 2 Accent 1" w:uiPriority="47"/>
-    <w:lsdException w:name="List Table 3 Accent 1" w:uiPriority="48"/>
-    <w:lsdException w:name="List Table 4 Accent 1" w:uiPriority="49"/>
-    <w:lsdException w:name="List Table 5 Dark Accent 1" w:uiPriority="50"/>
-    <w:lsdException w:name="List Table 6 Colorful Accent 1" w:uiPriority="51"/>
-    <w:lsdException w:name="List Table 7 Colorful Accent 1" w:uiPriority="52"/>
-    <w:lsdException w:name="List Table 1 Light Accent 2" w:uiPriority="46"/>
-    <w:lsdException w:name="List Table 2 Accent 2" w:uiPriority="47"/>
-    <w:lsdException w:name="List Table 3 Accent 2" w:uiPriority="48"/>
-    <w:lsdException w:name="List Table 4 Accent 2" w:uiPriority="49"/>
-    <w:lsdException w:name="List Table 5 Dark Accent 2" w:uiPriority="50"/>
-    <w:lsdException w:name="List Table 6 Colorful Accent 2" w:uiPriority="51"/>
-    <w:lsdException w:name="List Table 7 Colorful Accent 2" w:uiPriority="52"/>
-    <w:lsdException w:name="List Table 1 Light Accent 3" w:uiPriority="46"/>
-    <w:lsdException w:name="List Table 2 Accent 3" w:uiPriority="47"/>
-    <w:lsdException w:name="List Table 3 Accent 3" w:uiPriority="48"/>
-    <w:lsdException w:name="List Table 4 Accent 3" w:uiPriority="49"/>
-    <w:lsdException w:name="List Table 5 Dark Accent 3" w:uiPriority="50"/>
-    <w:lsdException w:name="List Table 6 Colorful Accent 3" w:uiPriority="51"/>
-    <w:lsdException w:name="List Table 7 Colorful Accent 3" w:uiPriority="52"/>
-    <w:lsdException w:name="List Table 1 Light Accent 4" w:uiPriority="46"/>
-    <w:lsdException w:name="List Table 2 Accent 4" w:uiPriority="47"/>
-    <w:lsdException w:name="List Table 3 Accent 4" w:uiPriority="48"/>
-    <w:lsdException w:name="List Table 4 Accent 4" w:uiPriority="49"/>
-    <w:lsdException w:name="List Table 5 Dark Accent 4" w:uiPriority="50"/>
-    <w:lsdException w:name="List Table 6 Colorful Accent 4" w:uiPriority="51"/>
-    <w:lsdException w:name="List Table 7 Colorful Accent 4" w:uiPriority="52"/>
-    <w:lsdException w:name="List Table 1 Light Accent 5" w:uiPriority="46"/>
-    <w:lsdException w:name="List Table 2 Accent 5" w:uiPriority="47"/>
-    <w:lsdException w:name="List Table 3 Accent 5" w:uiPriority="48"/>
-    <w:lsdException w:name="List Table 4 Accent 5" w:uiPriority="49"/>
-    <w:lsdException w:name="List Table 5 Dark Accent 5" w:uiPriority="50"/>
-    <w:lsdException w:name="List Table 6 Colorful Accent 5" w:uiPriority="51"/>
-    <w:lsdException w:name="List Table 7 Colorful Accent 5" w:uiPriority="52"/>
-    <w:lsdException w:name="List Table 1 Light Accent 6" w:uiPriority="46"/>
-    <w:lsdException w:name="List Table 2 Accent 6" w:uiPriority="47"/>
-    <w:lsdException w:name="List Table 3 Accent 6" w:uiPriority="48"/>
-    <w:lsdException w:name="List Table 4 Accent 6" w:uiPriority="49"/>
-    <w:lsdException w:name="List Table 5 Dark Accent 6" w:uiPriority="50"/>
-    <w:lsdException w:name="List Table 6 Colorful Accent 6" w:uiPriority="51"/>
-    <w:lsdException w:name="List Table 7 Colorful Accent 6" w:uiPriority="52"/>
+  <w:latentStyles w:defLockedState="0" w:defUIPriority="99" w:defSemiHidden="1" w:defUnhideWhenUsed="1" w:defQFormat="0" w:count="267">
+    <w:lsdException w:name="Normal" w:semiHidden="0" w:uiPriority="0" w:unhideWhenUsed="0" w:qFormat="1"/>
+    <w:lsdException w:name="heading 1" w:semiHidden="0" w:uiPriority="9" w:unhideWhenUsed="0" w:qFormat="1"/>
+    <w:lsdException w:name="heading 2" w:uiPriority="9" w:qFormat="1"/>
+    <w:lsdException w:name="heading 3" w:uiPriority="9" w:qFormat="1"/>
+    <w:lsdException w:name="heading 4" w:uiPriority="9" w:qFormat="1"/>
+    <w:lsdException w:name="heading 5" w:uiPriority="9" w:qFormat="1"/>
+    <w:lsdException w:name="heading 6" w:uiPriority="9" w:qFormat="1"/>
+    <w:lsdException w:name="heading 7" w:uiPriority="9" w:qFormat="1"/>
+    <w:lsdException w:name="heading 8" w:uiPriority="9" w:qFormat="1"/>
+    <w:lsdException w:name="heading 9" w:uiPriority="9" w:qFormat="1"/>
+    <w:lsdException w:name="toc 1" w:uiPriority="39"/>
+    <w:lsdException w:name="toc 2" w:uiPriority="39"/>
+    <w:lsdException w:name="toc 3" w:uiPriority="39"/>
+    <w:lsdException w:name="toc 4" w:uiPriority="39"/>
+    <w:lsdException w:name="toc 5" w:uiPriority="39"/>
+    <w:lsdException w:name="toc 6" w:uiPriority="39"/>
+    <w:lsdException w:name="toc 7" w:uiPriority="39"/>
+    <w:lsdException w:name="toc 8" w:uiPriority="39"/>
+    <w:lsdException w:name="toc 9" w:uiPriority="39"/>
+    <w:lsdException w:name="caption" w:uiPriority="35" w:qFormat="1"/>
+    <w:lsdException w:name="Title" w:semiHidden="0" w:uiPriority="10" w:unhideWhenUsed="0" w:qFormat="1"/>
+    <w:lsdException w:name="Default Paragraph Font" w:uiPriority="1"/>
+    <w:lsdException w:name="Subtitle" w:semiHidden="0" w:uiPriority="11" w:unhideWhenUsed="0" w:qFormat="1"/>
+    <w:lsdException w:name="Strong" w:semiHidden="0" w:uiPriority="22" w:unhideWhenUsed="0" w:qFormat="1"/>
+    <w:lsdException w:name="Emphasis" w:semiHidden="0" w:uiPriority="20" w:unhideWhenUsed="0" w:qFormat="1"/>
+    <w:lsdException w:name="Table Grid" w:semiHidden="0" w:uiPriority="59" w:unhideWhenUsed="0"/>
+    <w:lsdException w:name="Placeholder Text" w:unhideWhenUsed="0"/>
+    <w:lsdException w:name="No Spacing" w:semiHidden="0" w:uiPriority="1" w:unhideWhenUsed="0" w:qFormat="1"/>
+    <w:lsdException w:name="Light Shading" w:semiHidden="0" w:uiPriority="60" w:unhideWhenUsed="0"/>
+    <w:lsdException w:name="Light List" w:semiHidden="0" w:uiPriority="61" w:unhideWhenUsed="0"/>
+    <w:lsdException w:name="Light Grid" w:semiHidden="0" w:uiPriority="62" w:unhideWhenUsed="0"/>
+    <w:lsdException w:name="Medium Shading 1" w:semiHidden="0" w:uiPriority="63" w:unhideWhenUsed="0"/>
+    <w:lsdException w:name="Medium Shading 2" w:semiHidden="0" w:uiPriority="64" w:unhideWhenUsed="0"/>
+    <w:lsdException w:name="Medium List 1" w:semiHidden="0" w:uiPriority="65" w:unhideWhenUsed="0"/>
+    <w:lsdException w:name="Medium List 2" w:semiHidden="0" w:uiPriority="66" w:unhideWhenUsed="0"/>
+    <w:lsdException w:name="Medium Grid 1" w:semiHidden="0" w:uiPriority="67" w:unhideWhenUsed="0"/>
+    <w:lsdException w:name="Medium Grid 2" w:semiHidden="0" w:uiPriority="68" w:unhideWhenUsed="0"/>
+    <w:lsdException w:name="Medium Grid 3" w:semiHidden="0" w:uiPriority="69" w:unhideWhenUsed="0"/>
+    <w:lsdException w:name="Dark List" w:semiHidden="0" w:uiPriority="70" w:unhideWhenUsed="0"/>
+    <w:lsdException w:name="Colorful Shading" w:semiHidden="0" w:uiPriority="71" w:unhideWhenUsed="0"/>
+    <w:lsdException w:name="Colorful List" w:semiHidden="0" w:uiPriority="72" w:unhideWhenUsed="0"/>
+    <w:lsdException w:name="Colorful Grid" w:semiHidden="0" w:uiPriority="73" w:unhideWhenUsed="0"/>
+    <w:lsdException w:name="Light Shading Accent 1" w:semiHidden="0" w:uiPriority="60" w:unhideWhenUsed="0"/>
+    <w:lsdException w:name="Light List Accent 1" w:semiHidden="0" w:uiPriority="61" w:unhideWhenUsed="0"/>
+    <w:lsdException w:name="Light Grid Accent 1" w:semiHidden="0" w:uiPriority="62" w:unhideWhenUsed="0"/>
+    <w:lsdException w:name="Medium Shading 1 Accent 1" w:semiHidden="0" w:uiPriority="63" w:unhideWhenUsed="0"/>
+    <w:lsdException w:name="Medium Shading 2 Accent 1" w:semiHidden="0" w:uiPriority="64" w:unhideWhenUsed="0"/>
+    <w:lsdException w:name="Medium List 1 Accent 1" w:semiHidden="0" w:uiPriority="65" w:unhideWhenUsed="0"/>
+    <w:lsdException w:name="Revision" w:unhideWhenUsed="0"/>
+    <w:lsdException w:name="List Paragraph" w:semiHidden="0" w:uiPriority="34" w:unhideWhenUsed="0" w:qFormat="1"/>
+    <w:lsdException w:name="Quote" w:semiHidden="0" w:uiPriority="29" w:unhideWhenUsed="0" w:qFormat="1"/>
+    <w:lsdException w:name="Intense Quote" w:semiHidden="0" w:uiPriority="30" w:unhideWhenUsed="0" w:qFormat="1"/>
+    <w:lsdException w:name="Medium List 2 Accent 1" w:semiHidden="0" w:uiPriority="66" w:unhideWhenUsed="0"/>
+    <w:lsdException w:name="Medium Grid 1 Accent 1" w:semiHidden="0" w:uiPriority="67" w:unhideWhenUsed="0"/>
+    <w:lsdException w:name="Medium Grid 2 Accent 1" w:semiHidden="0" w:uiPriority="68" w:unhideWhenUsed="0"/>
+    <w:lsdException w:name="Medium Grid 3 Accent 1" w:semiHidden="0" w:uiPriority="69" w:unhideWhenUsed="0"/>
+    <w:lsdException w:name="Dark List Accent 1" w:semiHidden="0" w:uiPriority="70" w:unhideWhenUsed="0"/>
+    <w:lsdException w:name="Colorful Shading Accent 1" w:semiHidden="0" w:uiPriority="71" w:unhideWhenUsed="0"/>
+    <w:lsdException w:name="Colorful List Accent 1" w:semiHidden="0" w:uiPriority="72" w:unhideWhenUsed="0"/>
+    <w:lsdException w:name="Colorful Grid Accent 1" w:semiHidden="0" w:uiPriority="73" w:unhideWhenUsed="0"/>
+    <w:lsdException w:name="Light Shading Accent 2" w:semiHidden="0" w:uiPriority="60" w:unhideWhenUsed="0"/>
+    <w:lsdException w:name="Light List Accent 2" w:semiHidden="0" w:uiPriority="61" w:unhideWhenUsed="0"/>
+    <w:lsdException w:name="Light Grid Accent 2" w:semiHidden="0" w:uiPriority="62" w:unhideWhenUsed="0"/>
+    <w:lsdException w:name="Medium Shading 1 Accent 2" w:semiHidden="0" w:uiPriority="63" w:unhideWhenUsed="0"/>
+    <w:lsdException w:name="Medium Shading 2 Accent 2" w:semiHidden="0" w:uiPriority="64" w:unhideWhenUsed="0"/>
+    <w:lsdException w:name="Medium List 1 Accent 2" w:semiHidden="0" w:uiPriority="65" w:unhideWhenUsed="0"/>
+    <w:lsdException w:name="Medium List 2 Accent 2" w:semiHidden="0" w:uiPriority="66" w:unhideWhenUsed="0"/>
+    <w:lsdException w:name="Medium Grid 1 Accent 2" w:semiHidden="0" w:uiPriority="67" w:unhideWhenUsed="0"/>
+    <w:lsdException w:name="Medium Grid 2 Accent 2" w:semiHidden="0" w:uiPriority="68" w:unhideWhenUsed="0"/>
+    <w:lsdException w:name="Medium Grid 3 Accent 2" w:semiHidden="0" w:uiPriority="69" w:unhideWhenUsed="0"/>
+    <w:lsdException w:name="Dark List Accent 2" w:semiHidden="0" w:uiPriority="70" w:unhideWhenUsed="0"/>
+    <w:lsdException w:name="Colorful Shading Accent 2" w:semiHidden="0" w:uiPriority="71" w:unhideWhenUsed="0"/>
+    <w:lsdException w:name="Colorful List Accent 2" w:semiHidden="0" w:uiPriority="72" w:unhideWhenUsed="0"/>
+    <w:lsdException w:name="Colorful Grid Accent 2" w:semiHidden="0" w:uiPriority="73" w:unhideWhenUsed="0"/>
+    <w:lsdException w:name="Light Shading Accent 3" w:semiHidden="0" w:uiPriority="60" w:unhideWhenUsed="0"/>
+    <w:lsdException w:name="Light List Accent 3" w:semiHidden="0" w:uiPriority="61" w:unhideWhenUsed="0"/>
+    <w:lsdException w:name="Light Grid Accent 3" w:semiHidden="0" w:uiPriority="62" w:unhideWhenUsed="0"/>
+    <w:lsdException w:name="Medium Shading 1 Accent 3" w:semiHidden="0" w:uiPriority="63" w:unhideWhenUsed="0"/>
+    <w:lsdException w:name="Medium Shading 2 Accent 3" w:semiHidden="0" w:uiPriority="64" w:unhideWhenUsed="0"/>
+    <w:lsdException w:name="Medium List 1 Accent 3" w:semiHidden="0" w:uiPriority="65" w:unhideWhenUsed="0"/>
+    <w:lsdException w:name="Medium List 2 Accent 3" w:semiHidden="0" w:uiPriority="66" w:unhideWhenUsed="0"/>
+    <w:lsdException w:name="Medium Grid 1 Accent 3" w:semiHidden="0" w:uiPriority="67" w:unhideWhenUsed="0"/>
+    <w:lsdException w:name="Medium Grid 2 Accent 3" w:semiHidden="0" w:uiPriority="68" w:unhideWhenUsed="0"/>
+    <w:lsdException w:name="Medium Grid 3 Accent 3" w:semiHidden="0" w:uiPriority="69" w:unhideWhenUsed="0"/>
+    <w:lsdException w:name="Dark List Accent 3" w:semiHidden="0" w:uiPriority="70" w:unhideWhenUsed="0"/>
+    <w:lsdException w:name="Colorful Shading Accent 3" w:semiHidden="0" w:uiPriority="71" w:unhideWhenUsed="0"/>
+    <w:lsdException w:name="Colorful List Accent 3" w:semiHidden="0" w:uiPriority="72" w:unhideWhenUsed="0"/>
+    <w:lsdException w:name="Colorful Grid Accent 3" w:semiHidden="0" w:uiPriority="73" w:unhideWhenUsed="0"/>
+    <w:lsdException w:name="Light Shading Accent 4" w:semiHidden="0" w:uiPriority="60" w:unhideWhenUsed="0"/>
+    <w:lsdException w:name="Light List Accent 4" w:semiHidden="0" w:uiPriority="61" w:unhideWhenUsed="0"/>
+    <w:lsdException w:name="Light Grid Accent 4" w:semiHidden="0" w:uiPriority="62" w:unhideWhenUsed="0"/>
+    <w:lsdException w:name="Medium Shading 1 Accent 4" w:semiHidden="0" w:uiPriority="63" w:unhideWhenUsed="0"/>
+    <w:lsdException w:name="Medium Shading 2 Accent 4" w:semiHidden="0" w:uiPriority="64" w:unhideWhenUsed="0"/>
+    <w:lsdException w:name="Medium List 1 Accent 4" w:semiHidden="0" w:uiPriority="65" w:unhideWhenUsed="0"/>
+    <w:lsdException w:name="Medium List 2 Accent 4" w:semiHidden="0" w:uiPriority="66" w:unhideWhenUsed="0"/>
+    <w:lsdException w:name="Medium Grid 1 Accent 4" w:semiHidden="0" w:uiPriority="67" w:unhideWhenUsed="0"/>
+    <w:lsdException w:name="Medium Grid 2 Accent 4" w:semiHidden="0" w:uiPriority="68" w:unhideWhenUsed="0"/>
+    <w:lsdException w:name="Medium Grid 3 Accent 4" w:semiHidden="0" w:uiPriority="69" w:unhideWhenUsed="0"/>
+    <w:lsdException w:name="Dark List Accent 4" w:semiHidden="0" w:uiPriority="70" w:unhideWhenUsed="0"/>
+    <w:lsdException w:name="Colorful Shading Accent 4" w:semiHidden="0" w:uiPriority="71" w:unhideWhenUsed="0"/>
+    <w:lsdException w:name="Colorful List Accent 4" w:semiHidden="0" w:uiPriority="72" w:unhideWhenUsed="0"/>
+    <w:lsdException w:name="Colorful Grid Accent 4" w:semiHidden="0" w:uiPriority="73" w:unhideWhenUsed="0"/>
+    <w:lsdException w:name="Light Shading Accent 5" w:semiHidden="0" w:uiPriority="60" w:unhideWhenUsed="0"/>
+    <w:lsdException w:name="Light List Accent 5" w:semiHidden="0" w:uiPriority="61" w:unhideWhenUsed="0"/>
+    <w:lsdException w:name="Light Grid Accent 5" w:semiHidden="0" w:uiPriority="62" w:unhideWhenUsed="0"/>
+    <w:lsdException w:name="Medium Shading 1 Accent 5" w:semiHidden="0" w:uiPriority="63" w:unhideWhenUsed="0"/>
+    <w:lsdException w:name="Medium Shading 2 Accent 5" w:semiHidden="0" w:uiPriority="64" w:unhideWhenUsed="0"/>
+    <w:lsdException w:name="Medium List 1 Accent 5" w:semiHidden="0" w:uiPriority="65" w:unhideWhenUsed="0"/>
+    <w:lsdException w:name="Medium List 2 Accent 5" w:semiHidden="0" w:uiPriority="66" w:unhideWhenUsed="0"/>
+    <w:lsdException w:name="Medium Grid 1 Accent 5" w:semiHidden="0" w:uiPriority="67" w:unhideWhenUsed="0"/>
+    <w:lsdException w:name="Medium Grid 2 Accent 5" w:semiHidden="0" w:uiPriority="68" w:unhideWhenUsed="0"/>
+    <w:lsdException w:name="Medium Grid 3 Accent 5" w:semiHidden="0" w:uiPriority="69" w:unhideWhenUsed="0"/>
+    <w:lsdException w:name="Dark List Accent 5" w:semiHidden="0" w:uiPriority="70" w:unhideWhenUsed="0"/>
+    <w:lsdException w:name="Colorful Shading Accent 5" w:semiHidden="0" w:uiPriority="71" w:unhideWhenUsed="0"/>
+    <w:lsdException w:name="Colorful List Accent 5" w:semiHidden="0" w:uiPriority="72" w:unhideWhenUsed="0"/>
+    <w:lsdException w:name="Colorful Grid Accent 5" w:semiHidden="0" w:uiPriority="73" w:unhideWhenUsed="0"/>
+    <w:lsdException w:name="Light Shading Accent 6" w:semiHidden="0" w:uiPriority="60" w:unhideWhenUsed="0"/>
+    <w:lsdException w:name="Light List Accent 6" w:semiHidden="0" w:uiPriority="61" w:unhideWhenUsed="0"/>
+    <w:lsdException w:name="Light Grid Accent 6" w:semiHidden="0" w:uiPriority="62" w:unhideWhenUsed="0"/>
+    <w:lsdException w:name="Medium Shading 1 Accent 6" w:semiHidden="0" w:uiPriority="63" w:unhideWhenUsed="0"/>
+    <w:lsdException w:name="Medium Shading 2 Accent 6" w:semiHidden="0" w:uiPriority="64" w:unhideWhenUsed="0"/>
+    <w:lsdException w:name="Medium List 1 Accent 6" w:semiHidden="0" w:uiPriority="65" w:unhideWhenUsed="0"/>
+    <w:lsdException w:name="Medium List 2 Accent 6" w:semiHidden="0" w:uiPriority="66" w:unhideWhenUsed="0"/>
+    <w:lsdException w:name="Medium Grid 1 Accent 6" w:semiHidden="0" w:uiPriority="67" w:unhideWhenUsed="0"/>
+    <w:lsdException w:name="Medium Grid 2 Accent 6" w:semiHidden="0" w:uiPriority="68" w:unhideWhenUsed="0"/>
+    <w:lsdException w:name="Medium Grid 3 Accent 6" w:semiHidden="0" w:uiPriority="69" w:unhideWhenUsed="0"/>
+    <w:lsdException w:name="Dark List Accent 6" w:semiHidden="0" w:uiPriority="70" w:unhideWhenUsed="0"/>
+    <w:lsdException w:name="Colorful Shading Accent 6" w:semiHidden="0" w:uiPriority="71" w:unhideWhenUsed="0"/>
+    <w:lsdException w:name="Colorful List Accent 6" w:semiHidden="0" w:uiPriority="72" w:unhideWhenUsed="0"/>
+    <w:lsdException w:name="Colorful Grid Accent 6" w:semiHidden="0" w:uiPriority="73" w:unhideWhenUsed="0"/>
+    <w:lsdException w:name="Subtle Emphasis" w:semiHidden="0" w:uiPriority="19" w:unhideWhenUsed="0" w:qFormat="1"/>
+    <w:lsdException w:name="Intense Emphasis" w:semiHidden="0" w:uiPriority="21" w:unhideWhenUsed="0" w:qFormat="1"/>
+    <w:lsdException w:name="Subtle Reference" w:semiHidden="0" w:uiPriority="31" w:unhideWhenUsed="0" w:qFormat="1"/>
+    <w:lsdException w:name="Intense Reference" w:semiHidden="0" w:uiPriority="32" w:unhideWhenUsed="0" w:qFormat="1"/>
+    <w:lsdException w:name="Book Title" w:semiHidden="0" w:uiPriority="33" w:unhideWhenUsed="0" w:qFormat="1"/>
+    <w:lsdException w:name="Bibliography" w:uiPriority="37"/>
+    <w:lsdException w:name="TOC Heading" w:uiPriority="39" w:qFormat="1"/>
   </w:latentStyles>
   <w:style w:type="paragraph" w:default="1" w:styleId="Standaard">
     <w:name w:val="Normal"/>
@@ -963,6 +1078,7 @@
     <w:uiPriority w:val="99"/>
     <w:semiHidden/>
     <w:unhideWhenUsed/>
+    <w:qFormat/>
     <w:tblPr>
       <w:tblInd w:w="0" w:type="dxa"/>
       <w:tblCellMar>
@@ -987,6 +1103,78 @@
     <w:pPr>
       <w:spacing w:after="0" w:line="240" w:lineRule="auto"/>
     </w:pPr>
+  </w:style>
+  <w:style w:type="paragraph" w:styleId="Koptekst">
+    <w:name w:val="header"/>
+    <w:basedOn w:val="Standaard"/>
+    <w:link w:val="KoptekstChar"/>
+    <w:uiPriority w:val="99"/>
+    <w:semiHidden/>
+    <w:unhideWhenUsed/>
+    <w:rsid w:val="004F6177"/>
+    <w:pPr>
+      <w:tabs>
+        <w:tab w:val="center" w:pos="4536"/>
+        <w:tab w:val="right" w:pos="9072"/>
+      </w:tabs>
+      <w:spacing w:after="0" w:line="240" w:lineRule="auto"/>
+    </w:pPr>
+  </w:style>
+  <w:style w:type="character" w:customStyle="1" w:styleId="KoptekstChar">
+    <w:name w:val="Koptekst Char"/>
+    <w:basedOn w:val="Standaardalinea-lettertype"/>
+    <w:link w:val="Koptekst"/>
+    <w:uiPriority w:val="99"/>
+    <w:semiHidden/>
+    <w:rsid w:val="004F6177"/>
+  </w:style>
+  <w:style w:type="paragraph" w:styleId="Voettekst">
+    <w:name w:val="footer"/>
+    <w:basedOn w:val="Standaard"/>
+    <w:link w:val="VoettekstChar"/>
+    <w:uiPriority w:val="99"/>
+    <w:unhideWhenUsed/>
+    <w:rsid w:val="004F6177"/>
+    <w:pPr>
+      <w:tabs>
+        <w:tab w:val="center" w:pos="4536"/>
+        <w:tab w:val="right" w:pos="9072"/>
+      </w:tabs>
+      <w:spacing w:after="0" w:line="240" w:lineRule="auto"/>
+    </w:pPr>
+  </w:style>
+  <w:style w:type="character" w:customStyle="1" w:styleId="VoettekstChar">
+    <w:name w:val="Voettekst Char"/>
+    <w:basedOn w:val="Standaardalinea-lettertype"/>
+    <w:link w:val="Voettekst"/>
+    <w:uiPriority w:val="99"/>
+    <w:rsid w:val="004F6177"/>
+  </w:style>
+  <w:style w:type="table" w:styleId="Tabelraster">
+    <w:name w:val="Table Grid"/>
+    <w:basedOn w:val="Standaardtabel"/>
+    <w:uiPriority w:val="59"/>
+    <w:rsid w:val="004F6177"/>
+    <w:pPr>
+      <w:spacing w:after="0" w:line="240" w:lineRule="auto"/>
+    </w:pPr>
+    <w:tblPr>
+      <w:tblInd w:w="0" w:type="dxa"/>
+      <w:tblBorders>
+        <w:top w:val="single" w:sz="4" w:space="0" w:color="auto"/>
+        <w:left w:val="single" w:sz="4" w:space="0" w:color="auto"/>
+        <w:bottom w:val="single" w:sz="4" w:space="0" w:color="auto"/>
+        <w:right w:val="single" w:sz="4" w:space="0" w:color="auto"/>
+        <w:insideH w:val="single" w:sz="4" w:space="0" w:color="auto"/>
+        <w:insideV w:val="single" w:sz="4" w:space="0" w:color="auto"/>
+      </w:tblBorders>
+      <w:tblCellMar>
+        <w:top w:w="0" w:type="dxa"/>
+        <w:left w:w="108" w:type="dxa"/>
+        <w:bottom w:w="0" w:type="dxa"/>
+        <w:right w:w="108" w:type="dxa"/>
+      </w:tblCellMar>
+    </w:tblPr>
   </w:style>
 </w:styles>
 </file>
@@ -1246,7 +1434,7 @@
   <a:extraClrSchemeLst/>
   <a:extLst>
     <a:ext uri="{05A4C25C-085E-4340-85A3-A5531E510DB2}">
-      <thm15:themeFamily xmlns:thm15="http://schemas.microsoft.com/office/thememl/2012/main" name="Office Theme" id="{62F939B6-93AF-4DB8-9C6B-D6C7DFDC589F}" vid="{4A3C46E8-61CC-4603-A589-7422A47A8E4A}"/>
+      <thm15:themeFamily xmlns:thm15="http://schemas.microsoft.com/office/thememl/2012/main" xmlns="" name="Office Theme" id="{62F939B6-93AF-4DB8-9C6B-D6C7DFDC589F}" vid="{4A3C46E8-61CC-4603-A589-7422A47A8E4A}"/>
     </a:ext>
   </a:extLst>
 </a:theme>

</xml_diff>

<commit_message>
Revert "Deleted PDFs, Added voettext to Uitwerkingen Interviews"
This reverts commit 3e5db24e7d760649d6cf035cbcc11d020bc0a23b.
</commit_message>
<xml_diff>
--- a/Docs/Interview uitwerkingen/Uitwerking_Vragen_Development.docx
+++ b/Docs/Interview uitwerkingen/Uitwerking_Vragen_Development.docx
@@ -1,6 +1,6 @@
 
 <file path=word/document.xml><?xml version="1.0" encoding="utf-8"?>
-<w:document xmlns:ve="http://schemas.openxmlformats.org/markup-compatibility/2006" xmlns:o="urn:schemas-microsoft-com:office:office" xmlns:r="http://schemas.openxmlformats.org/officeDocument/2006/relationships" xmlns:m="http://schemas.openxmlformats.org/officeDocument/2006/math" xmlns:v="urn:schemas-microsoft-com:vml" xmlns:wp="http://schemas.openxmlformats.org/drawingml/2006/wordprocessingDrawing" xmlns:w10="urn:schemas-microsoft-com:office:word" xmlns:w="http://schemas.openxmlformats.org/wordprocessingml/2006/main" xmlns:wne="http://schemas.microsoft.com/office/word/2006/wordml">
+<w:document xmlns:wpc="http://schemas.microsoft.com/office/word/2010/wordprocessingCanvas" xmlns:mc="http://schemas.openxmlformats.org/markup-compatibility/2006" xmlns:o="urn:schemas-microsoft-com:office:office" xmlns:r="http://schemas.openxmlformats.org/officeDocument/2006/relationships" xmlns:m="http://schemas.openxmlformats.org/officeDocument/2006/math" xmlns:v="urn:schemas-microsoft-com:vml" xmlns:wp14="http://schemas.microsoft.com/office/word/2010/wordprocessingDrawing" xmlns:wp="http://schemas.openxmlformats.org/drawingml/2006/wordprocessingDrawing" xmlns:w10="urn:schemas-microsoft-com:office:word" xmlns:w="http://schemas.openxmlformats.org/wordprocessingml/2006/main" xmlns:w14="http://schemas.microsoft.com/office/word/2010/wordml" xmlns:w15="http://schemas.microsoft.com/office/word/2012/wordml" xmlns:wpg="http://schemas.microsoft.com/office/word/2010/wordprocessingGroup" xmlns:wpi="http://schemas.microsoft.com/office/word/2010/wordprocessingInk" xmlns:wne="http://schemas.microsoft.com/office/word/2006/wordml" xmlns:wps="http://schemas.microsoft.com/office/word/2010/wordprocessingShape" mc:Ignorable="w14 w15 wp14">
   <w:body>
     <w:p>
       <w:pPr>
@@ -53,8 +53,36 @@
           <w:sz w:val="32"/>
           <w:lang w:val="en-US"/>
         </w:rPr>
-        <w:t>H. v.d. Hoek</w:t>
-      </w:r>
+        <w:t xml:space="preserve">H. </w:t>
+      </w:r>
+      <w:proofErr w:type="spellStart"/>
+      <w:r>
+        <w:rPr>
+          <w:b/>
+          <w:sz w:val="32"/>
+          <w:lang w:val="en-US"/>
+        </w:rPr>
+        <w:t>v.d</w:t>
+      </w:r>
+      <w:proofErr w:type="spellEnd"/>
+      <w:r>
+        <w:rPr>
+          <w:b/>
+          <w:sz w:val="32"/>
+          <w:lang w:val="en-US"/>
+        </w:rPr>
+        <w:t xml:space="preserve">. </w:t>
+      </w:r>
+      <w:proofErr w:type="spellStart"/>
+      <w:r>
+        <w:rPr>
+          <w:b/>
+          <w:sz w:val="32"/>
+          <w:lang w:val="en-US"/>
+        </w:rPr>
+        <w:t>Hoek</w:t>
+      </w:r>
+      <w:proofErr w:type="spellEnd"/>
     </w:p>
     <w:p>
       <w:pPr>
@@ -520,9 +548,8 @@
       </w:pPr>
     </w:p>
     <w:sectPr>
-      <w:footerReference w:type="default" r:id="rId6"/>
       <w:pgSz w:w="11906" w:h="16838"/>
-      <w:pgMar w:top="1417" w:right="1417" w:bottom="1417" w:left="1417" w:header="708" w:footer="0" w:gutter="0"/>
+      <w:pgMar w:top="1417" w:right="1417" w:bottom="1417" w:left="1417" w:header="708" w:footer="708" w:gutter="0"/>
       <w:cols w:space="708"/>
       <w:docGrid w:linePitch="360"/>
     </w:sectPr>
@@ -530,384 +557,8 @@
 </w:document>
 </file>
 
-<file path=word/endnotes.xml><?xml version="1.0" encoding="utf-8"?>
-<w:endnotes xmlns:ve="http://schemas.openxmlformats.org/markup-compatibility/2006" xmlns:o="urn:schemas-microsoft-com:office:office" xmlns:r="http://schemas.openxmlformats.org/officeDocument/2006/relationships" xmlns:m="http://schemas.openxmlformats.org/officeDocument/2006/math" xmlns:v="urn:schemas-microsoft-com:vml" xmlns:wp="http://schemas.openxmlformats.org/drawingml/2006/wordprocessingDrawing" xmlns:w10="urn:schemas-microsoft-com:office:word" xmlns:w="http://schemas.openxmlformats.org/wordprocessingml/2006/main" xmlns:wne="http://schemas.microsoft.com/office/word/2006/wordml">
-  <w:endnote w:type="separator" w:id="-1">
-    <w:p>
-      <w:pPr>
-        <w:spacing w:after="0" w:line="240" w:lineRule="auto"/>
-      </w:pPr>
-      <w:r>
-        <w:separator/>
-      </w:r>
-    </w:p>
-  </w:endnote>
-  <w:endnote w:type="continuationSeparator" w:id="0">
-    <w:p>
-      <w:pPr>
-        <w:spacing w:after="0" w:line="240" w:lineRule="auto"/>
-      </w:pPr>
-      <w:r>
-        <w:continuationSeparator/>
-      </w:r>
-    </w:p>
-  </w:endnote>
-</w:endnotes>
-</file>
-
-<file path=word/footer1.xml><?xml version="1.0" encoding="utf-8"?>
-<w:ftr xmlns:ve="http://schemas.openxmlformats.org/markup-compatibility/2006" xmlns:o="urn:schemas-microsoft-com:office:office" xmlns:r="http://schemas.openxmlformats.org/officeDocument/2006/relationships" xmlns:m="http://schemas.openxmlformats.org/officeDocument/2006/math" xmlns:v="urn:schemas-microsoft-com:vml" xmlns:wp="http://schemas.openxmlformats.org/drawingml/2006/wordprocessingDrawing" xmlns:w10="urn:schemas-microsoft-com:office:word" xmlns:w="http://schemas.openxmlformats.org/wordprocessingml/2006/main" xmlns:wne="http://schemas.microsoft.com/office/word/2006/wordml">
-  <w:tbl>
-    <w:tblPr>
-      <w:tblStyle w:val="Tabelraster"/>
-      <w:tblW w:w="0" w:type="auto"/>
-      <w:tblLook w:val="04A0"/>
-    </w:tblPr>
-    <w:tblGrid>
-      <w:gridCol w:w="2808"/>
-      <w:gridCol w:w="3674"/>
-      <w:gridCol w:w="2806"/>
-    </w:tblGrid>
-    <w:tr>
-      <w:tc>
-        <w:tcPr>
-          <w:tcW w:w="3070" w:type="dxa"/>
-        </w:tcPr>
-        <w:p>
-          <w:pPr>
-            <w:pStyle w:val="Voettekst"/>
-            <w:rPr>
-              <w:rFonts w:ascii="Arial" w:hAnsi="Arial" w:cs="Arial"/>
-              <w:sz w:val="20"/>
-              <w:szCs w:val="20"/>
-            </w:rPr>
-          </w:pPr>
-          <w:r>
-            <w:rPr>
-              <w:rFonts w:ascii="Arial" w:hAnsi="Arial" w:cs="Arial"/>
-              <w:sz w:val="20"/>
-              <w:szCs w:val="20"/>
-            </w:rPr>
-            <w:t>Auteur: K.ly, M. Havermans en P. Hoek</w:t>
-          </w:r>
-        </w:p>
-      </w:tc>
-      <w:tc>
-        <w:tcPr>
-          <w:tcW w:w="3071" w:type="dxa"/>
-        </w:tcPr>
-        <w:p>
-          <w:pPr>
-            <w:pStyle w:val="Voettekst"/>
-            <w:rPr>
-              <w:rFonts w:ascii="Arial" w:hAnsi="Arial" w:cs="Arial"/>
-              <w:sz w:val="20"/>
-              <w:szCs w:val="20"/>
-            </w:rPr>
-          </w:pPr>
-          <w:r>
-            <w:rPr>
-              <w:rFonts w:ascii="Arial" w:hAnsi="Arial" w:cs="Arial"/>
-              <w:sz w:val="20"/>
-              <w:szCs w:val="20"/>
-            </w:rPr>
-            <w:t xml:space="preserve">Bestandsnaam: </w:t>
-          </w:r>
-          <w:r>
-            <w:rPr>
-              <w:rFonts w:ascii="Arial" w:hAnsi="Arial" w:cs="Arial"/>
-              <w:sz w:val="20"/>
-              <w:szCs w:val="20"/>
-            </w:rPr>
-            <w:t>Uitwerking_Vragen_Development</w:t>
-          </w:r>
-          <w:r>
-            <w:rPr>
-              <w:rFonts w:ascii="Arial" w:hAnsi="Arial" w:cs="Arial"/>
-              <w:sz w:val="20"/>
-              <w:szCs w:val="20"/>
-            </w:rPr>
-            <w:t>.docx</w:t>
-          </w:r>
-        </w:p>
-      </w:tc>
-      <w:tc>
-        <w:tcPr>
-          <w:tcW w:w="3071" w:type="dxa"/>
-        </w:tcPr>
-        <w:p>
-          <w:pPr>
-            <w:pStyle w:val="Voettekst"/>
-            <w:rPr>
-              <w:rFonts w:ascii="Arial" w:hAnsi="Arial" w:cs="Arial"/>
-              <w:sz w:val="20"/>
-              <w:szCs w:val="20"/>
-            </w:rPr>
-          </w:pPr>
-          <w:r>
-            <w:rPr>
-              <w:rFonts w:ascii="Arial" w:hAnsi="Arial" w:cs="Arial"/>
-              <w:sz w:val="20"/>
-              <w:szCs w:val="20"/>
-            </w:rPr>
-            <w:t xml:space="preserve">Printdatum: </w:t>
-          </w:r>
-          <w:r>
-            <w:rPr>
-              <w:rFonts w:ascii="Arial" w:hAnsi="Arial" w:cs="Arial"/>
-              <w:sz w:val="20"/>
-              <w:szCs w:val="20"/>
-            </w:rPr>
-            <w:fldChar w:fldCharType="begin"/>
-          </w:r>
-          <w:r>
-            <w:rPr>
-              <w:rFonts w:ascii="Arial" w:hAnsi="Arial" w:cs="Arial"/>
-              <w:sz w:val="20"/>
-              <w:szCs w:val="20"/>
-            </w:rPr>
-            <w:instrText xml:space="preserve"> TIME \@ "d-M-yyyy" </w:instrText>
-          </w:r>
-          <w:r>
-            <w:rPr>
-              <w:rFonts w:ascii="Arial" w:hAnsi="Arial" w:cs="Arial"/>
-              <w:sz w:val="20"/>
-              <w:szCs w:val="20"/>
-            </w:rPr>
-            <w:fldChar w:fldCharType="separate"/>
-          </w:r>
-          <w:r>
-            <w:rPr>
-              <w:rFonts w:ascii="Arial" w:hAnsi="Arial" w:cs="Arial"/>
-              <w:noProof/>
-              <w:sz w:val="20"/>
-              <w:szCs w:val="20"/>
-            </w:rPr>
-            <w:t>12-9-2014</w:t>
-          </w:r>
-          <w:r>
-            <w:rPr>
-              <w:rFonts w:ascii="Arial" w:hAnsi="Arial" w:cs="Arial"/>
-              <w:sz w:val="20"/>
-              <w:szCs w:val="20"/>
-            </w:rPr>
-            <w:fldChar w:fldCharType="end"/>
-          </w:r>
-        </w:p>
-      </w:tc>
-    </w:tr>
-    <w:tr>
-      <w:tc>
-        <w:tcPr>
-          <w:tcW w:w="3070" w:type="dxa"/>
-        </w:tcPr>
-        <w:p>
-          <w:pPr>
-            <w:pStyle w:val="Voettekst"/>
-            <w:rPr>
-              <w:rFonts w:ascii="Arial" w:hAnsi="Arial" w:cs="Arial"/>
-              <w:sz w:val="20"/>
-              <w:szCs w:val="20"/>
-            </w:rPr>
-          </w:pPr>
-          <w:r>
-            <w:rPr>
-              <w:rFonts w:ascii="Arial" w:hAnsi="Arial" w:cs="Arial"/>
-              <w:sz w:val="20"/>
-              <w:szCs w:val="20"/>
-            </w:rPr>
-            <w:t>Onderwerp: project Baroc-IT</w:t>
-          </w:r>
-        </w:p>
-      </w:tc>
-      <w:tc>
-        <w:tcPr>
-          <w:tcW w:w="3071" w:type="dxa"/>
-        </w:tcPr>
-        <w:p>
-          <w:pPr>
-            <w:pStyle w:val="Voettekst"/>
-            <w:rPr>
-              <w:rFonts w:ascii="Arial" w:hAnsi="Arial" w:cs="Arial"/>
-              <w:sz w:val="20"/>
-              <w:szCs w:val="20"/>
-            </w:rPr>
-          </w:pPr>
-          <w:r>
-            <w:rPr>
-              <w:rFonts w:ascii="Arial" w:hAnsi="Arial" w:cs="Arial"/>
-              <w:sz w:val="20"/>
-              <w:szCs w:val="20"/>
-            </w:rPr>
-            <w:t>Versie: 0.1</w:t>
-          </w:r>
-        </w:p>
-      </w:tc>
-      <w:tc>
-        <w:tcPr>
-          <w:tcW w:w="3071" w:type="dxa"/>
-        </w:tcPr>
-        <w:sdt>
-          <w:sdtPr>
-            <w:rPr>
-              <w:rFonts w:ascii="Arial" w:hAnsi="Arial" w:cs="Arial"/>
-              <w:sz w:val="20"/>
-              <w:szCs w:val="20"/>
-            </w:rPr>
-            <w:id w:val="250395305"/>
-            <w:docPartObj>
-              <w:docPartGallery w:val="Page Numbers (Top of Page)"/>
-              <w:docPartUnique/>
-            </w:docPartObj>
-          </w:sdtPr>
-          <w:sdtContent>
-            <w:p>
-              <w:pPr>
-                <w:rPr>
-                  <w:rFonts w:ascii="Arial" w:hAnsi="Arial" w:cs="Arial"/>
-                  <w:sz w:val="20"/>
-                  <w:szCs w:val="20"/>
-                </w:rPr>
-              </w:pPr>
-              <w:r>
-                <w:rPr>
-                  <w:rFonts w:ascii="Arial" w:hAnsi="Arial" w:cs="Arial"/>
-                  <w:sz w:val="20"/>
-                  <w:szCs w:val="20"/>
-                </w:rPr>
-                <w:t xml:space="preserve">Pagina </w:t>
-              </w:r>
-              <w:r>
-                <w:rPr>
-                  <w:rFonts w:ascii="Arial" w:hAnsi="Arial" w:cs="Arial"/>
-                  <w:sz w:val="20"/>
-                  <w:szCs w:val="20"/>
-                </w:rPr>
-                <w:fldChar w:fldCharType="begin"/>
-              </w:r>
-              <w:r>
-                <w:rPr>
-                  <w:rFonts w:ascii="Arial" w:hAnsi="Arial" w:cs="Arial"/>
-                  <w:sz w:val="20"/>
-                  <w:szCs w:val="20"/>
-                </w:rPr>
-                <w:instrText xml:space="preserve"> PAGE </w:instrText>
-              </w:r>
-              <w:r>
-                <w:rPr>
-                  <w:rFonts w:ascii="Arial" w:hAnsi="Arial" w:cs="Arial"/>
-                  <w:sz w:val="20"/>
-                  <w:szCs w:val="20"/>
-                </w:rPr>
-                <w:fldChar w:fldCharType="separate"/>
-              </w:r>
-              <w:r>
-                <w:rPr>
-                  <w:rFonts w:ascii="Arial" w:hAnsi="Arial" w:cs="Arial"/>
-                  <w:noProof/>
-                  <w:sz w:val="20"/>
-                  <w:szCs w:val="20"/>
-                </w:rPr>
-                <w:t>1</w:t>
-              </w:r>
-              <w:r>
-                <w:rPr>
-                  <w:rFonts w:ascii="Arial" w:hAnsi="Arial" w:cs="Arial"/>
-                  <w:sz w:val="20"/>
-                  <w:szCs w:val="20"/>
-                </w:rPr>
-                <w:fldChar w:fldCharType="end"/>
-              </w:r>
-              <w:r>
-                <w:rPr>
-                  <w:rFonts w:ascii="Arial" w:hAnsi="Arial" w:cs="Arial"/>
-                  <w:sz w:val="20"/>
-                  <w:szCs w:val="20"/>
-                </w:rPr>
-                <w:t xml:space="preserve"> van </w:t>
-              </w:r>
-              <w:r>
-                <w:rPr>
-                  <w:rFonts w:ascii="Arial" w:hAnsi="Arial" w:cs="Arial"/>
-                  <w:sz w:val="20"/>
-                  <w:szCs w:val="20"/>
-                </w:rPr>
-                <w:fldChar w:fldCharType="begin"/>
-              </w:r>
-              <w:r>
-                <w:rPr>
-                  <w:rFonts w:ascii="Arial" w:hAnsi="Arial" w:cs="Arial"/>
-                  <w:sz w:val="20"/>
-                  <w:szCs w:val="20"/>
-                </w:rPr>
-                <w:instrText xml:space="preserve"> NUMPAGES  </w:instrText>
-              </w:r>
-              <w:r>
-                <w:rPr>
-                  <w:rFonts w:ascii="Arial" w:hAnsi="Arial" w:cs="Arial"/>
-                  <w:sz w:val="20"/>
-                  <w:szCs w:val="20"/>
-                </w:rPr>
-                <w:fldChar w:fldCharType="separate"/>
-              </w:r>
-              <w:r>
-                <w:rPr>
-                  <w:rFonts w:ascii="Arial" w:hAnsi="Arial" w:cs="Arial"/>
-                  <w:noProof/>
-                  <w:sz w:val="20"/>
-                  <w:szCs w:val="20"/>
-                </w:rPr>
-                <w:t>1</w:t>
-              </w:r>
-              <w:r>
-                <w:rPr>
-                  <w:rFonts w:ascii="Arial" w:hAnsi="Arial" w:cs="Arial"/>
-                  <w:sz w:val="20"/>
-                  <w:szCs w:val="20"/>
-                </w:rPr>
-                <w:fldChar w:fldCharType="end"/>
-              </w:r>
-            </w:p>
-          </w:sdtContent>
-        </w:sdt>
-      </w:tc>
-    </w:tr>
-  </w:tbl>
-  <w:p>
-    <w:pPr>
-      <w:pStyle w:val="Voettekst"/>
-    </w:pPr>
-  </w:p>
-</w:ftr>
-</file>
-
-<file path=word/footnotes.xml><?xml version="1.0" encoding="utf-8"?>
-<w:footnotes xmlns:ve="http://schemas.openxmlformats.org/markup-compatibility/2006" xmlns:o="urn:schemas-microsoft-com:office:office" xmlns:r="http://schemas.openxmlformats.org/officeDocument/2006/relationships" xmlns:m="http://schemas.openxmlformats.org/officeDocument/2006/math" xmlns:v="urn:schemas-microsoft-com:vml" xmlns:wp="http://schemas.openxmlformats.org/drawingml/2006/wordprocessingDrawing" xmlns:w10="urn:schemas-microsoft-com:office:word" xmlns:w="http://schemas.openxmlformats.org/wordprocessingml/2006/main" xmlns:wne="http://schemas.microsoft.com/office/word/2006/wordml">
-  <w:footnote w:type="separator" w:id="-1">
-    <w:p>
-      <w:pPr>
-        <w:spacing w:after="0" w:line="240" w:lineRule="auto"/>
-      </w:pPr>
-      <w:r>
-        <w:separator/>
-      </w:r>
-    </w:p>
-  </w:footnote>
-  <w:footnote w:type="continuationSeparator" w:id="0">
-    <w:p>
-      <w:pPr>
-        <w:spacing w:after="0" w:line="240" w:lineRule="auto"/>
-      </w:pPr>
-      <w:r>
-        <w:continuationSeparator/>
-      </w:r>
-    </w:p>
-  </w:footnote>
-</w:footnotes>
-</file>
-
 <file path=word/styles.xml><?xml version="1.0" encoding="utf-8"?>
-<w:styles xmlns:r="http://schemas.openxmlformats.org/officeDocument/2006/relationships" xmlns:w="http://schemas.openxmlformats.org/wordprocessingml/2006/main">
+<w:styles xmlns:mc="http://schemas.openxmlformats.org/markup-compatibility/2006" xmlns:r="http://schemas.openxmlformats.org/officeDocument/2006/relationships" xmlns:w="http://schemas.openxmlformats.org/wordprocessingml/2006/main" xmlns:w14="http://schemas.microsoft.com/office/word/2010/wordml" xmlns:w15="http://schemas.microsoft.com/office/word/2012/wordml" mc:Ignorable="w14 w15">
   <w:docDefaults>
     <w:rPrDefault>
       <w:rPr>
@@ -923,144 +574,378 @@
       </w:pPr>
     </w:pPrDefault>
   </w:docDefaults>
-  <w:latentStyles w:defLockedState="0" w:defUIPriority="99" w:defSemiHidden="1" w:defUnhideWhenUsed="1" w:defQFormat="0" w:count="267">
-    <w:lsdException w:name="Normal" w:semiHidden="0" w:uiPriority="0" w:unhideWhenUsed="0" w:qFormat="1"/>
-    <w:lsdException w:name="heading 1" w:semiHidden="0" w:uiPriority="9" w:unhideWhenUsed="0" w:qFormat="1"/>
-    <w:lsdException w:name="heading 2" w:uiPriority="9" w:qFormat="1"/>
-    <w:lsdException w:name="heading 3" w:uiPriority="9" w:qFormat="1"/>
-    <w:lsdException w:name="heading 4" w:uiPriority="9" w:qFormat="1"/>
-    <w:lsdException w:name="heading 5" w:uiPriority="9" w:qFormat="1"/>
-    <w:lsdException w:name="heading 6" w:uiPriority="9" w:qFormat="1"/>
-    <w:lsdException w:name="heading 7" w:uiPriority="9" w:qFormat="1"/>
-    <w:lsdException w:name="heading 8" w:uiPriority="9" w:qFormat="1"/>
-    <w:lsdException w:name="heading 9" w:uiPriority="9" w:qFormat="1"/>
-    <w:lsdException w:name="toc 1" w:uiPriority="39"/>
-    <w:lsdException w:name="toc 2" w:uiPriority="39"/>
-    <w:lsdException w:name="toc 3" w:uiPriority="39"/>
-    <w:lsdException w:name="toc 4" w:uiPriority="39"/>
-    <w:lsdException w:name="toc 5" w:uiPriority="39"/>
-    <w:lsdException w:name="toc 6" w:uiPriority="39"/>
-    <w:lsdException w:name="toc 7" w:uiPriority="39"/>
-    <w:lsdException w:name="toc 8" w:uiPriority="39"/>
-    <w:lsdException w:name="toc 9" w:uiPriority="39"/>
-    <w:lsdException w:name="caption" w:uiPriority="35" w:qFormat="1"/>
-    <w:lsdException w:name="Title" w:semiHidden="0" w:uiPriority="10" w:unhideWhenUsed="0" w:qFormat="1"/>
-    <w:lsdException w:name="Default Paragraph Font" w:uiPriority="1"/>
-    <w:lsdException w:name="Subtitle" w:semiHidden="0" w:uiPriority="11" w:unhideWhenUsed="0" w:qFormat="1"/>
-    <w:lsdException w:name="Strong" w:semiHidden="0" w:uiPriority="22" w:unhideWhenUsed="0" w:qFormat="1"/>
-    <w:lsdException w:name="Emphasis" w:semiHidden="0" w:uiPriority="20" w:unhideWhenUsed="0" w:qFormat="1"/>
-    <w:lsdException w:name="Table Grid" w:semiHidden="0" w:uiPriority="59" w:unhideWhenUsed="0"/>
-    <w:lsdException w:name="Placeholder Text" w:unhideWhenUsed="0"/>
-    <w:lsdException w:name="No Spacing" w:semiHidden="0" w:uiPriority="1" w:unhideWhenUsed="0" w:qFormat="1"/>
-    <w:lsdException w:name="Light Shading" w:semiHidden="0" w:uiPriority="60" w:unhideWhenUsed="0"/>
-    <w:lsdException w:name="Light List" w:semiHidden="0" w:uiPriority="61" w:unhideWhenUsed="0"/>
-    <w:lsdException w:name="Light Grid" w:semiHidden="0" w:uiPriority="62" w:unhideWhenUsed="0"/>
-    <w:lsdException w:name="Medium Shading 1" w:semiHidden="0" w:uiPriority="63" w:unhideWhenUsed="0"/>
-    <w:lsdException w:name="Medium Shading 2" w:semiHidden="0" w:uiPriority="64" w:unhideWhenUsed="0"/>
-    <w:lsdException w:name="Medium List 1" w:semiHidden="0" w:uiPriority="65" w:unhideWhenUsed="0"/>
-    <w:lsdException w:name="Medium List 2" w:semiHidden="0" w:uiPriority="66" w:unhideWhenUsed="0"/>
-    <w:lsdException w:name="Medium Grid 1" w:semiHidden="0" w:uiPriority="67" w:unhideWhenUsed="0"/>
-    <w:lsdException w:name="Medium Grid 2" w:semiHidden="0" w:uiPriority="68" w:unhideWhenUsed="0"/>
-    <w:lsdException w:name="Medium Grid 3" w:semiHidden="0" w:uiPriority="69" w:unhideWhenUsed="0"/>
-    <w:lsdException w:name="Dark List" w:semiHidden="0" w:uiPriority="70" w:unhideWhenUsed="0"/>
-    <w:lsdException w:name="Colorful Shading" w:semiHidden="0" w:uiPriority="71" w:unhideWhenUsed="0"/>
-    <w:lsdException w:name="Colorful List" w:semiHidden="0" w:uiPriority="72" w:unhideWhenUsed="0"/>
-    <w:lsdException w:name="Colorful Grid" w:semiHidden="0" w:uiPriority="73" w:unhideWhenUsed="0"/>
-    <w:lsdException w:name="Light Shading Accent 1" w:semiHidden="0" w:uiPriority="60" w:unhideWhenUsed="0"/>
-    <w:lsdException w:name="Light List Accent 1" w:semiHidden="0" w:uiPriority="61" w:unhideWhenUsed="0"/>
-    <w:lsdException w:name="Light Grid Accent 1" w:semiHidden="0" w:uiPriority="62" w:unhideWhenUsed="0"/>
-    <w:lsdException w:name="Medium Shading 1 Accent 1" w:semiHidden="0" w:uiPriority="63" w:unhideWhenUsed="0"/>
-    <w:lsdException w:name="Medium Shading 2 Accent 1" w:semiHidden="0" w:uiPriority="64" w:unhideWhenUsed="0"/>
-    <w:lsdException w:name="Medium List 1 Accent 1" w:semiHidden="0" w:uiPriority="65" w:unhideWhenUsed="0"/>
-    <w:lsdException w:name="Revision" w:unhideWhenUsed="0"/>
-    <w:lsdException w:name="List Paragraph" w:semiHidden="0" w:uiPriority="34" w:unhideWhenUsed="0" w:qFormat="1"/>
-    <w:lsdException w:name="Quote" w:semiHidden="0" w:uiPriority="29" w:unhideWhenUsed="0" w:qFormat="1"/>
-    <w:lsdException w:name="Intense Quote" w:semiHidden="0" w:uiPriority="30" w:unhideWhenUsed="0" w:qFormat="1"/>
-    <w:lsdException w:name="Medium List 2 Accent 1" w:semiHidden="0" w:uiPriority="66" w:unhideWhenUsed="0"/>
-    <w:lsdException w:name="Medium Grid 1 Accent 1" w:semiHidden="0" w:uiPriority="67" w:unhideWhenUsed="0"/>
-    <w:lsdException w:name="Medium Grid 2 Accent 1" w:semiHidden="0" w:uiPriority="68" w:unhideWhenUsed="0"/>
-    <w:lsdException w:name="Medium Grid 3 Accent 1" w:semiHidden="0" w:uiPriority="69" w:unhideWhenUsed="0"/>
-    <w:lsdException w:name="Dark List Accent 1" w:semiHidden="0" w:uiPriority="70" w:unhideWhenUsed="0"/>
-    <w:lsdException w:name="Colorful Shading Accent 1" w:semiHidden="0" w:uiPriority="71" w:unhideWhenUsed="0"/>
-    <w:lsdException w:name="Colorful List Accent 1" w:semiHidden="0" w:uiPriority="72" w:unhideWhenUsed="0"/>
-    <w:lsdException w:name="Colorful Grid Accent 1" w:semiHidden="0" w:uiPriority="73" w:unhideWhenUsed="0"/>
-    <w:lsdException w:name="Light Shading Accent 2" w:semiHidden="0" w:uiPriority="60" w:unhideWhenUsed="0"/>
-    <w:lsdException w:name="Light List Accent 2" w:semiHidden="0" w:uiPriority="61" w:unhideWhenUsed="0"/>
-    <w:lsdException w:name="Light Grid Accent 2" w:semiHidden="0" w:uiPriority="62" w:unhideWhenUsed="0"/>
-    <w:lsdException w:name="Medium Shading 1 Accent 2" w:semiHidden="0" w:uiPriority="63" w:unhideWhenUsed="0"/>
-    <w:lsdException w:name="Medium Shading 2 Accent 2" w:semiHidden="0" w:uiPriority="64" w:unhideWhenUsed="0"/>
-    <w:lsdException w:name="Medium List 1 Accent 2" w:semiHidden="0" w:uiPriority="65" w:unhideWhenUsed="0"/>
-    <w:lsdException w:name="Medium List 2 Accent 2" w:semiHidden="0" w:uiPriority="66" w:unhideWhenUsed="0"/>
-    <w:lsdException w:name="Medium Grid 1 Accent 2" w:semiHidden="0" w:uiPriority="67" w:unhideWhenUsed="0"/>
-    <w:lsdException w:name="Medium Grid 2 Accent 2" w:semiHidden="0" w:uiPriority="68" w:unhideWhenUsed="0"/>
-    <w:lsdException w:name="Medium Grid 3 Accent 2" w:semiHidden="0" w:uiPriority="69" w:unhideWhenUsed="0"/>
-    <w:lsdException w:name="Dark List Accent 2" w:semiHidden="0" w:uiPriority="70" w:unhideWhenUsed="0"/>
-    <w:lsdException w:name="Colorful Shading Accent 2" w:semiHidden="0" w:uiPriority="71" w:unhideWhenUsed="0"/>
-    <w:lsdException w:name="Colorful List Accent 2" w:semiHidden="0" w:uiPriority="72" w:unhideWhenUsed="0"/>
-    <w:lsdException w:name="Colorful Grid Accent 2" w:semiHidden="0" w:uiPriority="73" w:unhideWhenUsed="0"/>
-    <w:lsdException w:name="Light Shading Accent 3" w:semiHidden="0" w:uiPriority="60" w:unhideWhenUsed="0"/>
-    <w:lsdException w:name="Light List Accent 3" w:semiHidden="0" w:uiPriority="61" w:unhideWhenUsed="0"/>
-    <w:lsdException w:name="Light Grid Accent 3" w:semiHidden="0" w:uiPriority="62" w:unhideWhenUsed="0"/>
-    <w:lsdException w:name="Medium Shading 1 Accent 3" w:semiHidden="0" w:uiPriority="63" w:unhideWhenUsed="0"/>
-    <w:lsdException w:name="Medium Shading 2 Accent 3" w:semiHidden="0" w:uiPriority="64" w:unhideWhenUsed="0"/>
-    <w:lsdException w:name="Medium List 1 Accent 3" w:semiHidden="0" w:uiPriority="65" w:unhideWhenUsed="0"/>
-    <w:lsdException w:name="Medium List 2 Accent 3" w:semiHidden="0" w:uiPriority="66" w:unhideWhenUsed="0"/>
-    <w:lsdException w:name="Medium Grid 1 Accent 3" w:semiHidden="0" w:uiPriority="67" w:unhideWhenUsed="0"/>
-    <w:lsdException w:name="Medium Grid 2 Accent 3" w:semiHidden="0" w:uiPriority="68" w:unhideWhenUsed="0"/>
-    <w:lsdException w:name="Medium Grid 3 Accent 3" w:semiHidden="0" w:uiPriority="69" w:unhideWhenUsed="0"/>
-    <w:lsdException w:name="Dark List Accent 3" w:semiHidden="0" w:uiPriority="70" w:unhideWhenUsed="0"/>
-    <w:lsdException w:name="Colorful Shading Accent 3" w:semiHidden="0" w:uiPriority="71" w:unhideWhenUsed="0"/>
-    <w:lsdException w:name="Colorful List Accent 3" w:semiHidden="0" w:uiPriority="72" w:unhideWhenUsed="0"/>
-    <w:lsdException w:name="Colorful Grid Accent 3" w:semiHidden="0" w:uiPriority="73" w:unhideWhenUsed="0"/>
-    <w:lsdException w:name="Light Shading Accent 4" w:semiHidden="0" w:uiPriority="60" w:unhideWhenUsed="0"/>
-    <w:lsdException w:name="Light List Accent 4" w:semiHidden="0" w:uiPriority="61" w:unhideWhenUsed="0"/>
-    <w:lsdException w:name="Light Grid Accent 4" w:semiHidden="0" w:uiPriority="62" w:unhideWhenUsed="0"/>
-    <w:lsdException w:name="Medium Shading 1 Accent 4" w:semiHidden="0" w:uiPriority="63" w:unhideWhenUsed="0"/>
-    <w:lsdException w:name="Medium Shading 2 Accent 4" w:semiHidden="0" w:uiPriority="64" w:unhideWhenUsed="0"/>
-    <w:lsdException w:name="Medium List 1 Accent 4" w:semiHidden="0" w:uiPriority="65" w:unhideWhenUsed="0"/>
-    <w:lsdException w:name="Medium List 2 Accent 4" w:semiHidden="0" w:uiPriority="66" w:unhideWhenUsed="0"/>
-    <w:lsdException w:name="Medium Grid 1 Accent 4" w:semiHidden="0" w:uiPriority="67" w:unhideWhenUsed="0"/>
-    <w:lsdException w:name="Medium Grid 2 Accent 4" w:semiHidden="0" w:uiPriority="68" w:unhideWhenUsed="0"/>
-    <w:lsdException w:name="Medium Grid 3 Accent 4" w:semiHidden="0" w:uiPriority="69" w:unhideWhenUsed="0"/>
-    <w:lsdException w:name="Dark List Accent 4" w:semiHidden="0" w:uiPriority="70" w:unhideWhenUsed="0"/>
-    <w:lsdException w:name="Colorful Shading Accent 4" w:semiHidden="0" w:uiPriority="71" w:unhideWhenUsed="0"/>
-    <w:lsdException w:name="Colorful List Accent 4" w:semiHidden="0" w:uiPriority="72" w:unhideWhenUsed="0"/>
-    <w:lsdException w:name="Colorful Grid Accent 4" w:semiHidden="0" w:uiPriority="73" w:unhideWhenUsed="0"/>
-    <w:lsdException w:name="Light Shading Accent 5" w:semiHidden="0" w:uiPriority="60" w:unhideWhenUsed="0"/>
-    <w:lsdException w:name="Light List Accent 5" w:semiHidden="0" w:uiPriority="61" w:unhideWhenUsed="0"/>
-    <w:lsdException w:name="Light Grid Accent 5" w:semiHidden="0" w:uiPriority="62" w:unhideWhenUsed="0"/>
-    <w:lsdException w:name="Medium Shading 1 Accent 5" w:semiHidden="0" w:uiPriority="63" w:unhideWhenUsed="0"/>
-    <w:lsdException w:name="Medium Shading 2 Accent 5" w:semiHidden="0" w:uiPriority="64" w:unhideWhenUsed="0"/>
-    <w:lsdException w:name="Medium List 1 Accent 5" w:semiHidden="0" w:uiPriority="65" w:unhideWhenUsed="0"/>
-    <w:lsdException w:name="Medium List 2 Accent 5" w:semiHidden="0" w:uiPriority="66" w:unhideWhenUsed="0"/>
-    <w:lsdException w:name="Medium Grid 1 Accent 5" w:semiHidden="0" w:uiPriority="67" w:unhideWhenUsed="0"/>
-    <w:lsdException w:name="Medium Grid 2 Accent 5" w:semiHidden="0" w:uiPriority="68" w:unhideWhenUsed="0"/>
-    <w:lsdException w:name="Medium Grid 3 Accent 5" w:semiHidden="0" w:uiPriority="69" w:unhideWhenUsed="0"/>
-    <w:lsdException w:name="Dark List Accent 5" w:semiHidden="0" w:uiPriority="70" w:unhideWhenUsed="0"/>
-    <w:lsdException w:name="Colorful Shading Accent 5" w:semiHidden="0" w:uiPriority="71" w:unhideWhenUsed="0"/>
-    <w:lsdException w:name="Colorful List Accent 5" w:semiHidden="0" w:uiPriority="72" w:unhideWhenUsed="0"/>
-    <w:lsdException w:name="Colorful Grid Accent 5" w:semiHidden="0" w:uiPriority="73" w:unhideWhenUsed="0"/>
-    <w:lsdException w:name="Light Shading Accent 6" w:semiHidden="0" w:uiPriority="60" w:unhideWhenUsed="0"/>
-    <w:lsdException w:name="Light List Accent 6" w:semiHidden="0" w:uiPriority="61" w:unhideWhenUsed="0"/>
-    <w:lsdException w:name="Light Grid Accent 6" w:semiHidden="0" w:uiPriority="62" w:unhideWhenUsed="0"/>
-    <w:lsdException w:name="Medium Shading 1 Accent 6" w:semiHidden="0" w:uiPriority="63" w:unhideWhenUsed="0"/>
-    <w:lsdException w:name="Medium Shading 2 Accent 6" w:semiHidden="0" w:uiPriority="64" w:unhideWhenUsed="0"/>
-    <w:lsdException w:name="Medium List 1 Accent 6" w:semiHidden="0" w:uiPriority="65" w:unhideWhenUsed="0"/>
-    <w:lsdException w:name="Medium List 2 Accent 6" w:semiHidden="0" w:uiPriority="66" w:unhideWhenUsed="0"/>
-    <w:lsdException w:name="Medium Grid 1 Accent 6" w:semiHidden="0" w:uiPriority="67" w:unhideWhenUsed="0"/>
-    <w:lsdException w:name="Medium Grid 2 Accent 6" w:semiHidden="0" w:uiPriority="68" w:unhideWhenUsed="0"/>
-    <w:lsdException w:name="Medium Grid 3 Accent 6" w:semiHidden="0" w:uiPriority="69" w:unhideWhenUsed="0"/>
-    <w:lsdException w:name="Dark List Accent 6" w:semiHidden="0" w:uiPriority="70" w:unhideWhenUsed="0"/>
-    <w:lsdException w:name="Colorful Shading Accent 6" w:semiHidden="0" w:uiPriority="71" w:unhideWhenUsed="0"/>
-    <w:lsdException w:name="Colorful List Accent 6" w:semiHidden="0" w:uiPriority="72" w:unhideWhenUsed="0"/>
-    <w:lsdException w:name="Colorful Grid Accent 6" w:semiHidden="0" w:uiPriority="73" w:unhideWhenUsed="0"/>
-    <w:lsdException w:name="Subtle Emphasis" w:semiHidden="0" w:uiPriority="19" w:unhideWhenUsed="0" w:qFormat="1"/>
-    <w:lsdException w:name="Intense Emphasis" w:semiHidden="0" w:uiPriority="21" w:unhideWhenUsed="0" w:qFormat="1"/>
-    <w:lsdException w:name="Subtle Reference" w:semiHidden="0" w:uiPriority="31" w:unhideWhenUsed="0" w:qFormat="1"/>
-    <w:lsdException w:name="Intense Reference" w:semiHidden="0" w:uiPriority="32" w:unhideWhenUsed="0" w:qFormat="1"/>
-    <w:lsdException w:name="Book Title" w:semiHidden="0" w:uiPriority="33" w:unhideWhenUsed="0" w:qFormat="1"/>
-    <w:lsdException w:name="Bibliography" w:uiPriority="37"/>
-    <w:lsdException w:name="TOC Heading" w:uiPriority="39" w:qFormat="1"/>
+  <w:latentStyles w:defLockedState="0" w:defUIPriority="99" w:defSemiHidden="0" w:defUnhideWhenUsed="0" w:defQFormat="0" w:count="371">
+    <w:lsdException w:name="Normal" w:uiPriority="0" w:qFormat="1"/>
+    <w:lsdException w:name="heading 1" w:uiPriority="9" w:qFormat="1"/>
+    <w:lsdException w:name="heading 2" w:semiHidden="1" w:uiPriority="9" w:unhideWhenUsed="1" w:qFormat="1"/>
+    <w:lsdException w:name="heading 3" w:semiHidden="1" w:uiPriority="9" w:unhideWhenUsed="1" w:qFormat="1"/>
+    <w:lsdException w:name="heading 4" w:semiHidden="1" w:uiPriority="9" w:unhideWhenUsed="1" w:qFormat="1"/>
+    <w:lsdException w:name="heading 5" w:semiHidden="1" w:uiPriority="9" w:unhideWhenUsed="1" w:qFormat="1"/>
+    <w:lsdException w:name="heading 6" w:semiHidden="1" w:uiPriority="9" w:unhideWhenUsed="1" w:qFormat="1"/>
+    <w:lsdException w:name="heading 7" w:semiHidden="1" w:uiPriority="9" w:unhideWhenUsed="1" w:qFormat="1"/>
+    <w:lsdException w:name="heading 8" w:semiHidden="1" w:uiPriority="9" w:unhideWhenUsed="1" w:qFormat="1"/>
+    <w:lsdException w:name="heading 9" w:semiHidden="1" w:uiPriority="9" w:unhideWhenUsed="1" w:qFormat="1"/>
+    <w:lsdException w:name="index 1" w:semiHidden="1" w:unhideWhenUsed="1"/>
+    <w:lsdException w:name="index 2" w:semiHidden="1" w:unhideWhenUsed="1"/>
+    <w:lsdException w:name="index 3" w:semiHidden="1" w:unhideWhenUsed="1"/>
+    <w:lsdException w:name="index 4" w:semiHidden="1" w:unhideWhenUsed="1"/>
+    <w:lsdException w:name="index 5" w:semiHidden="1" w:unhideWhenUsed="1"/>
+    <w:lsdException w:name="index 6" w:semiHidden="1" w:unhideWhenUsed="1"/>
+    <w:lsdException w:name="index 7" w:semiHidden="1" w:unhideWhenUsed="1"/>
+    <w:lsdException w:name="index 8" w:semiHidden="1" w:unhideWhenUsed="1"/>
+    <w:lsdException w:name="index 9" w:semiHidden="1" w:unhideWhenUsed="1"/>
+    <w:lsdException w:name="toc 1" w:semiHidden="1" w:uiPriority="39" w:unhideWhenUsed="1"/>
+    <w:lsdException w:name="toc 2" w:semiHidden="1" w:uiPriority="39" w:unhideWhenUsed="1"/>
+    <w:lsdException w:name="toc 3" w:semiHidden="1" w:uiPriority="39" w:unhideWhenUsed="1"/>
+    <w:lsdException w:name="toc 4" w:semiHidden="1" w:uiPriority="39" w:unhideWhenUsed="1"/>
+    <w:lsdException w:name="toc 5" w:semiHidden="1" w:uiPriority="39" w:unhideWhenUsed="1"/>
+    <w:lsdException w:name="toc 6" w:semiHidden="1" w:uiPriority="39" w:unhideWhenUsed="1"/>
+    <w:lsdException w:name="toc 7" w:semiHidden="1" w:uiPriority="39" w:unhideWhenUsed="1"/>
+    <w:lsdException w:name="toc 8" w:semiHidden="1" w:uiPriority="39" w:unhideWhenUsed="1"/>
+    <w:lsdException w:name="toc 9" w:semiHidden="1" w:uiPriority="39" w:unhideWhenUsed="1"/>
+    <w:lsdException w:name="Normal Indent" w:semiHidden="1" w:unhideWhenUsed="1"/>
+    <w:lsdException w:name="footnote text" w:semiHidden="1" w:unhideWhenUsed="1"/>
+    <w:lsdException w:name="annotation text" w:semiHidden="1" w:unhideWhenUsed="1"/>
+    <w:lsdException w:name="header" w:semiHidden="1" w:unhideWhenUsed="1"/>
+    <w:lsdException w:name="footer" w:semiHidden="1" w:unhideWhenUsed="1"/>
+    <w:lsdException w:name="index heading" w:semiHidden="1" w:unhideWhenUsed="1"/>
+    <w:lsdException w:name="caption" w:semiHidden="1" w:uiPriority="35" w:unhideWhenUsed="1" w:qFormat="1"/>
+    <w:lsdException w:name="table of figures" w:semiHidden="1" w:unhideWhenUsed="1"/>
+    <w:lsdException w:name="envelope address" w:semiHidden="1" w:unhideWhenUsed="1"/>
+    <w:lsdException w:name="envelope return" w:semiHidden="1" w:unhideWhenUsed="1"/>
+    <w:lsdException w:name="footnote reference" w:semiHidden="1" w:unhideWhenUsed="1"/>
+    <w:lsdException w:name="annotation reference" w:semiHidden="1" w:unhideWhenUsed="1"/>
+    <w:lsdException w:name="line number" w:semiHidden="1" w:unhideWhenUsed="1"/>
+    <w:lsdException w:name="page number" w:semiHidden="1" w:unhideWhenUsed="1"/>
+    <w:lsdException w:name="endnote reference" w:semiHidden="1" w:unhideWhenUsed="1"/>
+    <w:lsdException w:name="endnote text" w:semiHidden="1" w:unhideWhenUsed="1"/>
+    <w:lsdException w:name="table of authorities" w:semiHidden="1" w:unhideWhenUsed="1"/>
+    <w:lsdException w:name="macro" w:semiHidden="1" w:unhideWhenUsed="1"/>
+    <w:lsdException w:name="toa heading" w:semiHidden="1" w:unhideWhenUsed="1"/>
+    <w:lsdException w:name="List" w:semiHidden="1" w:unhideWhenUsed="1"/>
+    <w:lsdException w:name="List Bullet" w:semiHidden="1" w:unhideWhenUsed="1"/>
+    <w:lsdException w:name="List Number" w:semiHidden="1" w:unhideWhenUsed="1"/>
+    <w:lsdException w:name="List 2" w:semiHidden="1" w:unhideWhenUsed="1"/>
+    <w:lsdException w:name="List 3" w:semiHidden="1" w:unhideWhenUsed="1"/>
+    <w:lsdException w:name="List 4" w:semiHidden="1" w:unhideWhenUsed="1"/>
+    <w:lsdException w:name="List 5" w:semiHidden="1" w:unhideWhenUsed="1"/>
+    <w:lsdException w:name="List Bullet 2" w:semiHidden="1" w:unhideWhenUsed="1"/>
+    <w:lsdException w:name="List Bullet 3" w:semiHidden="1" w:unhideWhenUsed="1"/>
+    <w:lsdException w:name="List Bullet 4" w:semiHidden="1" w:unhideWhenUsed="1"/>
+    <w:lsdException w:name="List Bullet 5" w:semiHidden="1" w:unhideWhenUsed="1"/>
+    <w:lsdException w:name="List Number 2" w:semiHidden="1" w:unhideWhenUsed="1"/>
+    <w:lsdException w:name="List Number 3" w:semiHidden="1" w:unhideWhenUsed="1"/>
+    <w:lsdException w:name="List Number 4" w:semiHidden="1" w:unhideWhenUsed="1"/>
+    <w:lsdException w:name="List Number 5" w:semiHidden="1" w:unhideWhenUsed="1"/>
+    <w:lsdException w:name="Title" w:uiPriority="10" w:qFormat="1"/>
+    <w:lsdException w:name="Closing" w:semiHidden="1" w:unhideWhenUsed="1"/>
+    <w:lsdException w:name="Signature" w:semiHidden="1" w:unhideWhenUsed="1"/>
+    <w:lsdException w:name="Default Paragraph Font" w:semiHidden="1" w:uiPriority="1" w:unhideWhenUsed="1"/>
+    <w:lsdException w:name="Body Text" w:semiHidden="1" w:unhideWhenUsed="1"/>
+    <w:lsdException w:name="Body Text Indent" w:semiHidden="1" w:unhideWhenUsed="1"/>
+    <w:lsdException w:name="List Continue" w:semiHidden="1" w:unhideWhenUsed="1"/>
+    <w:lsdException w:name="List Continue 2" w:semiHidden="1" w:unhideWhenUsed="1"/>
+    <w:lsdException w:name="List Continue 3" w:semiHidden="1" w:unhideWhenUsed="1"/>
+    <w:lsdException w:name="List Continue 4" w:semiHidden="1" w:unhideWhenUsed="1"/>
+    <w:lsdException w:name="List Continue 5" w:semiHidden="1" w:unhideWhenUsed="1"/>
+    <w:lsdException w:name="Message Header" w:semiHidden="1" w:unhideWhenUsed="1"/>
+    <w:lsdException w:name="Subtitle" w:uiPriority="11" w:qFormat="1"/>
+    <w:lsdException w:name="Salutation" w:semiHidden="1" w:unhideWhenUsed="1"/>
+    <w:lsdException w:name="Date" w:semiHidden="1" w:unhideWhenUsed="1"/>
+    <w:lsdException w:name="Body Text First Indent" w:semiHidden="1" w:unhideWhenUsed="1"/>
+    <w:lsdException w:name="Body Text First Indent 2" w:semiHidden="1" w:unhideWhenUsed="1"/>
+    <w:lsdException w:name="Note Heading" w:semiHidden="1" w:unhideWhenUsed="1"/>
+    <w:lsdException w:name="Body Text 2" w:semiHidden="1" w:unhideWhenUsed="1"/>
+    <w:lsdException w:name="Body Text 3" w:semiHidden="1" w:unhideWhenUsed="1"/>
+    <w:lsdException w:name="Body Text Indent 2" w:semiHidden="1" w:unhideWhenUsed="1"/>
+    <w:lsdException w:name="Body Text Indent 3" w:semiHidden="1" w:unhideWhenUsed="1"/>
+    <w:lsdException w:name="Block Text" w:semiHidden="1" w:unhideWhenUsed="1"/>
+    <w:lsdException w:name="Hyperlink" w:semiHidden="1" w:unhideWhenUsed="1"/>
+    <w:lsdException w:name="FollowedHyperlink" w:semiHidden="1" w:unhideWhenUsed="1"/>
+    <w:lsdException w:name="Strong" w:uiPriority="22" w:qFormat="1"/>
+    <w:lsdException w:name="Emphasis" w:uiPriority="20" w:qFormat="1"/>
+    <w:lsdException w:name="Document Map" w:semiHidden="1" w:unhideWhenUsed="1"/>
+    <w:lsdException w:name="Plain Text" w:semiHidden="1" w:unhideWhenUsed="1"/>
+    <w:lsdException w:name="E-mail Signature" w:semiHidden="1" w:unhideWhenUsed="1"/>
+    <w:lsdException w:name="HTML Top of Form" w:semiHidden="1" w:unhideWhenUsed="1"/>
+    <w:lsdException w:name="HTML Bottom of Form" w:semiHidden="1" w:unhideWhenUsed="1"/>
+    <w:lsdException w:name="Normal (Web)" w:semiHidden="1" w:unhideWhenUsed="1"/>
+    <w:lsdException w:name="HTML Acronym" w:semiHidden="1" w:unhideWhenUsed="1"/>
+    <w:lsdException w:name="HTML Address" w:semiHidden="1" w:unhideWhenUsed="1"/>
+    <w:lsdException w:name="HTML Cite" w:semiHidden="1" w:unhideWhenUsed="1"/>
+    <w:lsdException w:name="HTML Code" w:semiHidden="1" w:unhideWhenUsed="1"/>
+    <w:lsdException w:name="HTML Definition" w:semiHidden="1" w:unhideWhenUsed="1"/>
+    <w:lsdException w:name="HTML Keyboard" w:semiHidden="1" w:unhideWhenUsed="1"/>
+    <w:lsdException w:name="HTML Preformatted" w:semiHidden="1" w:unhideWhenUsed="1"/>
+    <w:lsdException w:name="HTML Sample" w:semiHidden="1" w:unhideWhenUsed="1"/>
+    <w:lsdException w:name="HTML Typewriter" w:semiHidden="1" w:unhideWhenUsed="1"/>
+    <w:lsdException w:name="HTML Variable" w:semiHidden="1" w:unhideWhenUsed="1"/>
+    <w:lsdException w:name="Normal Table" w:semiHidden="1" w:unhideWhenUsed="1"/>
+    <w:lsdException w:name="annotation subject" w:semiHidden="1" w:unhideWhenUsed="1"/>
+    <w:lsdException w:name="No List" w:semiHidden="1" w:unhideWhenUsed="1"/>
+    <w:lsdException w:name="Outline List 1" w:semiHidden="1" w:unhideWhenUsed="1"/>
+    <w:lsdException w:name="Outline List 2" w:semiHidden="1" w:unhideWhenUsed="1"/>
+    <w:lsdException w:name="Outline List 3" w:semiHidden="1" w:unhideWhenUsed="1"/>
+    <w:lsdException w:name="Table Simple 1" w:semiHidden="1" w:unhideWhenUsed="1"/>
+    <w:lsdException w:name="Table Simple 2" w:semiHidden="1" w:unhideWhenUsed="1"/>
+    <w:lsdException w:name="Table Simple 3" w:semiHidden="1" w:unhideWhenUsed="1"/>
+    <w:lsdException w:name="Table Classic 1" w:semiHidden="1" w:unhideWhenUsed="1"/>
+    <w:lsdException w:name="Table Classic 2" w:semiHidden="1" w:unhideWhenUsed="1"/>
+    <w:lsdException w:name="Table Classic 3" w:semiHidden="1" w:unhideWhenUsed="1"/>
+    <w:lsdException w:name="Table Classic 4" w:semiHidden="1" w:unhideWhenUsed="1"/>
+    <w:lsdException w:name="Table Colorful 1" w:semiHidden="1" w:unhideWhenUsed="1"/>
+    <w:lsdException w:name="Table Colorful 2" w:semiHidden="1" w:unhideWhenUsed="1"/>
+    <w:lsdException w:name="Table Colorful 3" w:semiHidden="1" w:unhideWhenUsed="1"/>
+    <w:lsdException w:name="Table Columns 1" w:semiHidden="1" w:unhideWhenUsed="1"/>
+    <w:lsdException w:name="Table Columns 2" w:semiHidden="1" w:unhideWhenUsed="1"/>
+    <w:lsdException w:name="Table Columns 3" w:semiHidden="1" w:unhideWhenUsed="1"/>
+    <w:lsdException w:name="Table Columns 4" w:semiHidden="1" w:unhideWhenUsed="1"/>
+    <w:lsdException w:name="Table Columns 5" w:semiHidden="1" w:unhideWhenUsed="1"/>
+    <w:lsdException w:name="Table Grid 1" w:semiHidden="1" w:unhideWhenUsed="1"/>
+    <w:lsdException w:name="Table Grid 2" w:semiHidden="1" w:unhideWhenUsed="1"/>
+    <w:lsdException w:name="Table Grid 3" w:semiHidden="1" w:unhideWhenUsed="1"/>
+    <w:lsdException w:name="Table Grid 4" w:semiHidden="1" w:unhideWhenUsed="1"/>
+    <w:lsdException w:name="Table Grid 5" w:semiHidden="1" w:unhideWhenUsed="1"/>
+    <w:lsdException w:name="Table Grid 6" w:semiHidden="1" w:unhideWhenUsed="1"/>
+    <w:lsdException w:name="Table Grid 7" w:semiHidden="1" w:unhideWhenUsed="1"/>
+    <w:lsdException w:name="Table Grid 8" w:semiHidden="1" w:unhideWhenUsed="1"/>
+    <w:lsdException w:name="Table List 1" w:semiHidden="1" w:unhideWhenUsed="1"/>
+    <w:lsdException w:name="Table List 2" w:semiHidden="1" w:unhideWhenUsed="1"/>
+    <w:lsdException w:name="Table List 3" w:semiHidden="1" w:unhideWhenUsed="1"/>
+    <w:lsdException w:name="Table List 4" w:semiHidden="1" w:unhideWhenUsed="1"/>
+    <w:lsdException w:name="Table List 5" w:semiHidden="1" w:unhideWhenUsed="1"/>
+    <w:lsdException w:name="Table List 6" w:semiHidden="1" w:unhideWhenUsed="1"/>
+    <w:lsdException w:name="Table List 7" w:semiHidden="1" w:unhideWhenUsed="1"/>
+    <w:lsdException w:name="Table List 8" w:semiHidden="1" w:unhideWhenUsed="1"/>
+    <w:lsdException w:name="Table 3D effects 1" w:semiHidden="1" w:unhideWhenUsed="1"/>
+    <w:lsdException w:name="Table 3D effects 2" w:semiHidden="1" w:unhideWhenUsed="1"/>
+    <w:lsdException w:name="Table 3D effects 3" w:semiHidden="1" w:unhideWhenUsed="1"/>
+    <w:lsdException w:name="Table Contemporary" w:semiHidden="1" w:unhideWhenUsed="1"/>
+    <w:lsdException w:name="Table Elegant" w:semiHidden="1" w:unhideWhenUsed="1"/>
+    <w:lsdException w:name="Table Professional" w:semiHidden="1" w:unhideWhenUsed="1"/>
+    <w:lsdException w:name="Table Subtle 1" w:semiHidden="1" w:unhideWhenUsed="1"/>
+    <w:lsdException w:name="Table Subtle 2" w:semiHidden="1" w:unhideWhenUsed="1"/>
+    <w:lsdException w:name="Table Web 1" w:semiHidden="1" w:unhideWhenUsed="1"/>
+    <w:lsdException w:name="Table Web 2" w:semiHidden="1" w:unhideWhenUsed="1"/>
+    <w:lsdException w:name="Table Web 3" w:semiHidden="1" w:unhideWhenUsed="1"/>
+    <w:lsdException w:name="Balloon Text" w:semiHidden="1" w:unhideWhenUsed="1"/>
+    <w:lsdException w:name="Table Grid" w:uiPriority="39"/>
+    <w:lsdException w:name="Table Theme" w:semiHidden="1" w:unhideWhenUsed="1"/>
+    <w:lsdException w:name="Placeholder Text" w:semiHidden="1"/>
+    <w:lsdException w:name="No Spacing" w:uiPriority="1" w:qFormat="1"/>
+    <w:lsdException w:name="Light Shading" w:uiPriority="60"/>
+    <w:lsdException w:name="Light List" w:uiPriority="61"/>
+    <w:lsdException w:name="Light Grid" w:uiPriority="62"/>
+    <w:lsdException w:name="Medium Shading 1" w:uiPriority="63"/>
+    <w:lsdException w:name="Medium Shading 2" w:uiPriority="64"/>
+    <w:lsdException w:name="Medium List 1" w:uiPriority="65"/>
+    <w:lsdException w:name="Medium List 2" w:uiPriority="66"/>
+    <w:lsdException w:name="Medium Grid 1" w:uiPriority="67"/>
+    <w:lsdException w:name="Medium Grid 2" w:uiPriority="68"/>
+    <w:lsdException w:name="Medium Grid 3" w:uiPriority="69"/>
+    <w:lsdException w:name="Dark List" w:uiPriority="70"/>
+    <w:lsdException w:name="Colorful Shading" w:uiPriority="71"/>
+    <w:lsdException w:name="Colorful List" w:uiPriority="72"/>
+    <w:lsdException w:name="Colorful Grid" w:uiPriority="73"/>
+    <w:lsdException w:name="Light Shading Accent 1" w:uiPriority="60"/>
+    <w:lsdException w:name="Light List Accent 1" w:uiPriority="61"/>
+    <w:lsdException w:name="Light Grid Accent 1" w:uiPriority="62"/>
+    <w:lsdException w:name="Medium Shading 1 Accent 1" w:uiPriority="63"/>
+    <w:lsdException w:name="Medium Shading 2 Accent 1" w:uiPriority="64"/>
+    <w:lsdException w:name="Medium List 1 Accent 1" w:uiPriority="65"/>
+    <w:lsdException w:name="Revision" w:semiHidden="1"/>
+    <w:lsdException w:name="List Paragraph" w:uiPriority="34" w:qFormat="1"/>
+    <w:lsdException w:name="Quote" w:uiPriority="29" w:qFormat="1"/>
+    <w:lsdException w:name="Intense Quote" w:uiPriority="30" w:qFormat="1"/>
+    <w:lsdException w:name="Medium List 2 Accent 1" w:uiPriority="66"/>
+    <w:lsdException w:name="Medium Grid 1 Accent 1" w:uiPriority="67"/>
+    <w:lsdException w:name="Medium Grid 2 Accent 1" w:uiPriority="68"/>
+    <w:lsdException w:name="Medium Grid 3 Accent 1" w:uiPriority="69"/>
+    <w:lsdException w:name="Dark List Accent 1" w:uiPriority="70"/>
+    <w:lsdException w:name="Colorful Shading Accent 1" w:uiPriority="71"/>
+    <w:lsdException w:name="Colorful List Accent 1" w:uiPriority="72"/>
+    <w:lsdException w:name="Colorful Grid Accent 1" w:uiPriority="73"/>
+    <w:lsdException w:name="Light Shading Accent 2" w:uiPriority="60"/>
+    <w:lsdException w:name="Light List Accent 2" w:uiPriority="61"/>
+    <w:lsdException w:name="Light Grid Accent 2" w:uiPriority="62"/>
+    <w:lsdException w:name="Medium Shading 1 Accent 2" w:uiPriority="63"/>
+    <w:lsdException w:name="Medium Shading 2 Accent 2" w:uiPriority="64"/>
+    <w:lsdException w:name="Medium List 1 Accent 2" w:uiPriority="65"/>
+    <w:lsdException w:name="Medium List 2 Accent 2" w:uiPriority="66"/>
+    <w:lsdException w:name="Medium Grid 1 Accent 2" w:uiPriority="67"/>
+    <w:lsdException w:name="Medium Grid 2 Accent 2" w:uiPriority="68"/>
+    <w:lsdException w:name="Medium Grid 3 Accent 2" w:uiPriority="69"/>
+    <w:lsdException w:name="Dark List Accent 2" w:uiPriority="70"/>
+    <w:lsdException w:name="Colorful Shading Accent 2" w:uiPriority="71"/>
+    <w:lsdException w:name="Colorful List Accent 2" w:uiPriority="72"/>
+    <w:lsdException w:name="Colorful Grid Accent 2" w:uiPriority="73"/>
+    <w:lsdException w:name="Light Shading Accent 3" w:uiPriority="60"/>
+    <w:lsdException w:name="Light List Accent 3" w:uiPriority="61"/>
+    <w:lsdException w:name="Light Grid Accent 3" w:uiPriority="62"/>
+    <w:lsdException w:name="Medium Shading 1 Accent 3" w:uiPriority="63"/>
+    <w:lsdException w:name="Medium Shading 2 Accent 3" w:uiPriority="64"/>
+    <w:lsdException w:name="Medium List 1 Accent 3" w:uiPriority="65"/>
+    <w:lsdException w:name="Medium List 2 Accent 3" w:uiPriority="66"/>
+    <w:lsdException w:name="Medium Grid 1 Accent 3" w:uiPriority="67"/>
+    <w:lsdException w:name="Medium Grid 2 Accent 3" w:uiPriority="68"/>
+    <w:lsdException w:name="Medium Grid 3 Accent 3" w:uiPriority="69"/>
+    <w:lsdException w:name="Dark List Accent 3" w:uiPriority="70"/>
+    <w:lsdException w:name="Colorful Shading Accent 3" w:uiPriority="71"/>
+    <w:lsdException w:name="Colorful List Accent 3" w:uiPriority="72"/>
+    <w:lsdException w:name="Colorful Grid Accent 3" w:uiPriority="73"/>
+    <w:lsdException w:name="Light Shading Accent 4" w:uiPriority="60"/>
+    <w:lsdException w:name="Light List Accent 4" w:uiPriority="61"/>
+    <w:lsdException w:name="Light Grid Accent 4" w:uiPriority="62"/>
+    <w:lsdException w:name="Medium Shading 1 Accent 4" w:uiPriority="63"/>
+    <w:lsdException w:name="Medium Shading 2 Accent 4" w:uiPriority="64"/>
+    <w:lsdException w:name="Medium List 1 Accent 4" w:uiPriority="65"/>
+    <w:lsdException w:name="Medium List 2 Accent 4" w:uiPriority="66"/>
+    <w:lsdException w:name="Medium Grid 1 Accent 4" w:uiPriority="67"/>
+    <w:lsdException w:name="Medium Grid 2 Accent 4" w:uiPriority="68"/>
+    <w:lsdException w:name="Medium Grid 3 Accent 4" w:uiPriority="69"/>
+    <w:lsdException w:name="Dark List Accent 4" w:uiPriority="70"/>
+    <w:lsdException w:name="Colorful Shading Accent 4" w:uiPriority="71"/>
+    <w:lsdException w:name="Colorful List Accent 4" w:uiPriority="72"/>
+    <w:lsdException w:name="Colorful Grid Accent 4" w:uiPriority="73"/>
+    <w:lsdException w:name="Light Shading Accent 5" w:uiPriority="60"/>
+    <w:lsdException w:name="Light List Accent 5" w:uiPriority="61"/>
+    <w:lsdException w:name="Light Grid Accent 5" w:uiPriority="62"/>
+    <w:lsdException w:name="Medium Shading 1 Accent 5" w:uiPriority="63"/>
+    <w:lsdException w:name="Medium Shading 2 Accent 5" w:uiPriority="64"/>
+    <w:lsdException w:name="Medium List 1 Accent 5" w:uiPriority="65"/>
+    <w:lsdException w:name="Medium List 2 Accent 5" w:uiPriority="66"/>
+    <w:lsdException w:name="Medium Grid 1 Accent 5" w:uiPriority="67"/>
+    <w:lsdException w:name="Medium Grid 2 Accent 5" w:uiPriority="68"/>
+    <w:lsdException w:name="Medium Grid 3 Accent 5" w:uiPriority="69"/>
+    <w:lsdException w:name="Dark List Accent 5" w:uiPriority="70"/>
+    <w:lsdException w:name="Colorful Shading Accent 5" w:uiPriority="71"/>
+    <w:lsdException w:name="Colorful List Accent 5" w:uiPriority="72"/>
+    <w:lsdException w:name="Colorful Grid Accent 5" w:uiPriority="73"/>
+    <w:lsdException w:name="Light Shading Accent 6" w:uiPriority="60"/>
+    <w:lsdException w:name="Light List Accent 6" w:uiPriority="61"/>
+    <w:lsdException w:name="Light Grid Accent 6" w:uiPriority="62"/>
+    <w:lsdException w:name="Medium Shading 1 Accent 6" w:uiPriority="63"/>
+    <w:lsdException w:name="Medium Shading 2 Accent 6" w:uiPriority="64"/>
+    <w:lsdException w:name="Medium List 1 Accent 6" w:uiPriority="65"/>
+    <w:lsdException w:name="Medium List 2 Accent 6" w:uiPriority="66"/>
+    <w:lsdException w:name="Medium Grid 1 Accent 6" w:uiPriority="67"/>
+    <w:lsdException w:name="Medium Grid 2 Accent 6" w:uiPriority="68"/>
+    <w:lsdException w:name="Medium Grid 3 Accent 6" w:uiPriority="69"/>
+    <w:lsdException w:name="Dark List Accent 6" w:uiPriority="70"/>
+    <w:lsdException w:name="Colorful Shading Accent 6" w:uiPriority="71"/>
+    <w:lsdException w:name="Colorful List Accent 6" w:uiPriority="72"/>
+    <w:lsdException w:name="Colorful Grid Accent 6" w:uiPriority="73"/>
+    <w:lsdException w:name="Subtle Emphasis" w:uiPriority="19" w:qFormat="1"/>
+    <w:lsdException w:name="Intense Emphasis" w:uiPriority="21" w:qFormat="1"/>
+    <w:lsdException w:name="Subtle Reference" w:uiPriority="31" w:qFormat="1"/>
+    <w:lsdException w:name="Intense Reference" w:uiPriority="32" w:qFormat="1"/>
+    <w:lsdException w:name="Book Title" w:uiPriority="33" w:qFormat="1"/>
+    <w:lsdException w:name="Bibliography" w:semiHidden="1" w:uiPriority="37" w:unhideWhenUsed="1"/>
+    <w:lsdException w:name="TOC Heading" w:semiHidden="1" w:uiPriority="39" w:unhideWhenUsed="1" w:qFormat="1"/>
+    <w:lsdException w:name="Plain Table 1" w:uiPriority="41"/>
+    <w:lsdException w:name="Plain Table 2" w:uiPriority="42"/>
+    <w:lsdException w:name="Plain Table 3" w:uiPriority="43"/>
+    <w:lsdException w:name="Plain Table 4" w:uiPriority="44"/>
+    <w:lsdException w:name="Plain Table 5" w:uiPriority="45"/>
+    <w:lsdException w:name="Grid Table Light" w:uiPriority="40"/>
+    <w:lsdException w:name="Grid Table 1 Light" w:uiPriority="46"/>
+    <w:lsdException w:name="Grid Table 2" w:uiPriority="47"/>
+    <w:lsdException w:name="Grid Table 3" w:uiPriority="48"/>
+    <w:lsdException w:name="Grid Table 4" w:uiPriority="49"/>
+    <w:lsdException w:name="Grid Table 5 Dark" w:uiPriority="50"/>
+    <w:lsdException w:name="Grid Table 6 Colorful" w:uiPriority="51"/>
+    <w:lsdException w:name="Grid Table 7 Colorful" w:uiPriority="52"/>
+    <w:lsdException w:name="Grid Table 1 Light Accent 1" w:uiPriority="46"/>
+    <w:lsdException w:name="Grid Table 2 Accent 1" w:uiPriority="47"/>
+    <w:lsdException w:name="Grid Table 3 Accent 1" w:uiPriority="48"/>
+    <w:lsdException w:name="Grid Table 4 Accent 1" w:uiPriority="49"/>
+    <w:lsdException w:name="Grid Table 5 Dark Accent 1" w:uiPriority="50"/>
+    <w:lsdException w:name="Grid Table 6 Colorful Accent 1" w:uiPriority="51"/>
+    <w:lsdException w:name="Grid Table 7 Colorful Accent 1" w:uiPriority="52"/>
+    <w:lsdException w:name="Grid Table 1 Light Accent 2" w:uiPriority="46"/>
+    <w:lsdException w:name="Grid Table 2 Accent 2" w:uiPriority="47"/>
+    <w:lsdException w:name="Grid Table 3 Accent 2" w:uiPriority="48"/>
+    <w:lsdException w:name="Grid Table 4 Accent 2" w:uiPriority="49"/>
+    <w:lsdException w:name="Grid Table 5 Dark Accent 2" w:uiPriority="50"/>
+    <w:lsdException w:name="Grid Table 6 Colorful Accent 2" w:uiPriority="51"/>
+    <w:lsdException w:name="Grid Table 7 Colorful Accent 2" w:uiPriority="52"/>
+    <w:lsdException w:name="Grid Table 1 Light Accent 3" w:uiPriority="46"/>
+    <w:lsdException w:name="Grid Table 2 Accent 3" w:uiPriority="47"/>
+    <w:lsdException w:name="Grid Table 3 Accent 3" w:uiPriority="48"/>
+    <w:lsdException w:name="Grid Table 4 Accent 3" w:uiPriority="49"/>
+    <w:lsdException w:name="Grid Table 5 Dark Accent 3" w:uiPriority="50"/>
+    <w:lsdException w:name="Grid Table 6 Colorful Accent 3" w:uiPriority="51"/>
+    <w:lsdException w:name="Grid Table 7 Colorful Accent 3" w:uiPriority="52"/>
+    <w:lsdException w:name="Grid Table 1 Light Accent 4" w:uiPriority="46"/>
+    <w:lsdException w:name="Grid Table 2 Accent 4" w:uiPriority="47"/>
+    <w:lsdException w:name="Grid Table 3 Accent 4" w:uiPriority="48"/>
+    <w:lsdException w:name="Grid Table 4 Accent 4" w:uiPriority="49"/>
+    <w:lsdException w:name="Grid Table 5 Dark Accent 4" w:uiPriority="50"/>
+    <w:lsdException w:name="Grid Table 6 Colorful Accent 4" w:uiPriority="51"/>
+    <w:lsdException w:name="Grid Table 7 Colorful Accent 4" w:uiPriority="52"/>
+    <w:lsdException w:name="Grid Table 1 Light Accent 5" w:uiPriority="46"/>
+    <w:lsdException w:name="Grid Table 2 Accent 5" w:uiPriority="47"/>
+    <w:lsdException w:name="Grid Table 3 Accent 5" w:uiPriority="48"/>
+    <w:lsdException w:name="Grid Table 4 Accent 5" w:uiPriority="49"/>
+    <w:lsdException w:name="Grid Table 5 Dark Accent 5" w:uiPriority="50"/>
+    <w:lsdException w:name="Grid Table 6 Colorful Accent 5" w:uiPriority="51"/>
+    <w:lsdException w:name="Grid Table 7 Colorful Accent 5" w:uiPriority="52"/>
+    <w:lsdException w:name="Grid Table 1 Light Accent 6" w:uiPriority="46"/>
+    <w:lsdException w:name="Grid Table 2 Accent 6" w:uiPriority="47"/>
+    <w:lsdException w:name="Grid Table 3 Accent 6" w:uiPriority="48"/>
+    <w:lsdException w:name="Grid Table 4 Accent 6" w:uiPriority="49"/>
+    <w:lsdException w:name="Grid Table 5 Dark Accent 6" w:uiPriority="50"/>
+    <w:lsdException w:name="Grid Table 6 Colorful Accent 6" w:uiPriority="51"/>
+    <w:lsdException w:name="Grid Table 7 Colorful Accent 6" w:uiPriority="52"/>
+    <w:lsdException w:name="List Table 1 Light" w:uiPriority="46"/>
+    <w:lsdException w:name="List Table 2" w:uiPriority="47"/>
+    <w:lsdException w:name="List Table 3" w:uiPriority="48"/>
+    <w:lsdException w:name="List Table 4" w:uiPriority="49"/>
+    <w:lsdException w:name="List Table 5 Dark" w:uiPriority="50"/>
+    <w:lsdException w:name="List Table 6 Colorful" w:uiPriority="51"/>
+    <w:lsdException w:name="List Table 7 Colorful" w:uiPriority="52"/>
+    <w:lsdException w:name="List Table 1 Light Accent 1" w:uiPriority="46"/>
+    <w:lsdException w:name="List Table 2 Accent 1" w:uiPriority="47"/>
+    <w:lsdException w:name="List Table 3 Accent 1" w:uiPriority="48"/>
+    <w:lsdException w:name="List Table 4 Accent 1" w:uiPriority="49"/>
+    <w:lsdException w:name="List Table 5 Dark Accent 1" w:uiPriority="50"/>
+    <w:lsdException w:name="List Table 6 Colorful Accent 1" w:uiPriority="51"/>
+    <w:lsdException w:name="List Table 7 Colorful Accent 1" w:uiPriority="52"/>
+    <w:lsdException w:name="List Table 1 Light Accent 2" w:uiPriority="46"/>
+    <w:lsdException w:name="List Table 2 Accent 2" w:uiPriority="47"/>
+    <w:lsdException w:name="List Table 3 Accent 2" w:uiPriority="48"/>
+    <w:lsdException w:name="List Table 4 Accent 2" w:uiPriority="49"/>
+    <w:lsdException w:name="List Table 5 Dark Accent 2" w:uiPriority="50"/>
+    <w:lsdException w:name="List Table 6 Colorful Accent 2" w:uiPriority="51"/>
+    <w:lsdException w:name="List Table 7 Colorful Accent 2" w:uiPriority="52"/>
+    <w:lsdException w:name="List Table 1 Light Accent 3" w:uiPriority="46"/>
+    <w:lsdException w:name="List Table 2 Accent 3" w:uiPriority="47"/>
+    <w:lsdException w:name="List Table 3 Accent 3" w:uiPriority="48"/>
+    <w:lsdException w:name="List Table 4 Accent 3" w:uiPriority="49"/>
+    <w:lsdException w:name="List Table 5 Dark Accent 3" w:uiPriority="50"/>
+    <w:lsdException w:name="List Table 6 Colorful Accent 3" w:uiPriority="51"/>
+    <w:lsdException w:name="List Table 7 Colorful Accent 3" w:uiPriority="52"/>
+    <w:lsdException w:name="List Table 1 Light Accent 4" w:uiPriority="46"/>
+    <w:lsdException w:name="List Table 2 Accent 4" w:uiPriority="47"/>
+    <w:lsdException w:name="List Table 3 Accent 4" w:uiPriority="48"/>
+    <w:lsdException w:name="List Table 4 Accent 4" w:uiPriority="49"/>
+    <w:lsdException w:name="List Table 5 Dark Accent 4" w:uiPriority="50"/>
+    <w:lsdException w:name="List Table 6 Colorful Accent 4" w:uiPriority="51"/>
+    <w:lsdException w:name="List Table 7 Colorful Accent 4" w:uiPriority="52"/>
+    <w:lsdException w:name="List Table 1 Light Accent 5" w:uiPriority="46"/>
+    <w:lsdException w:name="List Table 2 Accent 5" w:uiPriority="47"/>
+    <w:lsdException w:name="List Table 3 Accent 5" w:uiPriority="48"/>
+    <w:lsdException w:name="List Table 4 Accent 5" w:uiPriority="49"/>
+    <w:lsdException w:name="List Table 5 Dark Accent 5" w:uiPriority="50"/>
+    <w:lsdException w:name="List Table 6 Colorful Accent 5" w:uiPriority="51"/>
+    <w:lsdException w:name="List Table 7 Colorful Accent 5" w:uiPriority="52"/>
+    <w:lsdException w:name="List Table 1 Light Accent 6" w:uiPriority="46"/>
+    <w:lsdException w:name="List Table 2 Accent 6" w:uiPriority="47"/>
+    <w:lsdException w:name="List Table 3 Accent 6" w:uiPriority="48"/>
+    <w:lsdException w:name="List Table 4 Accent 6" w:uiPriority="49"/>
+    <w:lsdException w:name="List Table 5 Dark Accent 6" w:uiPriority="50"/>
+    <w:lsdException w:name="List Table 6 Colorful Accent 6" w:uiPriority="51"/>
+    <w:lsdException w:name="List Table 7 Colorful Accent 6" w:uiPriority="52"/>
   </w:latentStyles>
   <w:style w:type="paragraph" w:default="1" w:styleId="Standaard">
     <w:name w:val="Normal"/>
@@ -1078,7 +963,6 @@
     <w:uiPriority w:val="99"/>
     <w:semiHidden/>
     <w:unhideWhenUsed/>
-    <w:qFormat/>
     <w:tblPr>
       <w:tblInd w:w="0" w:type="dxa"/>
       <w:tblCellMar>
@@ -1103,78 +987,6 @@
     <w:pPr>
       <w:spacing w:after="0" w:line="240" w:lineRule="auto"/>
     </w:pPr>
-  </w:style>
-  <w:style w:type="paragraph" w:styleId="Koptekst">
-    <w:name w:val="header"/>
-    <w:basedOn w:val="Standaard"/>
-    <w:link w:val="KoptekstChar"/>
-    <w:uiPriority w:val="99"/>
-    <w:semiHidden/>
-    <w:unhideWhenUsed/>
-    <w:rsid w:val="004F6177"/>
-    <w:pPr>
-      <w:tabs>
-        <w:tab w:val="center" w:pos="4536"/>
-        <w:tab w:val="right" w:pos="9072"/>
-      </w:tabs>
-      <w:spacing w:after="0" w:line="240" w:lineRule="auto"/>
-    </w:pPr>
-  </w:style>
-  <w:style w:type="character" w:customStyle="1" w:styleId="KoptekstChar">
-    <w:name w:val="Koptekst Char"/>
-    <w:basedOn w:val="Standaardalinea-lettertype"/>
-    <w:link w:val="Koptekst"/>
-    <w:uiPriority w:val="99"/>
-    <w:semiHidden/>
-    <w:rsid w:val="004F6177"/>
-  </w:style>
-  <w:style w:type="paragraph" w:styleId="Voettekst">
-    <w:name w:val="footer"/>
-    <w:basedOn w:val="Standaard"/>
-    <w:link w:val="VoettekstChar"/>
-    <w:uiPriority w:val="99"/>
-    <w:unhideWhenUsed/>
-    <w:rsid w:val="004F6177"/>
-    <w:pPr>
-      <w:tabs>
-        <w:tab w:val="center" w:pos="4536"/>
-        <w:tab w:val="right" w:pos="9072"/>
-      </w:tabs>
-      <w:spacing w:after="0" w:line="240" w:lineRule="auto"/>
-    </w:pPr>
-  </w:style>
-  <w:style w:type="character" w:customStyle="1" w:styleId="VoettekstChar">
-    <w:name w:val="Voettekst Char"/>
-    <w:basedOn w:val="Standaardalinea-lettertype"/>
-    <w:link w:val="Voettekst"/>
-    <w:uiPriority w:val="99"/>
-    <w:rsid w:val="004F6177"/>
-  </w:style>
-  <w:style w:type="table" w:styleId="Tabelraster">
-    <w:name w:val="Table Grid"/>
-    <w:basedOn w:val="Standaardtabel"/>
-    <w:uiPriority w:val="59"/>
-    <w:rsid w:val="004F6177"/>
-    <w:pPr>
-      <w:spacing w:after="0" w:line="240" w:lineRule="auto"/>
-    </w:pPr>
-    <w:tblPr>
-      <w:tblInd w:w="0" w:type="dxa"/>
-      <w:tblBorders>
-        <w:top w:val="single" w:sz="4" w:space="0" w:color="auto"/>
-        <w:left w:val="single" w:sz="4" w:space="0" w:color="auto"/>
-        <w:bottom w:val="single" w:sz="4" w:space="0" w:color="auto"/>
-        <w:right w:val="single" w:sz="4" w:space="0" w:color="auto"/>
-        <w:insideH w:val="single" w:sz="4" w:space="0" w:color="auto"/>
-        <w:insideV w:val="single" w:sz="4" w:space="0" w:color="auto"/>
-      </w:tblBorders>
-      <w:tblCellMar>
-        <w:top w:w="0" w:type="dxa"/>
-        <w:left w:w="108" w:type="dxa"/>
-        <w:bottom w:w="0" w:type="dxa"/>
-        <w:right w:w="108" w:type="dxa"/>
-      </w:tblCellMar>
-    </w:tblPr>
   </w:style>
 </w:styles>
 </file>
@@ -1434,7 +1246,7 @@
   <a:extraClrSchemeLst/>
   <a:extLst>
     <a:ext uri="{05A4C25C-085E-4340-85A3-A5531E510DB2}">
-      <thm15:themeFamily xmlns:thm15="http://schemas.microsoft.com/office/thememl/2012/main" xmlns="" name="Office Theme" id="{62F939B6-93AF-4DB8-9C6B-D6C7DFDC589F}" vid="{4A3C46E8-61CC-4603-A589-7422A47A8E4A}"/>
+      <thm15:themeFamily xmlns:thm15="http://schemas.microsoft.com/office/thememl/2012/main" name="Office Theme" id="{62F939B6-93AF-4DB8-9C6B-D6C7DFDC589F}" vid="{4A3C46E8-61CC-4603-A589-7422A47A8E4A}"/>
     </a:ext>
   </a:extLst>
 </a:theme>

</xml_diff>

<commit_message>
Revert "Revert "Deleted PDFs, Added voettext to Uitwerkingen Interviews""
This reverts commit 6befe32dd5398fd3e5338f18f0d1c17dc0b92c59.
</commit_message>
<xml_diff>
--- a/Docs/Interview uitwerkingen/Uitwerking_Vragen_Development.docx
+++ b/Docs/Interview uitwerkingen/Uitwerking_Vragen_Development.docx
@@ -1,6 +1,6 @@
 
 <file path=word/document.xml><?xml version="1.0" encoding="utf-8"?>
-<w:document xmlns:wpc="http://schemas.microsoft.com/office/word/2010/wordprocessingCanvas" xmlns:mc="http://schemas.openxmlformats.org/markup-compatibility/2006" xmlns:o="urn:schemas-microsoft-com:office:office" xmlns:r="http://schemas.openxmlformats.org/officeDocument/2006/relationships" xmlns:m="http://schemas.openxmlformats.org/officeDocument/2006/math" xmlns:v="urn:schemas-microsoft-com:vml" xmlns:wp14="http://schemas.microsoft.com/office/word/2010/wordprocessingDrawing" xmlns:wp="http://schemas.openxmlformats.org/drawingml/2006/wordprocessingDrawing" xmlns:w10="urn:schemas-microsoft-com:office:word" xmlns:w="http://schemas.openxmlformats.org/wordprocessingml/2006/main" xmlns:w14="http://schemas.microsoft.com/office/word/2010/wordml" xmlns:w15="http://schemas.microsoft.com/office/word/2012/wordml" xmlns:wpg="http://schemas.microsoft.com/office/word/2010/wordprocessingGroup" xmlns:wpi="http://schemas.microsoft.com/office/word/2010/wordprocessingInk" xmlns:wne="http://schemas.microsoft.com/office/word/2006/wordml" xmlns:wps="http://schemas.microsoft.com/office/word/2010/wordprocessingShape" mc:Ignorable="w14 w15 wp14">
+<w:document xmlns:ve="http://schemas.openxmlformats.org/markup-compatibility/2006" xmlns:o="urn:schemas-microsoft-com:office:office" xmlns:r="http://schemas.openxmlformats.org/officeDocument/2006/relationships" xmlns:m="http://schemas.openxmlformats.org/officeDocument/2006/math" xmlns:v="urn:schemas-microsoft-com:vml" xmlns:wp="http://schemas.openxmlformats.org/drawingml/2006/wordprocessingDrawing" xmlns:w10="urn:schemas-microsoft-com:office:word" xmlns:w="http://schemas.openxmlformats.org/wordprocessingml/2006/main" xmlns:wne="http://schemas.microsoft.com/office/word/2006/wordml">
   <w:body>
     <w:p>
       <w:pPr>
@@ -53,36 +53,8 @@
           <w:sz w:val="32"/>
           <w:lang w:val="en-US"/>
         </w:rPr>
-        <w:t xml:space="preserve">H. </w:t>
-      </w:r>
-      <w:proofErr w:type="spellStart"/>
-      <w:r>
-        <w:rPr>
-          <w:b/>
-          <w:sz w:val="32"/>
-          <w:lang w:val="en-US"/>
-        </w:rPr>
-        <w:t>v.d</w:t>
-      </w:r>
-      <w:proofErr w:type="spellEnd"/>
-      <w:r>
-        <w:rPr>
-          <w:b/>
-          <w:sz w:val="32"/>
-          <w:lang w:val="en-US"/>
-        </w:rPr>
-        <w:t xml:space="preserve">. </w:t>
-      </w:r>
-      <w:proofErr w:type="spellStart"/>
-      <w:r>
-        <w:rPr>
-          <w:b/>
-          <w:sz w:val="32"/>
-          <w:lang w:val="en-US"/>
-        </w:rPr>
-        <w:t>Hoek</w:t>
-      </w:r>
-      <w:proofErr w:type="spellEnd"/>
+        <w:t>H. v.d. Hoek</w:t>
+      </w:r>
     </w:p>
     <w:p>
       <w:pPr>
@@ -548,8 +520,9 @@
       </w:pPr>
     </w:p>
     <w:sectPr>
+      <w:footerReference w:type="default" r:id="rId6"/>
       <w:pgSz w:w="11906" w:h="16838"/>
-      <w:pgMar w:top="1417" w:right="1417" w:bottom="1417" w:left="1417" w:header="708" w:footer="708" w:gutter="0"/>
+      <w:pgMar w:top="1417" w:right="1417" w:bottom="1417" w:left="1417" w:header="708" w:footer="0" w:gutter="0"/>
       <w:cols w:space="708"/>
       <w:docGrid w:linePitch="360"/>
     </w:sectPr>
@@ -557,8 +530,384 @@
 </w:document>
 </file>
 
+<file path=word/endnotes.xml><?xml version="1.0" encoding="utf-8"?>
+<w:endnotes xmlns:ve="http://schemas.openxmlformats.org/markup-compatibility/2006" xmlns:o="urn:schemas-microsoft-com:office:office" xmlns:r="http://schemas.openxmlformats.org/officeDocument/2006/relationships" xmlns:m="http://schemas.openxmlformats.org/officeDocument/2006/math" xmlns:v="urn:schemas-microsoft-com:vml" xmlns:wp="http://schemas.openxmlformats.org/drawingml/2006/wordprocessingDrawing" xmlns:w10="urn:schemas-microsoft-com:office:word" xmlns:w="http://schemas.openxmlformats.org/wordprocessingml/2006/main" xmlns:wne="http://schemas.microsoft.com/office/word/2006/wordml">
+  <w:endnote w:type="separator" w:id="-1">
+    <w:p>
+      <w:pPr>
+        <w:spacing w:after="0" w:line="240" w:lineRule="auto"/>
+      </w:pPr>
+      <w:r>
+        <w:separator/>
+      </w:r>
+    </w:p>
+  </w:endnote>
+  <w:endnote w:type="continuationSeparator" w:id="0">
+    <w:p>
+      <w:pPr>
+        <w:spacing w:after="0" w:line="240" w:lineRule="auto"/>
+      </w:pPr>
+      <w:r>
+        <w:continuationSeparator/>
+      </w:r>
+    </w:p>
+  </w:endnote>
+</w:endnotes>
+</file>
+
+<file path=word/footer1.xml><?xml version="1.0" encoding="utf-8"?>
+<w:ftr xmlns:ve="http://schemas.openxmlformats.org/markup-compatibility/2006" xmlns:o="urn:schemas-microsoft-com:office:office" xmlns:r="http://schemas.openxmlformats.org/officeDocument/2006/relationships" xmlns:m="http://schemas.openxmlformats.org/officeDocument/2006/math" xmlns:v="urn:schemas-microsoft-com:vml" xmlns:wp="http://schemas.openxmlformats.org/drawingml/2006/wordprocessingDrawing" xmlns:w10="urn:schemas-microsoft-com:office:word" xmlns:w="http://schemas.openxmlformats.org/wordprocessingml/2006/main" xmlns:wne="http://schemas.microsoft.com/office/word/2006/wordml">
+  <w:tbl>
+    <w:tblPr>
+      <w:tblStyle w:val="Tabelraster"/>
+      <w:tblW w:w="0" w:type="auto"/>
+      <w:tblLook w:val="04A0"/>
+    </w:tblPr>
+    <w:tblGrid>
+      <w:gridCol w:w="2808"/>
+      <w:gridCol w:w="3674"/>
+      <w:gridCol w:w="2806"/>
+    </w:tblGrid>
+    <w:tr>
+      <w:tc>
+        <w:tcPr>
+          <w:tcW w:w="3070" w:type="dxa"/>
+        </w:tcPr>
+        <w:p>
+          <w:pPr>
+            <w:pStyle w:val="Voettekst"/>
+            <w:rPr>
+              <w:rFonts w:ascii="Arial" w:hAnsi="Arial" w:cs="Arial"/>
+              <w:sz w:val="20"/>
+              <w:szCs w:val="20"/>
+            </w:rPr>
+          </w:pPr>
+          <w:r>
+            <w:rPr>
+              <w:rFonts w:ascii="Arial" w:hAnsi="Arial" w:cs="Arial"/>
+              <w:sz w:val="20"/>
+              <w:szCs w:val="20"/>
+            </w:rPr>
+            <w:t>Auteur: K.ly, M. Havermans en P. Hoek</w:t>
+          </w:r>
+        </w:p>
+      </w:tc>
+      <w:tc>
+        <w:tcPr>
+          <w:tcW w:w="3071" w:type="dxa"/>
+        </w:tcPr>
+        <w:p>
+          <w:pPr>
+            <w:pStyle w:val="Voettekst"/>
+            <w:rPr>
+              <w:rFonts w:ascii="Arial" w:hAnsi="Arial" w:cs="Arial"/>
+              <w:sz w:val="20"/>
+              <w:szCs w:val="20"/>
+            </w:rPr>
+          </w:pPr>
+          <w:r>
+            <w:rPr>
+              <w:rFonts w:ascii="Arial" w:hAnsi="Arial" w:cs="Arial"/>
+              <w:sz w:val="20"/>
+              <w:szCs w:val="20"/>
+            </w:rPr>
+            <w:t xml:space="preserve">Bestandsnaam: </w:t>
+          </w:r>
+          <w:r>
+            <w:rPr>
+              <w:rFonts w:ascii="Arial" w:hAnsi="Arial" w:cs="Arial"/>
+              <w:sz w:val="20"/>
+              <w:szCs w:val="20"/>
+            </w:rPr>
+            <w:t>Uitwerking_Vragen_Development</w:t>
+          </w:r>
+          <w:r>
+            <w:rPr>
+              <w:rFonts w:ascii="Arial" w:hAnsi="Arial" w:cs="Arial"/>
+              <w:sz w:val="20"/>
+              <w:szCs w:val="20"/>
+            </w:rPr>
+            <w:t>.docx</w:t>
+          </w:r>
+        </w:p>
+      </w:tc>
+      <w:tc>
+        <w:tcPr>
+          <w:tcW w:w="3071" w:type="dxa"/>
+        </w:tcPr>
+        <w:p>
+          <w:pPr>
+            <w:pStyle w:val="Voettekst"/>
+            <w:rPr>
+              <w:rFonts w:ascii="Arial" w:hAnsi="Arial" w:cs="Arial"/>
+              <w:sz w:val="20"/>
+              <w:szCs w:val="20"/>
+            </w:rPr>
+          </w:pPr>
+          <w:r>
+            <w:rPr>
+              <w:rFonts w:ascii="Arial" w:hAnsi="Arial" w:cs="Arial"/>
+              <w:sz w:val="20"/>
+              <w:szCs w:val="20"/>
+            </w:rPr>
+            <w:t xml:space="preserve">Printdatum: </w:t>
+          </w:r>
+          <w:r>
+            <w:rPr>
+              <w:rFonts w:ascii="Arial" w:hAnsi="Arial" w:cs="Arial"/>
+              <w:sz w:val="20"/>
+              <w:szCs w:val="20"/>
+            </w:rPr>
+            <w:fldChar w:fldCharType="begin"/>
+          </w:r>
+          <w:r>
+            <w:rPr>
+              <w:rFonts w:ascii="Arial" w:hAnsi="Arial" w:cs="Arial"/>
+              <w:sz w:val="20"/>
+              <w:szCs w:val="20"/>
+            </w:rPr>
+            <w:instrText xml:space="preserve"> TIME \@ "d-M-yyyy" </w:instrText>
+          </w:r>
+          <w:r>
+            <w:rPr>
+              <w:rFonts w:ascii="Arial" w:hAnsi="Arial" w:cs="Arial"/>
+              <w:sz w:val="20"/>
+              <w:szCs w:val="20"/>
+            </w:rPr>
+            <w:fldChar w:fldCharType="separate"/>
+          </w:r>
+          <w:r>
+            <w:rPr>
+              <w:rFonts w:ascii="Arial" w:hAnsi="Arial" w:cs="Arial"/>
+              <w:noProof/>
+              <w:sz w:val="20"/>
+              <w:szCs w:val="20"/>
+            </w:rPr>
+            <w:t>12-9-2014</w:t>
+          </w:r>
+          <w:r>
+            <w:rPr>
+              <w:rFonts w:ascii="Arial" w:hAnsi="Arial" w:cs="Arial"/>
+              <w:sz w:val="20"/>
+              <w:szCs w:val="20"/>
+            </w:rPr>
+            <w:fldChar w:fldCharType="end"/>
+          </w:r>
+        </w:p>
+      </w:tc>
+    </w:tr>
+    <w:tr>
+      <w:tc>
+        <w:tcPr>
+          <w:tcW w:w="3070" w:type="dxa"/>
+        </w:tcPr>
+        <w:p>
+          <w:pPr>
+            <w:pStyle w:val="Voettekst"/>
+            <w:rPr>
+              <w:rFonts w:ascii="Arial" w:hAnsi="Arial" w:cs="Arial"/>
+              <w:sz w:val="20"/>
+              <w:szCs w:val="20"/>
+            </w:rPr>
+          </w:pPr>
+          <w:r>
+            <w:rPr>
+              <w:rFonts w:ascii="Arial" w:hAnsi="Arial" w:cs="Arial"/>
+              <w:sz w:val="20"/>
+              <w:szCs w:val="20"/>
+            </w:rPr>
+            <w:t>Onderwerp: project Baroc-IT</w:t>
+          </w:r>
+        </w:p>
+      </w:tc>
+      <w:tc>
+        <w:tcPr>
+          <w:tcW w:w="3071" w:type="dxa"/>
+        </w:tcPr>
+        <w:p>
+          <w:pPr>
+            <w:pStyle w:val="Voettekst"/>
+            <w:rPr>
+              <w:rFonts w:ascii="Arial" w:hAnsi="Arial" w:cs="Arial"/>
+              <w:sz w:val="20"/>
+              <w:szCs w:val="20"/>
+            </w:rPr>
+          </w:pPr>
+          <w:r>
+            <w:rPr>
+              <w:rFonts w:ascii="Arial" w:hAnsi="Arial" w:cs="Arial"/>
+              <w:sz w:val="20"/>
+              <w:szCs w:val="20"/>
+            </w:rPr>
+            <w:t>Versie: 0.1</w:t>
+          </w:r>
+        </w:p>
+      </w:tc>
+      <w:tc>
+        <w:tcPr>
+          <w:tcW w:w="3071" w:type="dxa"/>
+        </w:tcPr>
+        <w:sdt>
+          <w:sdtPr>
+            <w:rPr>
+              <w:rFonts w:ascii="Arial" w:hAnsi="Arial" w:cs="Arial"/>
+              <w:sz w:val="20"/>
+              <w:szCs w:val="20"/>
+            </w:rPr>
+            <w:id w:val="250395305"/>
+            <w:docPartObj>
+              <w:docPartGallery w:val="Page Numbers (Top of Page)"/>
+              <w:docPartUnique/>
+            </w:docPartObj>
+          </w:sdtPr>
+          <w:sdtContent>
+            <w:p>
+              <w:pPr>
+                <w:rPr>
+                  <w:rFonts w:ascii="Arial" w:hAnsi="Arial" w:cs="Arial"/>
+                  <w:sz w:val="20"/>
+                  <w:szCs w:val="20"/>
+                </w:rPr>
+              </w:pPr>
+              <w:r>
+                <w:rPr>
+                  <w:rFonts w:ascii="Arial" w:hAnsi="Arial" w:cs="Arial"/>
+                  <w:sz w:val="20"/>
+                  <w:szCs w:val="20"/>
+                </w:rPr>
+                <w:t xml:space="preserve">Pagina </w:t>
+              </w:r>
+              <w:r>
+                <w:rPr>
+                  <w:rFonts w:ascii="Arial" w:hAnsi="Arial" w:cs="Arial"/>
+                  <w:sz w:val="20"/>
+                  <w:szCs w:val="20"/>
+                </w:rPr>
+                <w:fldChar w:fldCharType="begin"/>
+              </w:r>
+              <w:r>
+                <w:rPr>
+                  <w:rFonts w:ascii="Arial" w:hAnsi="Arial" w:cs="Arial"/>
+                  <w:sz w:val="20"/>
+                  <w:szCs w:val="20"/>
+                </w:rPr>
+                <w:instrText xml:space="preserve"> PAGE </w:instrText>
+              </w:r>
+              <w:r>
+                <w:rPr>
+                  <w:rFonts w:ascii="Arial" w:hAnsi="Arial" w:cs="Arial"/>
+                  <w:sz w:val="20"/>
+                  <w:szCs w:val="20"/>
+                </w:rPr>
+                <w:fldChar w:fldCharType="separate"/>
+              </w:r>
+              <w:r>
+                <w:rPr>
+                  <w:rFonts w:ascii="Arial" w:hAnsi="Arial" w:cs="Arial"/>
+                  <w:noProof/>
+                  <w:sz w:val="20"/>
+                  <w:szCs w:val="20"/>
+                </w:rPr>
+                <w:t>1</w:t>
+              </w:r>
+              <w:r>
+                <w:rPr>
+                  <w:rFonts w:ascii="Arial" w:hAnsi="Arial" w:cs="Arial"/>
+                  <w:sz w:val="20"/>
+                  <w:szCs w:val="20"/>
+                </w:rPr>
+                <w:fldChar w:fldCharType="end"/>
+              </w:r>
+              <w:r>
+                <w:rPr>
+                  <w:rFonts w:ascii="Arial" w:hAnsi="Arial" w:cs="Arial"/>
+                  <w:sz w:val="20"/>
+                  <w:szCs w:val="20"/>
+                </w:rPr>
+                <w:t xml:space="preserve"> van </w:t>
+              </w:r>
+              <w:r>
+                <w:rPr>
+                  <w:rFonts w:ascii="Arial" w:hAnsi="Arial" w:cs="Arial"/>
+                  <w:sz w:val="20"/>
+                  <w:szCs w:val="20"/>
+                </w:rPr>
+                <w:fldChar w:fldCharType="begin"/>
+              </w:r>
+              <w:r>
+                <w:rPr>
+                  <w:rFonts w:ascii="Arial" w:hAnsi="Arial" w:cs="Arial"/>
+                  <w:sz w:val="20"/>
+                  <w:szCs w:val="20"/>
+                </w:rPr>
+                <w:instrText xml:space="preserve"> NUMPAGES  </w:instrText>
+              </w:r>
+              <w:r>
+                <w:rPr>
+                  <w:rFonts w:ascii="Arial" w:hAnsi="Arial" w:cs="Arial"/>
+                  <w:sz w:val="20"/>
+                  <w:szCs w:val="20"/>
+                </w:rPr>
+                <w:fldChar w:fldCharType="separate"/>
+              </w:r>
+              <w:r>
+                <w:rPr>
+                  <w:rFonts w:ascii="Arial" w:hAnsi="Arial" w:cs="Arial"/>
+                  <w:noProof/>
+                  <w:sz w:val="20"/>
+                  <w:szCs w:val="20"/>
+                </w:rPr>
+                <w:t>1</w:t>
+              </w:r>
+              <w:r>
+                <w:rPr>
+                  <w:rFonts w:ascii="Arial" w:hAnsi="Arial" w:cs="Arial"/>
+                  <w:sz w:val="20"/>
+                  <w:szCs w:val="20"/>
+                </w:rPr>
+                <w:fldChar w:fldCharType="end"/>
+              </w:r>
+            </w:p>
+          </w:sdtContent>
+        </w:sdt>
+      </w:tc>
+    </w:tr>
+  </w:tbl>
+  <w:p>
+    <w:pPr>
+      <w:pStyle w:val="Voettekst"/>
+    </w:pPr>
+  </w:p>
+</w:ftr>
+</file>
+
+<file path=word/footnotes.xml><?xml version="1.0" encoding="utf-8"?>
+<w:footnotes xmlns:ve="http://schemas.openxmlformats.org/markup-compatibility/2006" xmlns:o="urn:schemas-microsoft-com:office:office" xmlns:r="http://schemas.openxmlformats.org/officeDocument/2006/relationships" xmlns:m="http://schemas.openxmlformats.org/officeDocument/2006/math" xmlns:v="urn:schemas-microsoft-com:vml" xmlns:wp="http://schemas.openxmlformats.org/drawingml/2006/wordprocessingDrawing" xmlns:w10="urn:schemas-microsoft-com:office:word" xmlns:w="http://schemas.openxmlformats.org/wordprocessingml/2006/main" xmlns:wne="http://schemas.microsoft.com/office/word/2006/wordml">
+  <w:footnote w:type="separator" w:id="-1">
+    <w:p>
+      <w:pPr>
+        <w:spacing w:after="0" w:line="240" w:lineRule="auto"/>
+      </w:pPr>
+      <w:r>
+        <w:separator/>
+      </w:r>
+    </w:p>
+  </w:footnote>
+  <w:footnote w:type="continuationSeparator" w:id="0">
+    <w:p>
+      <w:pPr>
+        <w:spacing w:after="0" w:line="240" w:lineRule="auto"/>
+      </w:pPr>
+      <w:r>
+        <w:continuationSeparator/>
+      </w:r>
+    </w:p>
+  </w:footnote>
+</w:footnotes>
+</file>
+
 <file path=word/styles.xml><?xml version="1.0" encoding="utf-8"?>
-<w:styles xmlns:mc="http://schemas.openxmlformats.org/markup-compatibility/2006" xmlns:r="http://schemas.openxmlformats.org/officeDocument/2006/relationships" xmlns:w="http://schemas.openxmlformats.org/wordprocessingml/2006/main" xmlns:w14="http://schemas.microsoft.com/office/word/2010/wordml" xmlns:w15="http://schemas.microsoft.com/office/word/2012/wordml" mc:Ignorable="w14 w15">
+<w:styles xmlns:r="http://schemas.openxmlformats.org/officeDocument/2006/relationships" xmlns:w="http://schemas.openxmlformats.org/wordprocessingml/2006/main">
   <w:docDefaults>
     <w:rPrDefault>
       <w:rPr>
@@ -574,378 +923,144 @@
       </w:pPr>
     </w:pPrDefault>
   </w:docDefaults>
-  <w:latentStyles w:defLockedState="0" w:defUIPriority="99" w:defSemiHidden="0" w:defUnhideWhenUsed="0" w:defQFormat="0" w:count="371">
-    <w:lsdException w:name="Normal" w:uiPriority="0" w:qFormat="1"/>
-    <w:lsdException w:name="heading 1" w:uiPriority="9" w:qFormat="1"/>
-    <w:lsdException w:name="heading 2" w:semiHidden="1" w:uiPriority="9" w:unhideWhenUsed="1" w:qFormat="1"/>
-    <w:lsdException w:name="heading 3" w:semiHidden="1" w:uiPriority="9" w:unhideWhenUsed="1" w:qFormat="1"/>
-    <w:lsdException w:name="heading 4" w:semiHidden="1" w:uiPriority="9" w:unhideWhenUsed="1" w:qFormat="1"/>
-    <w:lsdException w:name="heading 5" w:semiHidden="1" w:uiPriority="9" w:unhideWhenUsed="1" w:qFormat="1"/>
-    <w:lsdException w:name="heading 6" w:semiHidden="1" w:uiPriority="9" w:unhideWhenUsed="1" w:qFormat="1"/>
-    <w:lsdException w:name="heading 7" w:semiHidden="1" w:uiPriority="9" w:unhideWhenUsed="1" w:qFormat="1"/>
-    <w:lsdException w:name="heading 8" w:semiHidden="1" w:uiPriority="9" w:unhideWhenUsed="1" w:qFormat="1"/>
-    <w:lsdException w:name="heading 9" w:semiHidden="1" w:uiPriority="9" w:unhideWhenUsed="1" w:qFormat="1"/>
-    <w:lsdException w:name="index 1" w:semiHidden="1" w:unhideWhenUsed="1"/>
-    <w:lsdException w:name="index 2" w:semiHidden="1" w:unhideWhenUsed="1"/>
-    <w:lsdException w:name="index 3" w:semiHidden="1" w:unhideWhenUsed="1"/>
-    <w:lsdException w:name="index 4" w:semiHidden="1" w:unhideWhenUsed="1"/>
-    <w:lsdException w:name="index 5" w:semiHidden="1" w:unhideWhenUsed="1"/>
-    <w:lsdException w:name="index 6" w:semiHidden="1" w:unhideWhenUsed="1"/>
-    <w:lsdException w:name="index 7" w:semiHidden="1" w:unhideWhenUsed="1"/>
-    <w:lsdException w:name="index 8" w:semiHidden="1" w:unhideWhenUsed="1"/>
-    <w:lsdException w:name="index 9" w:semiHidden="1" w:unhideWhenUsed="1"/>
-    <w:lsdException w:name="toc 1" w:semiHidden="1" w:uiPriority="39" w:unhideWhenUsed="1"/>
-    <w:lsdException w:name="toc 2" w:semiHidden="1" w:uiPriority="39" w:unhideWhenUsed="1"/>
-    <w:lsdException w:name="toc 3" w:semiHidden="1" w:uiPriority="39" w:unhideWhenUsed="1"/>
-    <w:lsdException w:name="toc 4" w:semiHidden="1" w:uiPriority="39" w:unhideWhenUsed="1"/>
-    <w:lsdException w:name="toc 5" w:semiHidden="1" w:uiPriority="39" w:unhideWhenUsed="1"/>
-    <w:lsdException w:name="toc 6" w:semiHidden="1" w:uiPriority="39" w:unhideWhenUsed="1"/>
-    <w:lsdException w:name="toc 7" w:semiHidden="1" w:uiPriority="39" w:unhideWhenUsed="1"/>
-    <w:lsdException w:name="toc 8" w:semiHidden="1" w:uiPriority="39" w:unhideWhenUsed="1"/>
-    <w:lsdException w:name="toc 9" w:semiHidden="1" w:uiPriority="39" w:unhideWhenUsed="1"/>
-    <w:lsdException w:name="Normal Indent" w:semiHidden="1" w:unhideWhenUsed="1"/>
-    <w:lsdException w:name="footnote text" w:semiHidden="1" w:unhideWhenUsed="1"/>
-    <w:lsdException w:name="annotation text" w:semiHidden="1" w:unhideWhenUsed="1"/>
-    <w:lsdException w:name="header" w:semiHidden="1" w:unhideWhenUsed="1"/>
-    <w:lsdException w:name="footer" w:semiHidden="1" w:unhideWhenUsed="1"/>
-    <w:lsdException w:name="index heading" w:semiHidden="1" w:unhideWhenUsed="1"/>
-    <w:lsdException w:name="caption" w:semiHidden="1" w:uiPriority="35" w:unhideWhenUsed="1" w:qFormat="1"/>
-    <w:lsdException w:name="table of figures" w:semiHidden="1" w:unhideWhenUsed="1"/>
-    <w:lsdException w:name="envelope address" w:semiHidden="1" w:unhideWhenUsed="1"/>
-    <w:lsdException w:name="envelope return" w:semiHidden="1" w:unhideWhenUsed="1"/>
-    <w:lsdException w:name="footnote reference" w:semiHidden="1" w:unhideWhenUsed="1"/>
-    <w:lsdException w:name="annotation reference" w:semiHidden="1" w:unhideWhenUsed="1"/>
-    <w:lsdException w:name="line number" w:semiHidden="1" w:unhideWhenUsed="1"/>
-    <w:lsdException w:name="page number" w:semiHidden="1" w:unhideWhenUsed="1"/>
-    <w:lsdException w:name="endnote reference" w:semiHidden="1" w:unhideWhenUsed="1"/>
-    <w:lsdException w:name="endnote text" w:semiHidden="1" w:unhideWhenUsed="1"/>
-    <w:lsdException w:name="table of authorities" w:semiHidden="1" w:unhideWhenUsed="1"/>
-    <w:lsdException w:name="macro" w:semiHidden="1" w:unhideWhenUsed="1"/>
-    <w:lsdException w:name="toa heading" w:semiHidden="1" w:unhideWhenUsed="1"/>
-    <w:lsdException w:name="List" w:semiHidden="1" w:unhideWhenUsed="1"/>
-    <w:lsdException w:name="List Bullet" w:semiHidden="1" w:unhideWhenUsed="1"/>
-    <w:lsdException w:name="List Number" w:semiHidden="1" w:unhideWhenUsed="1"/>
-    <w:lsdException w:name="List 2" w:semiHidden="1" w:unhideWhenUsed="1"/>
-    <w:lsdException w:name="List 3" w:semiHidden="1" w:unhideWhenUsed="1"/>
-    <w:lsdException w:name="List 4" w:semiHidden="1" w:unhideWhenUsed="1"/>
-    <w:lsdException w:name="List 5" w:semiHidden="1" w:unhideWhenUsed="1"/>
-    <w:lsdException w:name="List Bullet 2" w:semiHidden="1" w:unhideWhenUsed="1"/>
-    <w:lsdException w:name="List Bullet 3" w:semiHidden="1" w:unhideWhenUsed="1"/>
-    <w:lsdException w:name="List Bullet 4" w:semiHidden="1" w:unhideWhenUsed="1"/>
-    <w:lsdException w:name="List Bullet 5" w:semiHidden="1" w:unhideWhenUsed="1"/>
-    <w:lsdException w:name="List Number 2" w:semiHidden="1" w:unhideWhenUsed="1"/>
-    <w:lsdException w:name="List Number 3" w:semiHidden="1" w:unhideWhenUsed="1"/>
-    <w:lsdException w:name="List Number 4" w:semiHidden="1" w:unhideWhenUsed="1"/>
-    <w:lsdException w:name="List Number 5" w:semiHidden="1" w:unhideWhenUsed="1"/>
-    <w:lsdException w:name="Title" w:uiPriority="10" w:qFormat="1"/>
-    <w:lsdException w:name="Closing" w:semiHidden="1" w:unhideWhenUsed="1"/>
-    <w:lsdException w:name="Signature" w:semiHidden="1" w:unhideWhenUsed="1"/>
-    <w:lsdException w:name="Default Paragraph Font" w:semiHidden="1" w:uiPriority="1" w:unhideWhenUsed="1"/>
-    <w:lsdException w:name="Body Text" w:semiHidden="1" w:unhideWhenUsed="1"/>
-    <w:lsdException w:name="Body Text Indent" w:semiHidden="1" w:unhideWhenUsed="1"/>
-    <w:lsdException w:name="List Continue" w:semiHidden="1" w:unhideWhenUsed="1"/>
-    <w:lsdException w:name="List Continue 2" w:semiHidden="1" w:unhideWhenUsed="1"/>
-    <w:lsdException w:name="List Continue 3" w:semiHidden="1" w:unhideWhenUsed="1"/>
-    <w:lsdException w:name="List Continue 4" w:semiHidden="1" w:unhideWhenUsed="1"/>
-    <w:lsdException w:name="List Continue 5" w:semiHidden="1" w:unhideWhenUsed="1"/>
-    <w:lsdException w:name="Message Header" w:semiHidden="1" w:unhideWhenUsed="1"/>
-    <w:lsdException w:name="Subtitle" w:uiPriority="11" w:qFormat="1"/>
-    <w:lsdException w:name="Salutation" w:semiHidden="1" w:unhideWhenUsed="1"/>
-    <w:lsdException w:name="Date" w:semiHidden="1" w:unhideWhenUsed="1"/>
-    <w:lsdException w:name="Body Text First Indent" w:semiHidden="1" w:unhideWhenUsed="1"/>
-    <w:lsdException w:name="Body Text First Indent 2" w:semiHidden="1" w:unhideWhenUsed="1"/>
-    <w:lsdException w:name="Note Heading" w:semiHidden="1" w:unhideWhenUsed="1"/>
-    <w:lsdException w:name="Body Text 2" w:semiHidden="1" w:unhideWhenUsed="1"/>
-    <w:lsdException w:name="Body Text 3" w:semiHidden="1" w:unhideWhenUsed="1"/>
-    <w:lsdException w:name="Body Text Indent 2" w:semiHidden="1" w:unhideWhenUsed="1"/>
-    <w:lsdException w:name="Body Text Indent 3" w:semiHidden="1" w:unhideWhenUsed="1"/>
-    <w:lsdException w:name="Block Text" w:semiHidden="1" w:unhideWhenUsed="1"/>
-    <w:lsdException w:name="Hyperlink" w:semiHidden="1" w:unhideWhenUsed="1"/>
-    <w:lsdException w:name="FollowedHyperlink" w:semiHidden="1" w:unhideWhenUsed="1"/>
-    <w:lsdException w:name="Strong" w:uiPriority="22" w:qFormat="1"/>
-    <w:lsdException w:name="Emphasis" w:uiPriority="20" w:qFormat="1"/>
-    <w:lsdException w:name="Document Map" w:semiHidden="1" w:unhideWhenUsed="1"/>
-    <w:lsdException w:name="Plain Text" w:semiHidden="1" w:unhideWhenUsed="1"/>
-    <w:lsdException w:name="E-mail Signature" w:semiHidden="1" w:unhideWhenUsed="1"/>
-    <w:lsdException w:name="HTML Top of Form" w:semiHidden="1" w:unhideWhenUsed="1"/>
-    <w:lsdException w:name="HTML Bottom of Form" w:semiHidden="1" w:unhideWhenUsed="1"/>
-    <w:lsdException w:name="Normal (Web)" w:semiHidden="1" w:unhideWhenUsed="1"/>
-    <w:lsdException w:name="HTML Acronym" w:semiHidden="1" w:unhideWhenUsed="1"/>
-    <w:lsdException w:name="HTML Address" w:semiHidden="1" w:unhideWhenUsed="1"/>
-    <w:lsdException w:name="HTML Cite" w:semiHidden="1" w:unhideWhenUsed="1"/>
-    <w:lsdException w:name="HTML Code" w:semiHidden="1" w:unhideWhenUsed="1"/>
-    <w:lsdException w:name="HTML Definition" w:semiHidden="1" w:unhideWhenUsed="1"/>
-    <w:lsdException w:name="HTML Keyboard" w:semiHidden="1" w:unhideWhenUsed="1"/>
-    <w:lsdException w:name="HTML Preformatted" w:semiHidden="1" w:unhideWhenUsed="1"/>
-    <w:lsdException w:name="HTML Sample" w:semiHidden="1" w:unhideWhenUsed="1"/>
-    <w:lsdException w:name="HTML Typewriter" w:semiHidden="1" w:unhideWhenUsed="1"/>
-    <w:lsdException w:name="HTML Variable" w:semiHidden="1" w:unhideWhenUsed="1"/>
-    <w:lsdException w:name="Normal Table" w:semiHidden="1" w:unhideWhenUsed="1"/>
-    <w:lsdException w:name="annotation subject" w:semiHidden="1" w:unhideWhenUsed="1"/>
-    <w:lsdException w:name="No List" w:semiHidden="1" w:unhideWhenUsed="1"/>
-    <w:lsdException w:name="Outline List 1" w:semiHidden="1" w:unhideWhenUsed="1"/>
-    <w:lsdException w:name="Outline List 2" w:semiHidden="1" w:unhideWhenUsed="1"/>
-    <w:lsdException w:name="Outline List 3" w:semiHidden="1" w:unhideWhenUsed="1"/>
-    <w:lsdException w:name="Table Simple 1" w:semiHidden="1" w:unhideWhenUsed="1"/>
-    <w:lsdException w:name="Table Simple 2" w:semiHidden="1" w:unhideWhenUsed="1"/>
-    <w:lsdException w:name="Table Simple 3" w:semiHidden="1" w:unhideWhenUsed="1"/>
-    <w:lsdException w:name="Table Classic 1" w:semiHidden="1" w:unhideWhenUsed="1"/>
-    <w:lsdException w:name="Table Classic 2" w:semiHidden="1" w:unhideWhenUsed="1"/>
-    <w:lsdException w:name="Table Classic 3" w:semiHidden="1" w:unhideWhenUsed="1"/>
-    <w:lsdException w:name="Table Classic 4" w:semiHidden="1" w:unhideWhenUsed="1"/>
-    <w:lsdException w:name="Table Colorful 1" w:semiHidden="1" w:unhideWhenUsed="1"/>
-    <w:lsdException w:name="Table Colorful 2" w:semiHidden="1" w:unhideWhenUsed="1"/>
-    <w:lsdException w:name="Table Colorful 3" w:semiHidden="1" w:unhideWhenUsed="1"/>
-    <w:lsdException w:name="Table Columns 1" w:semiHidden="1" w:unhideWhenUsed="1"/>
-    <w:lsdException w:name="Table Columns 2" w:semiHidden="1" w:unhideWhenUsed="1"/>
-    <w:lsdException w:name="Table Columns 3" w:semiHidden="1" w:unhideWhenUsed="1"/>
-    <w:lsdException w:name="Table Columns 4" w:semiHidden="1" w:unhideWhenUsed="1"/>
-    <w:lsdException w:name="Table Columns 5" w:semiHidden="1" w:unhideWhenUsed="1"/>
-    <w:lsdException w:name="Table Grid 1" w:semiHidden="1" w:unhideWhenUsed="1"/>
-    <w:lsdException w:name="Table Grid 2" w:semiHidden="1" w:unhideWhenUsed="1"/>
-    <w:lsdException w:name="Table Grid 3" w:semiHidden="1" w:unhideWhenUsed="1"/>
-    <w:lsdException w:name="Table Grid 4" w:semiHidden="1" w:unhideWhenUsed="1"/>
-    <w:lsdException w:name="Table Grid 5" w:semiHidden="1" w:unhideWhenUsed="1"/>
-    <w:lsdException w:name="Table Grid 6" w:semiHidden="1" w:unhideWhenUsed="1"/>
-    <w:lsdException w:name="Table Grid 7" w:semiHidden="1" w:unhideWhenUsed="1"/>
-    <w:lsdException w:name="Table Grid 8" w:semiHidden="1" w:unhideWhenUsed="1"/>
-    <w:lsdException w:name="Table List 1" w:semiHidden="1" w:unhideWhenUsed="1"/>
-    <w:lsdException w:name="Table List 2" w:semiHidden="1" w:unhideWhenUsed="1"/>
-    <w:lsdException w:name="Table List 3" w:semiHidden="1" w:unhideWhenUsed="1"/>
-    <w:lsdException w:name="Table List 4" w:semiHidden="1" w:unhideWhenUsed="1"/>
-    <w:lsdException w:name="Table List 5" w:semiHidden="1" w:unhideWhenUsed="1"/>
-    <w:lsdException w:name="Table List 6" w:semiHidden="1" w:unhideWhenUsed="1"/>
-    <w:lsdException w:name="Table List 7" w:semiHidden="1" w:unhideWhenUsed="1"/>
-    <w:lsdException w:name="Table List 8" w:semiHidden="1" w:unhideWhenUsed="1"/>
-    <w:lsdException w:name="Table 3D effects 1" w:semiHidden="1" w:unhideWhenUsed="1"/>
-    <w:lsdException w:name="Table 3D effects 2" w:semiHidden="1" w:unhideWhenUsed="1"/>
-    <w:lsdException w:name="Table 3D effects 3" w:semiHidden="1" w:unhideWhenUsed="1"/>
-    <w:lsdException w:name="Table Contemporary" w:semiHidden="1" w:unhideWhenUsed="1"/>
-    <w:lsdException w:name="Table Elegant" w:semiHidden="1" w:unhideWhenUsed="1"/>
-    <w:lsdException w:name="Table Professional" w:semiHidden="1" w:unhideWhenUsed="1"/>
-    <w:lsdException w:name="Table Subtle 1" w:semiHidden="1" w:unhideWhenUsed="1"/>
-    <w:lsdException w:name="Table Subtle 2" w:semiHidden="1" w:unhideWhenUsed="1"/>
-    <w:lsdException w:name="Table Web 1" w:semiHidden="1" w:unhideWhenUsed="1"/>
-    <w:lsdException w:name="Table Web 2" w:semiHidden="1" w:unhideWhenUsed="1"/>
-    <w:lsdException w:name="Table Web 3" w:semiHidden="1" w:unhideWhenUsed="1"/>
-    <w:lsdException w:name="Balloon Text" w:semiHidden="1" w:unhideWhenUsed="1"/>
-    <w:lsdException w:name="Table Grid" w:uiPriority="39"/>
-    <w:lsdException w:name="Table Theme" w:semiHidden="1" w:unhideWhenUsed="1"/>
-    <w:lsdException w:name="Placeholder Text" w:semiHidden="1"/>
-    <w:lsdException w:name="No Spacing" w:uiPriority="1" w:qFormat="1"/>
-    <w:lsdException w:name="Light Shading" w:uiPriority="60"/>
-    <w:lsdException w:name="Light List" w:uiPriority="61"/>
-    <w:lsdException w:name="Light Grid" w:uiPriority="62"/>
-    <w:lsdException w:name="Medium Shading 1" w:uiPriority="63"/>
-    <w:lsdException w:name="Medium Shading 2" w:uiPriority="64"/>
-    <w:lsdException w:name="Medium List 1" w:uiPriority="65"/>
-    <w:lsdException w:name="Medium List 2" w:uiPriority="66"/>
-    <w:lsdException w:name="Medium Grid 1" w:uiPriority="67"/>
-    <w:lsdException w:name="Medium Grid 2" w:uiPriority="68"/>
-    <w:lsdException w:name="Medium Grid 3" w:uiPriority="69"/>
-    <w:lsdException w:name="Dark List" w:uiPriority="70"/>
-    <w:lsdException w:name="Colorful Shading" w:uiPriority="71"/>
-    <w:lsdException w:name="Colorful List" w:uiPriority="72"/>
-    <w:lsdException w:name="Colorful Grid" w:uiPriority="73"/>
-    <w:lsdException w:name="Light Shading Accent 1" w:uiPriority="60"/>
-    <w:lsdException w:name="Light List Accent 1" w:uiPriority="61"/>
-    <w:lsdException w:name="Light Grid Accent 1" w:uiPriority="62"/>
-    <w:lsdException w:name="Medium Shading 1 Accent 1" w:uiPriority="63"/>
-    <w:lsdException w:name="Medium Shading 2 Accent 1" w:uiPriority="64"/>
-    <w:lsdException w:name="Medium List 1 Accent 1" w:uiPriority="65"/>
-    <w:lsdException w:name="Revision" w:semiHidden="1"/>
-    <w:lsdException w:name="List Paragraph" w:uiPriority="34" w:qFormat="1"/>
-    <w:lsdException w:name="Quote" w:uiPriority="29" w:qFormat="1"/>
-    <w:lsdException w:name="Intense Quote" w:uiPriority="30" w:qFormat="1"/>
-    <w:lsdException w:name="Medium List 2 Accent 1" w:uiPriority="66"/>
-    <w:lsdException w:name="Medium Grid 1 Accent 1" w:uiPriority="67"/>
-    <w:lsdException w:name="Medium Grid 2 Accent 1" w:uiPriority="68"/>
-    <w:lsdException w:name="Medium Grid 3 Accent 1" w:uiPriority="69"/>
-    <w:lsdException w:name="Dark List Accent 1" w:uiPriority="70"/>
-    <w:lsdException w:name="Colorful Shading Accent 1" w:uiPriority="71"/>
-    <w:lsdException w:name="Colorful List Accent 1" w:uiPriority="72"/>
-    <w:lsdException w:name="Colorful Grid Accent 1" w:uiPriority="73"/>
-    <w:lsdException w:name="Light Shading Accent 2" w:uiPriority="60"/>
-    <w:lsdException w:name="Light List Accent 2" w:uiPriority="61"/>
-    <w:lsdException w:name="Light Grid Accent 2" w:uiPriority="62"/>
-    <w:lsdException w:name="Medium Shading 1 Accent 2" w:uiPriority="63"/>
-    <w:lsdException w:name="Medium Shading 2 Accent 2" w:uiPriority="64"/>
-    <w:lsdException w:name="Medium List 1 Accent 2" w:uiPriority="65"/>
-    <w:lsdException w:name="Medium List 2 Accent 2" w:uiPriority="66"/>
-    <w:lsdException w:name="Medium Grid 1 Accent 2" w:uiPriority="67"/>
-    <w:lsdException w:name="Medium Grid 2 Accent 2" w:uiPriority="68"/>
-    <w:lsdException w:name="Medium Grid 3 Accent 2" w:uiPriority="69"/>
-    <w:lsdException w:name="Dark List Accent 2" w:uiPriority="70"/>
-    <w:lsdException w:name="Colorful Shading Accent 2" w:uiPriority="71"/>
-    <w:lsdException w:name="Colorful List Accent 2" w:uiPriority="72"/>
-    <w:lsdException w:name="Colorful Grid Accent 2" w:uiPriority="73"/>
-    <w:lsdException w:name="Light Shading Accent 3" w:uiPriority="60"/>
-    <w:lsdException w:name="Light List Accent 3" w:uiPriority="61"/>
-    <w:lsdException w:name="Light Grid Accent 3" w:uiPriority="62"/>
-    <w:lsdException w:name="Medium Shading 1 Accent 3" w:uiPriority="63"/>
-    <w:lsdException w:name="Medium Shading 2 Accent 3" w:uiPriority="64"/>
-    <w:lsdException w:name="Medium List 1 Accent 3" w:uiPriority="65"/>
-    <w:lsdException w:name="Medium List 2 Accent 3" w:uiPriority="66"/>
-    <w:lsdException w:name="Medium Grid 1 Accent 3" w:uiPriority="67"/>
-    <w:lsdException w:name="Medium Grid 2 Accent 3" w:uiPriority="68"/>
-    <w:lsdException w:name="Medium Grid 3 Accent 3" w:uiPriority="69"/>
-    <w:lsdException w:name="Dark List Accent 3" w:uiPriority="70"/>
-    <w:lsdException w:name="Colorful Shading Accent 3" w:uiPriority="71"/>
-    <w:lsdException w:name="Colorful List Accent 3" w:uiPriority="72"/>
-    <w:lsdException w:name="Colorful Grid Accent 3" w:uiPriority="73"/>
-    <w:lsdException w:name="Light Shading Accent 4" w:uiPriority="60"/>
-    <w:lsdException w:name="Light List Accent 4" w:uiPriority="61"/>
-    <w:lsdException w:name="Light Grid Accent 4" w:uiPriority="62"/>
-    <w:lsdException w:name="Medium Shading 1 Accent 4" w:uiPriority="63"/>
-    <w:lsdException w:name="Medium Shading 2 Accent 4" w:uiPriority="64"/>
-    <w:lsdException w:name="Medium List 1 Accent 4" w:uiPriority="65"/>
-    <w:lsdException w:name="Medium List 2 Accent 4" w:uiPriority="66"/>
-    <w:lsdException w:name="Medium Grid 1 Accent 4" w:uiPriority="67"/>
-    <w:lsdException w:name="Medium Grid 2 Accent 4" w:uiPriority="68"/>
-    <w:lsdException w:name="Medium Grid 3 Accent 4" w:uiPriority="69"/>
-    <w:lsdException w:name="Dark List Accent 4" w:uiPriority="70"/>
-    <w:lsdException w:name="Colorful Shading Accent 4" w:uiPriority="71"/>
-    <w:lsdException w:name="Colorful List Accent 4" w:uiPriority="72"/>
-    <w:lsdException w:name="Colorful Grid Accent 4" w:uiPriority="73"/>
-    <w:lsdException w:name="Light Shading Accent 5" w:uiPriority="60"/>
-    <w:lsdException w:name="Light List Accent 5" w:uiPriority="61"/>
-    <w:lsdException w:name="Light Grid Accent 5" w:uiPriority="62"/>
-    <w:lsdException w:name="Medium Shading 1 Accent 5" w:uiPriority="63"/>
-    <w:lsdException w:name="Medium Shading 2 Accent 5" w:uiPriority="64"/>
-    <w:lsdException w:name="Medium List 1 Accent 5" w:uiPriority="65"/>
-    <w:lsdException w:name="Medium List 2 Accent 5" w:uiPriority="66"/>
-    <w:lsdException w:name="Medium Grid 1 Accent 5" w:uiPriority="67"/>
-    <w:lsdException w:name="Medium Grid 2 Accent 5" w:uiPriority="68"/>
-    <w:lsdException w:name="Medium Grid 3 Accent 5" w:uiPriority="69"/>
-    <w:lsdException w:name="Dark List Accent 5" w:uiPriority="70"/>
-    <w:lsdException w:name="Colorful Shading Accent 5" w:uiPriority="71"/>
-    <w:lsdException w:name="Colorful List Accent 5" w:uiPriority="72"/>
-    <w:lsdException w:name="Colorful Grid Accent 5" w:uiPriority="73"/>
-    <w:lsdException w:name="Light Shading Accent 6" w:uiPriority="60"/>
-    <w:lsdException w:name="Light List Accent 6" w:uiPriority="61"/>
-    <w:lsdException w:name="Light Grid Accent 6" w:uiPriority="62"/>
-    <w:lsdException w:name="Medium Shading 1 Accent 6" w:uiPriority="63"/>
-    <w:lsdException w:name="Medium Shading 2 Accent 6" w:uiPriority="64"/>
-    <w:lsdException w:name="Medium List 1 Accent 6" w:uiPriority="65"/>
-    <w:lsdException w:name="Medium List 2 Accent 6" w:uiPriority="66"/>
-    <w:lsdException w:name="Medium Grid 1 Accent 6" w:uiPriority="67"/>
-    <w:lsdException w:name="Medium Grid 2 Accent 6" w:uiPriority="68"/>
-    <w:lsdException w:name="Medium Grid 3 Accent 6" w:uiPriority="69"/>
-    <w:lsdException w:name="Dark List Accent 6" w:uiPriority="70"/>
-    <w:lsdException w:name="Colorful Shading Accent 6" w:uiPriority="71"/>
-    <w:lsdException w:name="Colorful List Accent 6" w:uiPriority="72"/>
-    <w:lsdException w:name="Colorful Grid Accent 6" w:uiPriority="73"/>
-    <w:lsdException w:name="Subtle Emphasis" w:uiPriority="19" w:qFormat="1"/>
-    <w:lsdException w:name="Intense Emphasis" w:uiPriority="21" w:qFormat="1"/>
-    <w:lsdException w:name="Subtle Reference" w:uiPriority="31" w:qFormat="1"/>
-    <w:lsdException w:name="Intense Reference" w:uiPriority="32" w:qFormat="1"/>
-    <w:lsdException w:name="Book Title" w:uiPriority="33" w:qFormat="1"/>
-    <w:lsdException w:name="Bibliography" w:semiHidden="1" w:uiPriority="37" w:unhideWhenUsed="1"/>
-    <w:lsdException w:name="TOC Heading" w:semiHidden="1" w:uiPriority="39" w:unhideWhenUsed="1" w:qFormat="1"/>
-    <w:lsdException w:name="Plain Table 1" w:uiPriority="41"/>
-    <w:lsdException w:name="Plain Table 2" w:uiPriority="42"/>
-    <w:lsdException w:name="Plain Table 3" w:uiPriority="43"/>
-    <w:lsdException w:name="Plain Table 4" w:uiPriority="44"/>
-    <w:lsdException w:name="Plain Table 5" w:uiPriority="45"/>
-    <w:lsdException w:name="Grid Table Light" w:uiPriority="40"/>
-    <w:lsdException w:name="Grid Table 1 Light" w:uiPriority="46"/>
-    <w:lsdException w:name="Grid Table 2" w:uiPriority="47"/>
-    <w:lsdException w:name="Grid Table 3" w:uiPriority="48"/>
-    <w:lsdException w:name="Grid Table 4" w:uiPriority="49"/>
-    <w:lsdException w:name="Grid Table 5 Dark" w:uiPriority="50"/>
-    <w:lsdException w:name="Grid Table 6 Colorful" w:uiPriority="51"/>
-    <w:lsdException w:name="Grid Table 7 Colorful" w:uiPriority="52"/>
-    <w:lsdException w:name="Grid Table 1 Light Accent 1" w:uiPriority="46"/>
-    <w:lsdException w:name="Grid Table 2 Accent 1" w:uiPriority="47"/>
-    <w:lsdException w:name="Grid Table 3 Accent 1" w:uiPriority="48"/>
-    <w:lsdException w:name="Grid Table 4 Accent 1" w:uiPriority="49"/>
-    <w:lsdException w:name="Grid Table 5 Dark Accent 1" w:uiPriority="50"/>
-    <w:lsdException w:name="Grid Table 6 Colorful Accent 1" w:uiPriority="51"/>
-    <w:lsdException w:name="Grid Table 7 Colorful Accent 1" w:uiPriority="52"/>
-    <w:lsdException w:name="Grid Table 1 Light Accent 2" w:uiPriority="46"/>
-    <w:lsdException w:name="Grid Table 2 Accent 2" w:uiPriority="47"/>
-    <w:lsdException w:name="Grid Table 3 Accent 2" w:uiPriority="48"/>
-    <w:lsdException w:name="Grid Table 4 Accent 2" w:uiPriority="49"/>
-    <w:lsdException w:name="Grid Table 5 Dark Accent 2" w:uiPriority="50"/>
-    <w:lsdException w:name="Grid Table 6 Colorful Accent 2" w:uiPriority="51"/>
-    <w:lsdException w:name="Grid Table 7 Colorful Accent 2" w:uiPriority="52"/>
-    <w:lsdException w:name="Grid Table 1 Light Accent 3" w:uiPriority="46"/>
-    <w:lsdException w:name="Grid Table 2 Accent 3" w:uiPriority="47"/>
-    <w:lsdException w:name="Grid Table 3 Accent 3" w:uiPriority="48"/>
-    <w:lsdException w:name="Grid Table 4 Accent 3" w:uiPriority="49"/>
-    <w:lsdException w:name="Grid Table 5 Dark Accent 3" w:uiPriority="50"/>
-    <w:lsdException w:name="Grid Table 6 Colorful Accent 3" w:uiPriority="51"/>
-    <w:lsdException w:name="Grid Table 7 Colorful Accent 3" w:uiPriority="52"/>
-    <w:lsdException w:name="Grid Table 1 Light Accent 4" w:uiPriority="46"/>
-    <w:lsdException w:name="Grid Table 2 Accent 4" w:uiPriority="47"/>
-    <w:lsdException w:name="Grid Table 3 Accent 4" w:uiPriority="48"/>
-    <w:lsdException w:name="Grid Table 4 Accent 4" w:uiPriority="49"/>
-    <w:lsdException w:name="Grid Table 5 Dark Accent 4" w:uiPriority="50"/>
-    <w:lsdException w:name="Grid Table 6 Colorful Accent 4" w:uiPriority="51"/>
-    <w:lsdException w:name="Grid Table 7 Colorful Accent 4" w:uiPriority="52"/>
-    <w:lsdException w:name="Grid Table 1 Light Accent 5" w:uiPriority="46"/>
-    <w:lsdException w:name="Grid Table 2 Accent 5" w:uiPriority="47"/>
-    <w:lsdException w:name="Grid Table 3 Accent 5" w:uiPriority="48"/>
-    <w:lsdException w:name="Grid Table 4 Accent 5" w:uiPriority="49"/>
-    <w:lsdException w:name="Grid Table 5 Dark Accent 5" w:uiPriority="50"/>
-    <w:lsdException w:name="Grid Table 6 Colorful Accent 5" w:uiPriority="51"/>
-    <w:lsdException w:name="Grid Table 7 Colorful Accent 5" w:uiPriority="52"/>
-    <w:lsdException w:name="Grid Table 1 Light Accent 6" w:uiPriority="46"/>
-    <w:lsdException w:name="Grid Table 2 Accent 6" w:uiPriority="47"/>
-    <w:lsdException w:name="Grid Table 3 Accent 6" w:uiPriority="48"/>
-    <w:lsdException w:name="Grid Table 4 Accent 6" w:uiPriority="49"/>
-    <w:lsdException w:name="Grid Table 5 Dark Accent 6" w:uiPriority="50"/>
-    <w:lsdException w:name="Grid Table 6 Colorful Accent 6" w:uiPriority="51"/>
-    <w:lsdException w:name="Grid Table 7 Colorful Accent 6" w:uiPriority="52"/>
-    <w:lsdException w:name="List Table 1 Light" w:uiPriority="46"/>
-    <w:lsdException w:name="List Table 2" w:uiPriority="47"/>
-    <w:lsdException w:name="List Table 3" w:uiPriority="48"/>
-    <w:lsdException w:name="List Table 4" w:uiPriority="49"/>
-    <w:lsdException w:name="List Table 5 Dark" w:uiPriority="50"/>
-    <w:lsdException w:name="List Table 6 Colorful" w:uiPriority="51"/>
-    <w:lsdException w:name="List Table 7 Colorful" w:uiPriority="52"/>
-    <w:lsdException w:name="List Table 1 Light Accent 1" w:uiPriority="46"/>
-    <w:lsdException w:name="List Table 2 Accent 1" w:uiPriority="47"/>
-    <w:lsdException w:name="List Table 3 Accent 1" w:uiPriority="48"/>
-    <w:lsdException w:name="List Table 4 Accent 1" w:uiPriority="49"/>
-    <w:lsdException w:name="List Table 5 Dark Accent 1" w:uiPriority="50"/>
-    <w:lsdException w:name="List Table 6 Colorful Accent 1" w:uiPriority="51"/>
-    <w:lsdException w:name="List Table 7 Colorful Accent 1" w:uiPriority="52"/>
-    <w:lsdException w:name="List Table 1 Light Accent 2" w:uiPriority="46"/>
-    <w:lsdException w:name="List Table 2 Accent 2" w:uiPriority="47"/>
-    <w:lsdException w:name="List Table 3 Accent 2" w:uiPriority="48"/>
-    <w:lsdException w:name="List Table 4 Accent 2" w:uiPriority="49"/>
-    <w:lsdException w:name="List Table 5 Dark Accent 2" w:uiPriority="50"/>
-    <w:lsdException w:name="List Table 6 Colorful Accent 2" w:uiPriority="51"/>
-    <w:lsdException w:name="List Table 7 Colorful Accent 2" w:uiPriority="52"/>
-    <w:lsdException w:name="List Table 1 Light Accent 3" w:uiPriority="46"/>
-    <w:lsdException w:name="List Table 2 Accent 3" w:uiPriority="47"/>
-    <w:lsdException w:name="List Table 3 Accent 3" w:uiPriority="48"/>
-    <w:lsdException w:name="List Table 4 Accent 3" w:uiPriority="49"/>
-    <w:lsdException w:name="List Table 5 Dark Accent 3" w:uiPriority="50"/>
-    <w:lsdException w:name="List Table 6 Colorful Accent 3" w:uiPriority="51"/>
-    <w:lsdException w:name="List Table 7 Colorful Accent 3" w:uiPriority="52"/>
-    <w:lsdException w:name="List Table 1 Light Accent 4" w:uiPriority="46"/>
-    <w:lsdException w:name="List Table 2 Accent 4" w:uiPriority="47"/>
-    <w:lsdException w:name="List Table 3 Accent 4" w:uiPriority="48"/>
-    <w:lsdException w:name="List Table 4 Accent 4" w:uiPriority="49"/>
-    <w:lsdException w:name="List Table 5 Dark Accent 4" w:uiPriority="50"/>
-    <w:lsdException w:name="List Table 6 Colorful Accent 4" w:uiPriority="51"/>
-    <w:lsdException w:name="List Table 7 Colorful Accent 4" w:uiPriority="52"/>
-    <w:lsdException w:name="List Table 1 Light Accent 5" w:uiPriority="46"/>
-    <w:lsdException w:name="List Table 2 Accent 5" w:uiPriority="47"/>
-    <w:lsdException w:name="List Table 3 Accent 5" w:uiPriority="48"/>
-    <w:lsdException w:name="List Table 4 Accent 5" w:uiPriority="49"/>
-    <w:lsdException w:name="List Table 5 Dark Accent 5" w:uiPriority="50"/>
-    <w:lsdException w:name="List Table 6 Colorful Accent 5" w:uiPriority="51"/>
-    <w:lsdException w:name="List Table 7 Colorful Accent 5" w:uiPriority="52"/>
-    <w:lsdException w:name="List Table 1 Light Accent 6" w:uiPriority="46"/>
-    <w:lsdException w:name="List Table 2 Accent 6" w:uiPriority="47"/>
-    <w:lsdException w:name="List Table 3 Accent 6" w:uiPriority="48"/>
-    <w:lsdException w:name="List Table 4 Accent 6" w:uiPriority="49"/>
-    <w:lsdException w:name="List Table 5 Dark Accent 6" w:uiPriority="50"/>
-    <w:lsdException w:name="List Table 6 Colorful Accent 6" w:uiPriority="51"/>
-    <w:lsdException w:name="List Table 7 Colorful Accent 6" w:uiPriority="52"/>
+  <w:latentStyles w:defLockedState="0" w:defUIPriority="99" w:defSemiHidden="1" w:defUnhideWhenUsed="1" w:defQFormat="0" w:count="267">
+    <w:lsdException w:name="Normal" w:semiHidden="0" w:uiPriority="0" w:unhideWhenUsed="0" w:qFormat="1"/>
+    <w:lsdException w:name="heading 1" w:semiHidden="0" w:uiPriority="9" w:unhideWhenUsed="0" w:qFormat="1"/>
+    <w:lsdException w:name="heading 2" w:uiPriority="9" w:qFormat="1"/>
+    <w:lsdException w:name="heading 3" w:uiPriority="9" w:qFormat="1"/>
+    <w:lsdException w:name="heading 4" w:uiPriority="9" w:qFormat="1"/>
+    <w:lsdException w:name="heading 5" w:uiPriority="9" w:qFormat="1"/>
+    <w:lsdException w:name="heading 6" w:uiPriority="9" w:qFormat="1"/>
+    <w:lsdException w:name="heading 7" w:uiPriority="9" w:qFormat="1"/>
+    <w:lsdException w:name="heading 8" w:uiPriority="9" w:qFormat="1"/>
+    <w:lsdException w:name="heading 9" w:uiPriority="9" w:qFormat="1"/>
+    <w:lsdException w:name="toc 1" w:uiPriority="39"/>
+    <w:lsdException w:name="toc 2" w:uiPriority="39"/>
+    <w:lsdException w:name="toc 3" w:uiPriority="39"/>
+    <w:lsdException w:name="toc 4" w:uiPriority="39"/>
+    <w:lsdException w:name="toc 5" w:uiPriority="39"/>
+    <w:lsdException w:name="toc 6" w:uiPriority="39"/>
+    <w:lsdException w:name="toc 7" w:uiPriority="39"/>
+    <w:lsdException w:name="toc 8" w:uiPriority="39"/>
+    <w:lsdException w:name="toc 9" w:uiPriority="39"/>
+    <w:lsdException w:name="caption" w:uiPriority="35" w:qFormat="1"/>
+    <w:lsdException w:name="Title" w:semiHidden="0" w:uiPriority="10" w:unhideWhenUsed="0" w:qFormat="1"/>
+    <w:lsdException w:name="Default Paragraph Font" w:uiPriority="1"/>
+    <w:lsdException w:name="Subtitle" w:semiHidden="0" w:uiPriority="11" w:unhideWhenUsed="0" w:qFormat="1"/>
+    <w:lsdException w:name="Strong" w:semiHidden="0" w:uiPriority="22" w:unhideWhenUsed="0" w:qFormat="1"/>
+    <w:lsdException w:name="Emphasis" w:semiHidden="0" w:uiPriority="20" w:unhideWhenUsed="0" w:qFormat="1"/>
+    <w:lsdException w:name="Table Grid" w:semiHidden="0" w:uiPriority="59" w:unhideWhenUsed="0"/>
+    <w:lsdException w:name="Placeholder Text" w:unhideWhenUsed="0"/>
+    <w:lsdException w:name="No Spacing" w:semiHidden="0" w:uiPriority="1" w:unhideWhenUsed="0" w:qFormat="1"/>
+    <w:lsdException w:name="Light Shading" w:semiHidden="0" w:uiPriority="60" w:unhideWhenUsed="0"/>
+    <w:lsdException w:name="Light List" w:semiHidden="0" w:uiPriority="61" w:unhideWhenUsed="0"/>
+    <w:lsdException w:name="Light Grid" w:semiHidden="0" w:uiPriority="62" w:unhideWhenUsed="0"/>
+    <w:lsdException w:name="Medium Shading 1" w:semiHidden="0" w:uiPriority="63" w:unhideWhenUsed="0"/>
+    <w:lsdException w:name="Medium Shading 2" w:semiHidden="0" w:uiPriority="64" w:unhideWhenUsed="0"/>
+    <w:lsdException w:name="Medium List 1" w:semiHidden="0" w:uiPriority="65" w:unhideWhenUsed="0"/>
+    <w:lsdException w:name="Medium List 2" w:semiHidden="0" w:uiPriority="66" w:unhideWhenUsed="0"/>
+    <w:lsdException w:name="Medium Grid 1" w:semiHidden="0" w:uiPriority="67" w:unhideWhenUsed="0"/>
+    <w:lsdException w:name="Medium Grid 2" w:semiHidden="0" w:uiPriority="68" w:unhideWhenUsed="0"/>
+    <w:lsdException w:name="Medium Grid 3" w:semiHidden="0" w:uiPriority="69" w:unhideWhenUsed="0"/>
+    <w:lsdException w:name="Dark List" w:semiHidden="0" w:uiPriority="70" w:unhideWhenUsed="0"/>
+    <w:lsdException w:name="Colorful Shading" w:semiHidden="0" w:uiPriority="71" w:unhideWhenUsed="0"/>
+    <w:lsdException w:name="Colorful List" w:semiHidden="0" w:uiPriority="72" w:unhideWhenUsed="0"/>
+    <w:lsdException w:name="Colorful Grid" w:semiHidden="0" w:uiPriority="73" w:unhideWhenUsed="0"/>
+    <w:lsdException w:name="Light Shading Accent 1" w:semiHidden="0" w:uiPriority="60" w:unhideWhenUsed="0"/>
+    <w:lsdException w:name="Light List Accent 1" w:semiHidden="0" w:uiPriority="61" w:unhideWhenUsed="0"/>
+    <w:lsdException w:name="Light Grid Accent 1" w:semiHidden="0" w:uiPriority="62" w:unhideWhenUsed="0"/>
+    <w:lsdException w:name="Medium Shading 1 Accent 1" w:semiHidden="0" w:uiPriority="63" w:unhideWhenUsed="0"/>
+    <w:lsdException w:name="Medium Shading 2 Accent 1" w:semiHidden="0" w:uiPriority="64" w:unhideWhenUsed="0"/>
+    <w:lsdException w:name="Medium List 1 Accent 1" w:semiHidden="0" w:uiPriority="65" w:unhideWhenUsed="0"/>
+    <w:lsdException w:name="Revision" w:unhideWhenUsed="0"/>
+    <w:lsdException w:name="List Paragraph" w:semiHidden="0" w:uiPriority="34" w:unhideWhenUsed="0" w:qFormat="1"/>
+    <w:lsdException w:name="Quote" w:semiHidden="0" w:uiPriority="29" w:unhideWhenUsed="0" w:qFormat="1"/>
+    <w:lsdException w:name="Intense Quote" w:semiHidden="0" w:uiPriority="30" w:unhideWhenUsed="0" w:qFormat="1"/>
+    <w:lsdException w:name="Medium List 2 Accent 1" w:semiHidden="0" w:uiPriority="66" w:unhideWhenUsed="0"/>
+    <w:lsdException w:name="Medium Grid 1 Accent 1" w:semiHidden="0" w:uiPriority="67" w:unhideWhenUsed="0"/>
+    <w:lsdException w:name="Medium Grid 2 Accent 1" w:semiHidden="0" w:uiPriority="68" w:unhideWhenUsed="0"/>
+    <w:lsdException w:name="Medium Grid 3 Accent 1" w:semiHidden="0" w:uiPriority="69" w:unhideWhenUsed="0"/>
+    <w:lsdException w:name="Dark List Accent 1" w:semiHidden="0" w:uiPriority="70" w:unhideWhenUsed="0"/>
+    <w:lsdException w:name="Colorful Shading Accent 1" w:semiHidden="0" w:uiPriority="71" w:unhideWhenUsed="0"/>
+    <w:lsdException w:name="Colorful List Accent 1" w:semiHidden="0" w:uiPriority="72" w:unhideWhenUsed="0"/>
+    <w:lsdException w:name="Colorful Grid Accent 1" w:semiHidden="0" w:uiPriority="73" w:unhideWhenUsed="0"/>
+    <w:lsdException w:name="Light Shading Accent 2" w:semiHidden="0" w:uiPriority="60" w:unhideWhenUsed="0"/>
+    <w:lsdException w:name="Light List Accent 2" w:semiHidden="0" w:uiPriority="61" w:unhideWhenUsed="0"/>
+    <w:lsdException w:name="Light Grid Accent 2" w:semiHidden="0" w:uiPriority="62" w:unhideWhenUsed="0"/>
+    <w:lsdException w:name="Medium Shading 1 Accent 2" w:semiHidden="0" w:uiPriority="63" w:unhideWhenUsed="0"/>
+    <w:lsdException w:name="Medium Shading 2 Accent 2" w:semiHidden="0" w:uiPriority="64" w:unhideWhenUsed="0"/>
+    <w:lsdException w:name="Medium List 1 Accent 2" w:semiHidden="0" w:uiPriority="65" w:unhideWhenUsed="0"/>
+    <w:lsdException w:name="Medium List 2 Accent 2" w:semiHidden="0" w:uiPriority="66" w:unhideWhenUsed="0"/>
+    <w:lsdException w:name="Medium Grid 1 Accent 2" w:semiHidden="0" w:uiPriority="67" w:unhideWhenUsed="0"/>
+    <w:lsdException w:name="Medium Grid 2 Accent 2" w:semiHidden="0" w:uiPriority="68" w:unhideWhenUsed="0"/>
+    <w:lsdException w:name="Medium Grid 3 Accent 2" w:semiHidden="0" w:uiPriority="69" w:unhideWhenUsed="0"/>
+    <w:lsdException w:name="Dark List Accent 2" w:semiHidden="0" w:uiPriority="70" w:unhideWhenUsed="0"/>
+    <w:lsdException w:name="Colorful Shading Accent 2" w:semiHidden="0" w:uiPriority="71" w:unhideWhenUsed="0"/>
+    <w:lsdException w:name="Colorful List Accent 2" w:semiHidden="0" w:uiPriority="72" w:unhideWhenUsed="0"/>
+    <w:lsdException w:name="Colorful Grid Accent 2" w:semiHidden="0" w:uiPriority="73" w:unhideWhenUsed="0"/>
+    <w:lsdException w:name="Light Shading Accent 3" w:semiHidden="0" w:uiPriority="60" w:unhideWhenUsed="0"/>
+    <w:lsdException w:name="Light List Accent 3" w:semiHidden="0" w:uiPriority="61" w:unhideWhenUsed="0"/>
+    <w:lsdException w:name="Light Grid Accent 3" w:semiHidden="0" w:uiPriority="62" w:unhideWhenUsed="0"/>
+    <w:lsdException w:name="Medium Shading 1 Accent 3" w:semiHidden="0" w:uiPriority="63" w:unhideWhenUsed="0"/>
+    <w:lsdException w:name="Medium Shading 2 Accent 3" w:semiHidden="0" w:uiPriority="64" w:unhideWhenUsed="0"/>
+    <w:lsdException w:name="Medium List 1 Accent 3" w:semiHidden="0" w:uiPriority="65" w:unhideWhenUsed="0"/>
+    <w:lsdException w:name="Medium List 2 Accent 3" w:semiHidden="0" w:uiPriority="66" w:unhideWhenUsed="0"/>
+    <w:lsdException w:name="Medium Grid 1 Accent 3" w:semiHidden="0" w:uiPriority="67" w:unhideWhenUsed="0"/>
+    <w:lsdException w:name="Medium Grid 2 Accent 3" w:semiHidden="0" w:uiPriority="68" w:unhideWhenUsed="0"/>
+    <w:lsdException w:name="Medium Grid 3 Accent 3" w:semiHidden="0" w:uiPriority="69" w:unhideWhenUsed="0"/>
+    <w:lsdException w:name="Dark List Accent 3" w:semiHidden="0" w:uiPriority="70" w:unhideWhenUsed="0"/>
+    <w:lsdException w:name="Colorful Shading Accent 3" w:semiHidden="0" w:uiPriority="71" w:unhideWhenUsed="0"/>
+    <w:lsdException w:name="Colorful List Accent 3" w:semiHidden="0" w:uiPriority="72" w:unhideWhenUsed="0"/>
+    <w:lsdException w:name="Colorful Grid Accent 3" w:semiHidden="0" w:uiPriority="73" w:unhideWhenUsed="0"/>
+    <w:lsdException w:name="Light Shading Accent 4" w:semiHidden="0" w:uiPriority="60" w:unhideWhenUsed="0"/>
+    <w:lsdException w:name="Light List Accent 4" w:semiHidden="0" w:uiPriority="61" w:unhideWhenUsed="0"/>
+    <w:lsdException w:name="Light Grid Accent 4" w:semiHidden="0" w:uiPriority="62" w:unhideWhenUsed="0"/>
+    <w:lsdException w:name="Medium Shading 1 Accent 4" w:semiHidden="0" w:uiPriority="63" w:unhideWhenUsed="0"/>
+    <w:lsdException w:name="Medium Shading 2 Accent 4" w:semiHidden="0" w:uiPriority="64" w:unhideWhenUsed="0"/>
+    <w:lsdException w:name="Medium List 1 Accent 4" w:semiHidden="0" w:uiPriority="65" w:unhideWhenUsed="0"/>
+    <w:lsdException w:name="Medium List 2 Accent 4" w:semiHidden="0" w:uiPriority="66" w:unhideWhenUsed="0"/>
+    <w:lsdException w:name="Medium Grid 1 Accent 4" w:semiHidden="0" w:uiPriority="67" w:unhideWhenUsed="0"/>
+    <w:lsdException w:name="Medium Grid 2 Accent 4" w:semiHidden="0" w:uiPriority="68" w:unhideWhenUsed="0"/>
+    <w:lsdException w:name="Medium Grid 3 Accent 4" w:semiHidden="0" w:uiPriority="69" w:unhideWhenUsed="0"/>
+    <w:lsdException w:name="Dark List Accent 4" w:semiHidden="0" w:uiPriority="70" w:unhideWhenUsed="0"/>
+    <w:lsdException w:name="Colorful Shading Accent 4" w:semiHidden="0" w:uiPriority="71" w:unhideWhenUsed="0"/>
+    <w:lsdException w:name="Colorful List Accent 4" w:semiHidden="0" w:uiPriority="72" w:unhideWhenUsed="0"/>
+    <w:lsdException w:name="Colorful Grid Accent 4" w:semiHidden="0" w:uiPriority="73" w:unhideWhenUsed="0"/>
+    <w:lsdException w:name="Light Shading Accent 5" w:semiHidden="0" w:uiPriority="60" w:unhideWhenUsed="0"/>
+    <w:lsdException w:name="Light List Accent 5" w:semiHidden="0" w:uiPriority="61" w:unhideWhenUsed="0"/>
+    <w:lsdException w:name="Light Grid Accent 5" w:semiHidden="0" w:uiPriority="62" w:unhideWhenUsed="0"/>
+    <w:lsdException w:name="Medium Shading 1 Accent 5" w:semiHidden="0" w:uiPriority="63" w:unhideWhenUsed="0"/>
+    <w:lsdException w:name="Medium Shading 2 Accent 5" w:semiHidden="0" w:uiPriority="64" w:unhideWhenUsed="0"/>
+    <w:lsdException w:name="Medium List 1 Accent 5" w:semiHidden="0" w:uiPriority="65" w:unhideWhenUsed="0"/>
+    <w:lsdException w:name="Medium List 2 Accent 5" w:semiHidden="0" w:uiPriority="66" w:unhideWhenUsed="0"/>
+    <w:lsdException w:name="Medium Grid 1 Accent 5" w:semiHidden="0" w:uiPriority="67" w:unhideWhenUsed="0"/>
+    <w:lsdException w:name="Medium Grid 2 Accent 5" w:semiHidden="0" w:uiPriority="68" w:unhideWhenUsed="0"/>
+    <w:lsdException w:name="Medium Grid 3 Accent 5" w:semiHidden="0" w:uiPriority="69" w:unhideWhenUsed="0"/>
+    <w:lsdException w:name="Dark List Accent 5" w:semiHidden="0" w:uiPriority="70" w:unhideWhenUsed="0"/>
+    <w:lsdException w:name="Colorful Shading Accent 5" w:semiHidden="0" w:uiPriority="71" w:unhideWhenUsed="0"/>
+    <w:lsdException w:name="Colorful List Accent 5" w:semiHidden="0" w:uiPriority="72" w:unhideWhenUsed="0"/>
+    <w:lsdException w:name="Colorful Grid Accent 5" w:semiHidden="0" w:uiPriority="73" w:unhideWhenUsed="0"/>
+    <w:lsdException w:name="Light Shading Accent 6" w:semiHidden="0" w:uiPriority="60" w:unhideWhenUsed="0"/>
+    <w:lsdException w:name="Light List Accent 6" w:semiHidden="0" w:uiPriority="61" w:unhideWhenUsed="0"/>
+    <w:lsdException w:name="Light Grid Accent 6" w:semiHidden="0" w:uiPriority="62" w:unhideWhenUsed="0"/>
+    <w:lsdException w:name="Medium Shading 1 Accent 6" w:semiHidden="0" w:uiPriority="63" w:unhideWhenUsed="0"/>
+    <w:lsdException w:name="Medium Shading 2 Accent 6" w:semiHidden="0" w:uiPriority="64" w:unhideWhenUsed="0"/>
+    <w:lsdException w:name="Medium List 1 Accent 6" w:semiHidden="0" w:uiPriority="65" w:unhideWhenUsed="0"/>
+    <w:lsdException w:name="Medium List 2 Accent 6" w:semiHidden="0" w:uiPriority="66" w:unhideWhenUsed="0"/>
+    <w:lsdException w:name="Medium Grid 1 Accent 6" w:semiHidden="0" w:uiPriority="67" w:unhideWhenUsed="0"/>
+    <w:lsdException w:name="Medium Grid 2 Accent 6" w:semiHidden="0" w:uiPriority="68" w:unhideWhenUsed="0"/>
+    <w:lsdException w:name="Medium Grid 3 Accent 6" w:semiHidden="0" w:uiPriority="69" w:unhideWhenUsed="0"/>
+    <w:lsdException w:name="Dark List Accent 6" w:semiHidden="0" w:uiPriority="70" w:unhideWhenUsed="0"/>
+    <w:lsdException w:name="Colorful Shading Accent 6" w:semiHidden="0" w:uiPriority="71" w:unhideWhenUsed="0"/>
+    <w:lsdException w:name="Colorful List Accent 6" w:semiHidden="0" w:uiPriority="72" w:unhideWhenUsed="0"/>
+    <w:lsdException w:name="Colorful Grid Accent 6" w:semiHidden="0" w:uiPriority="73" w:unhideWhenUsed="0"/>
+    <w:lsdException w:name="Subtle Emphasis" w:semiHidden="0" w:uiPriority="19" w:unhideWhenUsed="0" w:qFormat="1"/>
+    <w:lsdException w:name="Intense Emphasis" w:semiHidden="0" w:uiPriority="21" w:unhideWhenUsed="0" w:qFormat="1"/>
+    <w:lsdException w:name="Subtle Reference" w:semiHidden="0" w:uiPriority="31" w:unhideWhenUsed="0" w:qFormat="1"/>
+    <w:lsdException w:name="Intense Reference" w:semiHidden="0" w:uiPriority="32" w:unhideWhenUsed="0" w:qFormat="1"/>
+    <w:lsdException w:name="Book Title" w:semiHidden="0" w:uiPriority="33" w:unhideWhenUsed="0" w:qFormat="1"/>
+    <w:lsdException w:name="Bibliography" w:uiPriority="37"/>
+    <w:lsdException w:name="TOC Heading" w:uiPriority="39" w:qFormat="1"/>
   </w:latentStyles>
   <w:style w:type="paragraph" w:default="1" w:styleId="Standaard">
     <w:name w:val="Normal"/>
@@ -963,6 +1078,7 @@
     <w:uiPriority w:val="99"/>
     <w:semiHidden/>
     <w:unhideWhenUsed/>
+    <w:qFormat/>
     <w:tblPr>
       <w:tblInd w:w="0" w:type="dxa"/>
       <w:tblCellMar>
@@ -987,6 +1103,78 @@
     <w:pPr>
       <w:spacing w:after="0" w:line="240" w:lineRule="auto"/>
     </w:pPr>
+  </w:style>
+  <w:style w:type="paragraph" w:styleId="Koptekst">
+    <w:name w:val="header"/>
+    <w:basedOn w:val="Standaard"/>
+    <w:link w:val="KoptekstChar"/>
+    <w:uiPriority w:val="99"/>
+    <w:semiHidden/>
+    <w:unhideWhenUsed/>
+    <w:rsid w:val="004F6177"/>
+    <w:pPr>
+      <w:tabs>
+        <w:tab w:val="center" w:pos="4536"/>
+        <w:tab w:val="right" w:pos="9072"/>
+      </w:tabs>
+      <w:spacing w:after="0" w:line="240" w:lineRule="auto"/>
+    </w:pPr>
+  </w:style>
+  <w:style w:type="character" w:customStyle="1" w:styleId="KoptekstChar">
+    <w:name w:val="Koptekst Char"/>
+    <w:basedOn w:val="Standaardalinea-lettertype"/>
+    <w:link w:val="Koptekst"/>
+    <w:uiPriority w:val="99"/>
+    <w:semiHidden/>
+    <w:rsid w:val="004F6177"/>
+  </w:style>
+  <w:style w:type="paragraph" w:styleId="Voettekst">
+    <w:name w:val="footer"/>
+    <w:basedOn w:val="Standaard"/>
+    <w:link w:val="VoettekstChar"/>
+    <w:uiPriority w:val="99"/>
+    <w:unhideWhenUsed/>
+    <w:rsid w:val="004F6177"/>
+    <w:pPr>
+      <w:tabs>
+        <w:tab w:val="center" w:pos="4536"/>
+        <w:tab w:val="right" w:pos="9072"/>
+      </w:tabs>
+      <w:spacing w:after="0" w:line="240" w:lineRule="auto"/>
+    </w:pPr>
+  </w:style>
+  <w:style w:type="character" w:customStyle="1" w:styleId="VoettekstChar">
+    <w:name w:val="Voettekst Char"/>
+    <w:basedOn w:val="Standaardalinea-lettertype"/>
+    <w:link w:val="Voettekst"/>
+    <w:uiPriority w:val="99"/>
+    <w:rsid w:val="004F6177"/>
+  </w:style>
+  <w:style w:type="table" w:styleId="Tabelraster">
+    <w:name w:val="Table Grid"/>
+    <w:basedOn w:val="Standaardtabel"/>
+    <w:uiPriority w:val="59"/>
+    <w:rsid w:val="004F6177"/>
+    <w:pPr>
+      <w:spacing w:after="0" w:line="240" w:lineRule="auto"/>
+    </w:pPr>
+    <w:tblPr>
+      <w:tblInd w:w="0" w:type="dxa"/>
+      <w:tblBorders>
+        <w:top w:val="single" w:sz="4" w:space="0" w:color="auto"/>
+        <w:left w:val="single" w:sz="4" w:space="0" w:color="auto"/>
+        <w:bottom w:val="single" w:sz="4" w:space="0" w:color="auto"/>
+        <w:right w:val="single" w:sz="4" w:space="0" w:color="auto"/>
+        <w:insideH w:val="single" w:sz="4" w:space="0" w:color="auto"/>
+        <w:insideV w:val="single" w:sz="4" w:space="0" w:color="auto"/>
+      </w:tblBorders>
+      <w:tblCellMar>
+        <w:top w:w="0" w:type="dxa"/>
+        <w:left w:w="108" w:type="dxa"/>
+        <w:bottom w:w="0" w:type="dxa"/>
+        <w:right w:w="108" w:type="dxa"/>
+      </w:tblCellMar>
+    </w:tblPr>
   </w:style>
 </w:styles>
 </file>
@@ -1246,7 +1434,7 @@
   <a:extraClrSchemeLst/>
   <a:extLst>
     <a:ext uri="{05A4C25C-085E-4340-85A3-A5531E510DB2}">
-      <thm15:themeFamily xmlns:thm15="http://schemas.microsoft.com/office/thememl/2012/main" name="Office Theme" id="{62F939B6-93AF-4DB8-9C6B-D6C7DFDC589F}" vid="{4A3C46E8-61CC-4603-A589-7422A47A8E4A}"/>
+      <thm15:themeFamily xmlns:thm15="http://schemas.microsoft.com/office/thememl/2012/main" xmlns="" name="Office Theme" id="{62F939B6-93AF-4DB8-9C6B-D6C7DFDC589F}" vid="{4A3C46E8-61CC-4603-A589-7422A47A8E4A}"/>
     </a:ext>
   </a:extLst>
 </a:theme>

</xml_diff>